<commit_message>
Acabar avance capitulo 2
</commit_message>
<xml_diff>
--- a/Docs/ReporteTecnico/Antonio_Alonso_Perez.docx
+++ b/Docs/ReporteTecnico/Antonio_Alonso_Perez.docx
@@ -849,6 +849,73 @@
     </w:p>
     <w:p>
       <w:pPr>
+        <w:spacing w:after="160" w:line="259" w:lineRule="auto"/>
+        <w:jc w:val="left"/>
+        <w:rPr>
+          <w:b/>
+          <w:sz w:val="28"/>
+        </w:rPr>
+      </w:pPr>
+      <w:r>
+        <w:rPr>
+          <w:b/>
+          <w:sz w:val="28"/>
+        </w:rPr>
+        <w:lastRenderedPageBreak/>
+        <w:t>CARTA DE AUT</w:t>
+      </w:r>
+      <w:r>
+        <w:rPr>
+          <w:b/>
+          <w:sz w:val="28"/>
+        </w:rPr>
+        <w:t>ORIZACION DE DIGITALIZACION</w:t>
+      </w:r>
+    </w:p>
+    <w:p>
+      <w:pPr>
+        <w:spacing w:after="160" w:line="259" w:lineRule="auto"/>
+        <w:jc w:val="left"/>
+        <w:rPr>
+          <w:b/>
+          <w:sz w:val="28"/>
+        </w:rPr>
+      </w:pPr>
+      <w:r>
+        <w:rPr>
+          <w:b/>
+          <w:sz w:val="28"/>
+        </w:rPr>
+        <w:br w:type="page"/>
+      </w:r>
+    </w:p>
+    <w:p>
+      <w:pPr>
+        <w:spacing w:after="160" w:line="259" w:lineRule="auto"/>
+        <w:jc w:val="left"/>
+        <w:rPr>
+          <w:b/>
+          <w:sz w:val="28"/>
+        </w:rPr>
+      </w:pPr>
+      <w:r>
+        <w:rPr>
+          <w:b/>
+          <w:sz w:val="28"/>
+        </w:rPr>
+        <w:lastRenderedPageBreak/>
+        <w:t>DEDICATORIA Y RECONOCIMIENTO</w:t>
+      </w:r>
+      <w:r>
+        <w:rPr>
+          <w:b/>
+          <w:sz w:val="28"/>
+        </w:rPr>
+        <w:br w:type="page"/>
+      </w:r>
+    </w:p>
+    <w:p>
+      <w:pPr>
         <w:rPr>
           <w:b/>
           <w:sz w:val="28"/>
@@ -912,7 +979,7 @@
           <w:r>
             <w:fldChar w:fldCharType="separate"/>
           </w:r>
-          <w:hyperlink w:anchor="_Toc525905102" w:history="1">
+          <w:hyperlink w:anchor="_Toc526163251" w:history="1">
             <w:r>
               <w:rPr>
                 <w:rStyle w:val="Hipervnculo"/>
@@ -939,7 +1006,7 @@
                 <w:noProof/>
                 <w:webHidden/>
               </w:rPr>
-              <w:instrText xml:space="preserve"> PAGEREF _Toc525905102 \h </w:instrText>
+              <w:instrText xml:space="preserve"> PAGEREF _Toc526163251 \h </w:instrText>
             </w:r>
             <w:r>
               <w:rPr>
@@ -984,7 +1051,7 @@
               <w:lang w:eastAsia="es-MX"/>
             </w:rPr>
           </w:pPr>
-          <w:hyperlink w:anchor="_Toc525905103" w:history="1">
+          <w:hyperlink w:anchor="_Toc526163252" w:history="1">
             <w:r>
               <w:rPr>
                 <w:rStyle w:val="Hipervnculo"/>
@@ -1012,7 +1079,7 @@
                 <w:noProof/>
                 <w:webHidden/>
               </w:rPr>
-              <w:instrText xml:space="preserve"> PAGEREF _Toc525905103 \h </w:instrText>
+              <w:instrText xml:space="preserve"> PAGEREF _Toc526163252 \h </w:instrText>
             </w:r>
             <w:r>
               <w:rPr>
@@ -1057,7 +1124,7 @@
               <w:lang w:eastAsia="es-MX"/>
             </w:rPr>
           </w:pPr>
-          <w:hyperlink w:anchor="_Toc525905104" w:history="1">
+          <w:hyperlink w:anchor="_Toc526163253" w:history="1">
             <w:r>
               <w:rPr>
                 <w:rStyle w:val="Hipervnculo"/>
@@ -1084,7 +1151,7 @@
                 <w:noProof/>
                 <w:webHidden/>
               </w:rPr>
-              <w:instrText xml:space="preserve"> PAGEREF _Toc525905104 \h </w:instrText>
+              <w:instrText xml:space="preserve"> PAGEREF _Toc526163253 \h </w:instrText>
             </w:r>
             <w:r>
               <w:rPr>
@@ -1129,7 +1196,7 @@
               <w:lang w:eastAsia="es-MX"/>
             </w:rPr>
           </w:pPr>
-          <w:hyperlink w:anchor="_Toc525905105" w:history="1">
+          <w:hyperlink w:anchor="_Toc526163254" w:history="1">
             <w:r>
               <w:rPr>
                 <w:rStyle w:val="Hipervnculo"/>
@@ -1156,7 +1223,7 @@
                 <w:noProof/>
                 <w:webHidden/>
               </w:rPr>
-              <w:instrText xml:space="preserve"> PAGEREF _Toc525905105 \h </w:instrText>
+              <w:instrText xml:space="preserve"> PAGEREF _Toc526163254 \h </w:instrText>
             </w:r>
             <w:r>
               <w:rPr>
@@ -1201,7 +1268,7 @@
               <w:lang w:eastAsia="es-MX"/>
             </w:rPr>
           </w:pPr>
-          <w:hyperlink w:anchor="_Toc525905106" w:history="1">
+          <w:hyperlink w:anchor="_Toc526163255" w:history="1">
             <w:r>
               <w:rPr>
                 <w:rStyle w:val="Hipervnculo"/>
@@ -1228,7 +1295,7 @@
                 <w:noProof/>
                 <w:webHidden/>
               </w:rPr>
-              <w:instrText xml:space="preserve"> PAGEREF _Toc525905106 \h </w:instrText>
+              <w:instrText xml:space="preserve"> PAGEREF _Toc526163255 \h </w:instrText>
             </w:r>
             <w:r>
               <w:rPr>
@@ -1273,7 +1340,7 @@
               <w:lang w:eastAsia="es-MX"/>
             </w:rPr>
           </w:pPr>
-          <w:hyperlink w:anchor="_Toc525905107" w:history="1">
+          <w:hyperlink w:anchor="_Toc526163256" w:history="1">
             <w:r>
               <w:rPr>
                 <w:rStyle w:val="Hipervnculo"/>
@@ -1300,7 +1367,7 @@
                 <w:noProof/>
                 <w:webHidden/>
               </w:rPr>
-              <w:instrText xml:space="preserve"> PAGEREF _Toc525905107 \h </w:instrText>
+              <w:instrText xml:space="preserve"> PAGEREF _Toc526163256 \h </w:instrText>
             </w:r>
             <w:r>
               <w:rPr>
@@ -1345,7 +1412,7 @@
               <w:lang w:eastAsia="es-MX"/>
             </w:rPr>
           </w:pPr>
-          <w:hyperlink w:anchor="_Toc525905108" w:history="1">
+          <w:hyperlink w:anchor="_Toc526163257" w:history="1">
             <w:r>
               <w:rPr>
                 <w:rStyle w:val="Hipervnculo"/>
@@ -1372,7 +1439,7 @@
                 <w:noProof/>
                 <w:webHidden/>
               </w:rPr>
-              <w:instrText xml:space="preserve"> PAGEREF _Toc525905108 \h </w:instrText>
+              <w:instrText xml:space="preserve"> PAGEREF _Toc526163257 \h </w:instrText>
             </w:r>
             <w:r>
               <w:rPr>
@@ -1418,7 +1485,7 @@
               <w:lang w:eastAsia="es-MX"/>
             </w:rPr>
           </w:pPr>
-          <w:hyperlink w:anchor="_Toc525905109" w:history="1">
+          <w:hyperlink w:anchor="_Toc526163258" w:history="1">
             <w:r>
               <w:rPr>
                 <w:rStyle w:val="Hipervnculo"/>
@@ -1462,7 +1529,7 @@
                 <w:noProof/>
                 <w:webHidden/>
               </w:rPr>
-              <w:instrText xml:space="preserve"> PAGEREF _Toc525905109 \h </w:instrText>
+              <w:instrText xml:space="preserve"> PAGEREF _Toc526163258 \h </w:instrText>
             </w:r>
             <w:r>
               <w:rPr>
@@ -1508,7 +1575,7 @@
               <w:lang w:eastAsia="es-MX"/>
             </w:rPr>
           </w:pPr>
-          <w:hyperlink w:anchor="_Toc525905110" w:history="1">
+          <w:hyperlink w:anchor="_Toc526163259" w:history="1">
             <w:r>
               <w:rPr>
                 <w:rStyle w:val="Hipervnculo"/>
@@ -1552,7 +1619,7 @@
                 <w:noProof/>
                 <w:webHidden/>
               </w:rPr>
-              <w:instrText xml:space="preserve"> PAGEREF _Toc525905110 \h </w:instrText>
+              <w:instrText xml:space="preserve"> PAGEREF _Toc526163259 \h </w:instrText>
             </w:r>
             <w:r>
               <w:rPr>
@@ -1598,7 +1665,7 @@
               <w:lang w:eastAsia="es-MX"/>
             </w:rPr>
           </w:pPr>
-          <w:hyperlink w:anchor="_Toc525905111" w:history="1">
+          <w:hyperlink w:anchor="_Toc526163260" w:history="1">
             <w:r>
               <w:rPr>
                 <w:rStyle w:val="Hipervnculo"/>
@@ -1642,7 +1709,7 @@
                 <w:noProof/>
                 <w:webHidden/>
               </w:rPr>
-              <w:instrText xml:space="preserve"> PAGEREF _Toc525905111 \h </w:instrText>
+              <w:instrText xml:space="preserve"> PAGEREF _Toc526163260 \h </w:instrText>
             </w:r>
             <w:r>
               <w:rPr>
@@ -1688,7 +1755,7 @@
               <w:lang w:eastAsia="es-MX"/>
             </w:rPr>
           </w:pPr>
-          <w:hyperlink w:anchor="_Toc525905112" w:history="1">
+          <w:hyperlink w:anchor="_Toc526163261" w:history="1">
             <w:r>
               <w:rPr>
                 <w:rStyle w:val="Hipervnculo"/>
@@ -1732,7 +1799,7 @@
                 <w:noProof/>
                 <w:webHidden/>
               </w:rPr>
-              <w:instrText xml:space="preserve"> PAGEREF _Toc525905112 \h </w:instrText>
+              <w:instrText xml:space="preserve"> PAGEREF _Toc526163261 \h </w:instrText>
             </w:r>
             <w:r>
               <w:rPr>
@@ -1777,7 +1844,7 @@
               <w:lang w:eastAsia="es-MX"/>
             </w:rPr>
           </w:pPr>
-          <w:hyperlink w:anchor="_Toc525905113" w:history="1">
+          <w:hyperlink w:anchor="_Toc526163262" w:history="1">
             <w:r>
               <w:rPr>
                 <w:rStyle w:val="Hipervnculo"/>
@@ -1804,7 +1871,7 @@
                 <w:noProof/>
                 <w:webHidden/>
               </w:rPr>
-              <w:instrText xml:space="preserve"> PAGEREF _Toc525905113 \h </w:instrText>
+              <w:instrText xml:space="preserve"> PAGEREF _Toc526163262 \h </w:instrText>
             </w:r>
             <w:r>
               <w:rPr>
@@ -1850,7 +1917,7 @@
               <w:lang w:eastAsia="es-MX"/>
             </w:rPr>
           </w:pPr>
-          <w:hyperlink w:anchor="_Toc525905115" w:history="1">
+          <w:hyperlink w:anchor="_Toc526163264" w:history="1">
             <w:r>
               <w:rPr>
                 <w:rStyle w:val="Hipervnculo"/>
@@ -1894,7 +1961,7 @@
                 <w:noProof/>
                 <w:webHidden/>
               </w:rPr>
-              <w:instrText xml:space="preserve"> PAGEREF _Toc525905115 \h </w:instrText>
+              <w:instrText xml:space="preserve"> PAGEREF _Toc526163264 \h </w:instrText>
             </w:r>
             <w:r>
               <w:rPr>
@@ -1940,7 +2007,7 @@
               <w:lang w:eastAsia="es-MX"/>
             </w:rPr>
           </w:pPr>
-          <w:hyperlink w:anchor="_Toc525905116" w:history="1">
+          <w:hyperlink w:anchor="_Toc526163265" w:history="1">
             <w:r>
               <w:rPr>
                 <w:rStyle w:val="Hipervnculo"/>
@@ -1984,7 +2051,7 @@
                 <w:noProof/>
                 <w:webHidden/>
               </w:rPr>
-              <w:instrText xml:space="preserve"> PAGEREF _Toc525905116 \h </w:instrText>
+              <w:instrText xml:space="preserve"> PAGEREF _Toc526163265 \h </w:instrText>
             </w:r>
             <w:r>
               <w:rPr>
@@ -2004,7 +2071,7 @@
                 <w:noProof/>
                 <w:webHidden/>
               </w:rPr>
-              <w:t>20</w:t>
+              <w:t>21</w:t>
             </w:r>
             <w:r>
               <w:rPr>
@@ -2030,7 +2097,7 @@
               <w:lang w:eastAsia="es-MX"/>
             </w:rPr>
           </w:pPr>
-          <w:hyperlink w:anchor="_Toc525905117" w:history="1">
+          <w:hyperlink w:anchor="_Toc526163266" w:history="1">
             <w:r>
               <w:rPr>
                 <w:rStyle w:val="Hipervnculo"/>
@@ -2074,7 +2141,7 @@
                 <w:noProof/>
                 <w:webHidden/>
               </w:rPr>
-              <w:instrText xml:space="preserve"> PAGEREF _Toc525905117 \h </w:instrText>
+              <w:instrText xml:space="preserve"> PAGEREF _Toc526163266 \h </w:instrText>
             </w:r>
             <w:r>
               <w:rPr>
@@ -2094,7 +2161,7 @@
                 <w:noProof/>
                 <w:webHidden/>
               </w:rPr>
-              <w:t>20</w:t>
+              <w:t>21</w:t>
             </w:r>
             <w:r>
               <w:rPr>
@@ -2120,7 +2187,7 @@
               <w:lang w:eastAsia="es-MX"/>
             </w:rPr>
           </w:pPr>
-          <w:hyperlink w:anchor="_Toc525905118" w:history="1">
+          <w:hyperlink w:anchor="_Toc526163267" w:history="1">
             <w:r>
               <w:rPr>
                 <w:rStyle w:val="Hipervnculo"/>
@@ -2164,7 +2231,7 @@
                 <w:noProof/>
                 <w:webHidden/>
               </w:rPr>
-              <w:instrText xml:space="preserve"> PAGEREF _Toc525905118 \h </w:instrText>
+              <w:instrText xml:space="preserve"> PAGEREF _Toc526163267 \h </w:instrText>
             </w:r>
             <w:r>
               <w:rPr>
@@ -2184,7 +2251,7 @@
                 <w:noProof/>
                 <w:webHidden/>
               </w:rPr>
-              <w:t>20</w:t>
+              <w:t>21</w:t>
             </w:r>
             <w:r>
               <w:rPr>
@@ -2209,7 +2276,7 @@
               <w:lang w:eastAsia="es-MX"/>
             </w:rPr>
           </w:pPr>
-          <w:hyperlink w:anchor="_Toc525905119" w:history="1">
+          <w:hyperlink w:anchor="_Toc526163268" w:history="1">
             <w:r>
               <w:rPr>
                 <w:rStyle w:val="Hipervnculo"/>
@@ -2236,7 +2303,7 @@
                 <w:noProof/>
                 <w:webHidden/>
               </w:rPr>
-              <w:instrText xml:space="preserve"> PAGEREF _Toc525905119 \h </w:instrText>
+              <w:instrText xml:space="preserve"> PAGEREF _Toc526163268 \h </w:instrText>
             </w:r>
             <w:r>
               <w:rPr>
@@ -2256,7 +2323,7 @@
                 <w:noProof/>
                 <w:webHidden/>
               </w:rPr>
-              <w:t>21</w:t>
+              <w:t>22</w:t>
             </w:r>
             <w:r>
               <w:rPr>
@@ -2281,7 +2348,7 @@
               <w:lang w:eastAsia="es-MX"/>
             </w:rPr>
           </w:pPr>
-          <w:hyperlink w:anchor="_Toc525905120" w:history="1">
+          <w:hyperlink w:anchor="_Toc526163269" w:history="1">
             <w:r>
               <w:rPr>
                 <w:rStyle w:val="Hipervnculo"/>
@@ -2308,7 +2375,7 @@
                 <w:noProof/>
                 <w:webHidden/>
               </w:rPr>
-              <w:instrText xml:space="preserve"> PAGEREF _Toc525905120 \h </w:instrText>
+              <w:instrText xml:space="preserve"> PAGEREF _Toc526163269 \h </w:instrText>
             </w:r>
             <w:r>
               <w:rPr>
@@ -2328,7 +2395,7 @@
                 <w:noProof/>
                 <w:webHidden/>
               </w:rPr>
-              <w:t>22</w:t>
+              <w:t>23</w:t>
             </w:r>
             <w:r>
               <w:rPr>
@@ -2353,13 +2420,13 @@
               <w:lang w:eastAsia="es-MX"/>
             </w:rPr>
           </w:pPr>
-          <w:hyperlink w:anchor="_Toc525905121" w:history="1">
+          <w:hyperlink w:anchor="_Toc526163270" w:history="1">
             <w:r>
               <w:rPr>
                 <w:rStyle w:val="Hipervnculo"/>
                 <w:noProof/>
               </w:rPr>
-              <w:t>LISTADO DE SIGLAS O ACRÓNIMOS, GLOSARIO</w:t>
+              <w:t>GLOSARIO</w:t>
             </w:r>
             <w:r>
               <w:rPr>
@@ -2380,7 +2447,7 @@
                 <w:noProof/>
                 <w:webHidden/>
               </w:rPr>
-              <w:instrText xml:space="preserve"> PAGEREF _Toc525905121 \h </w:instrText>
+              <w:instrText xml:space="preserve"> PAGEREF _Toc526163270 \h </w:instrText>
             </w:r>
             <w:r>
               <w:rPr>
@@ -2400,7 +2467,79 @@
                 <w:noProof/>
                 <w:webHidden/>
               </w:rPr>
-              <w:t>23</w:t>
+              <w:t>24</w:t>
+            </w:r>
+            <w:r>
+              <w:rPr>
+                <w:noProof/>
+                <w:webHidden/>
+              </w:rPr>
+              <w:fldChar w:fldCharType="end"/>
+            </w:r>
+          </w:hyperlink>
+        </w:p>
+        <w:p>
+          <w:pPr>
+            <w:pStyle w:val="TDC1"/>
+            <w:tabs>
+              <w:tab w:val="right" w:leader="dot" w:pos="9395"/>
+            </w:tabs>
+            <w:rPr>
+              <w:rFonts w:asciiTheme="minorHAnsi" w:eastAsiaTheme="minorEastAsia" w:hAnsiTheme="minorHAnsi" w:cstheme="minorBidi"/>
+              <w:noProof/>
+              <w:sz w:val="22"/>
+              <w:szCs w:val="22"/>
+              <w:lang w:eastAsia="es-MX"/>
+            </w:rPr>
+          </w:pPr>
+          <w:hyperlink w:anchor="_Toc526163271" w:history="1">
+            <w:r>
+              <w:rPr>
+                <w:rStyle w:val="Hipervnculo"/>
+                <w:noProof/>
+              </w:rPr>
+              <w:t>LISTADO DE SIGLAS O ACRÓNIMOS.</w:t>
+            </w:r>
+            <w:r>
+              <w:rPr>
+                <w:noProof/>
+                <w:webHidden/>
+              </w:rPr>
+              <w:tab/>
+            </w:r>
+            <w:r>
+              <w:rPr>
+                <w:noProof/>
+                <w:webHidden/>
+              </w:rPr>
+              <w:fldChar w:fldCharType="begin"/>
+            </w:r>
+            <w:r>
+              <w:rPr>
+                <w:noProof/>
+                <w:webHidden/>
+              </w:rPr>
+              <w:instrText xml:space="preserve"> PAGEREF _Toc526163271 \h </w:instrText>
+            </w:r>
+            <w:r>
+              <w:rPr>
+                <w:noProof/>
+                <w:webHidden/>
+              </w:rPr>
+            </w:r>
+            <w:r>
+              <w:rPr>
+                <w:noProof/>
+                <w:webHidden/>
+              </w:rPr>
+              <w:fldChar w:fldCharType="separate"/>
+            </w:r>
+            <w:r>
+              <w:rPr>
+                <w:noProof/>
+                <w:webHidden/>
+              </w:rPr>
+              <w:t>25</w:t>
             </w:r>
             <w:r>
               <w:rPr>
@@ -2460,7 +2599,7 @@
         <w:spacing w:line="360" w:lineRule="auto"/>
       </w:pPr>
       <w:bookmarkStart w:id="1" w:name="_Toc520893391"/>
-      <w:bookmarkStart w:id="2" w:name="_Toc525905102"/>
+      <w:bookmarkStart w:id="2" w:name="_Toc526163251"/>
       <w:r>
         <w:lastRenderedPageBreak/>
         <w:t>RESUMEN</w:t>
@@ -2500,7 +2639,7 @@
         <w:pStyle w:val="Ttulo1"/>
         <w:spacing w:line="360" w:lineRule="auto"/>
       </w:pPr>
-      <w:bookmarkStart w:id="4" w:name="_Toc525905103"/>
+      <w:bookmarkStart w:id="4" w:name="_Toc526163252"/>
       <w:r>
         <w:rPr>
           <w:i/>
@@ -2541,7 +2680,7 @@
         <w:pStyle w:val="Ttulo1"/>
         <w:spacing w:line="360" w:lineRule="auto"/>
       </w:pPr>
-      <w:bookmarkStart w:id="6" w:name="_Toc525905104"/>
+      <w:bookmarkStart w:id="6" w:name="_Toc526163253"/>
       <w:r>
         <w:lastRenderedPageBreak/>
         <w:t>INTRODUCCIÓN</w:t>
@@ -2878,7 +3017,7 @@
         <w:pStyle w:val="Ttulo1"/>
         <w:spacing w:line="360" w:lineRule="auto"/>
       </w:pPr>
-      <w:bookmarkStart w:id="10" w:name="_Toc525905105"/>
+      <w:bookmarkStart w:id="10" w:name="_Toc526163254"/>
       <w:r>
         <w:lastRenderedPageBreak/>
         <w:t>OBJETIVOS</w:t>
@@ -2889,30 +3028,38 @@
     <w:p>
       <w:pPr>
         <w:spacing w:line="360" w:lineRule="auto"/>
-      </w:pPr>
+        <w:rPr>
+          <w:sz w:val="28"/>
+          <w:szCs w:val="24"/>
+        </w:rPr>
+      </w:pPr>
+      <w:r>
+        <w:rPr>
+          <w:sz w:val="28"/>
+          <w:szCs w:val="24"/>
+        </w:rPr>
+        <w:t>Objetivo general</w:t>
+      </w:r>
     </w:p>
     <w:p>
       <w:pPr>
         <w:spacing w:line="360" w:lineRule="auto"/>
         <w:rPr>
-          <w:b/>
           <w:szCs w:val="24"/>
         </w:rPr>
       </w:pPr>
       <w:r>
         <w:rPr>
-          <w:b/>
           <w:szCs w:val="24"/>
         </w:rPr>
-        <w:t>Objetivo general</w:t>
+        <w:t>Desarrollar un sistema que permita gestionar los cursos y capacitaciones que la empresa imparte para que los clientes puedan realizar sus búsquedas de cursos y a su vez la compra de estos mismos. Implementando un sistema de seguridad para proteger los datos de los clientes al momento de realizar sus transacciones bancarias.</w:t>
       </w:r>
     </w:p>
     <w:p>
       <w:pPr>
         <w:spacing w:line="360" w:lineRule="auto"/>
         <w:rPr>
-          <w:b/>
-          <w:szCs w:val="24"/>
+          <w:bCs/>
         </w:rPr>
       </w:pPr>
     </w:p>
@@ -2920,30 +3067,8 @@
       <w:pPr>
         <w:spacing w:line="360" w:lineRule="auto"/>
         <w:rPr>
-          <w:szCs w:val="24"/>
-        </w:rPr>
-      </w:pPr>
-      <w:r>
-        <w:rPr>
-          <w:szCs w:val="24"/>
-        </w:rPr>
-        <w:t>Desarrollar un sistema que permita gestionar los cursos y capacitaciones que la empresa imparte para que los clientes puedan realizar sus búsquedas de cursos y a su vez la compra de estos mismos. Implementando un sistema de seguridad para proteger los datos de los clientes al momento de realizar sus transacciones bancarias.</w:t>
-      </w:r>
-    </w:p>
-    <w:p>
-      <w:pPr>
-        <w:spacing w:line="360" w:lineRule="auto"/>
-        <w:rPr>
-          <w:bCs/>
-        </w:rPr>
-      </w:pPr>
-    </w:p>
-    <w:p>
-      <w:pPr>
-        <w:spacing w:line="360" w:lineRule="auto"/>
-        <w:rPr>
           <w:rFonts w:cs="Arial"/>
-          <w:b/>
+          <w:sz w:val="28"/>
           <w:szCs w:val="24"/>
           <w:lang w:val="es-ES"/>
         </w:rPr>
@@ -2951,23 +3076,12 @@
       <w:r>
         <w:rPr>
           <w:rFonts w:cs="Arial"/>
-          <w:b/>
+          <w:sz w:val="28"/>
           <w:szCs w:val="24"/>
           <w:lang w:val="es-ES"/>
         </w:rPr>
         <w:t>Objetivos específicos</w:t>
       </w:r>
-    </w:p>
-    <w:p>
-      <w:pPr>
-        <w:spacing w:line="360" w:lineRule="auto"/>
-        <w:rPr>
-          <w:rFonts w:cs="Arial"/>
-          <w:b/>
-          <w:szCs w:val="24"/>
-          <w:lang w:val="es-ES"/>
-        </w:rPr>
-      </w:pPr>
     </w:p>
     <w:p>
       <w:pPr>
@@ -3471,7 +3585,23 @@
                 <w:color w:val="0000FF"/>
                 <w:sz w:val="28"/>
               </w:rPr>
-              <w:t>03/07/2018</w:t>
+              <w:t>03/0</w:t>
+            </w:r>
+            <w:r>
+              <w:rPr>
+                <w:i/>
+                <w:color w:val="0000FF"/>
+                <w:sz w:val="28"/>
+              </w:rPr>
+              <w:t>9</w:t>
+            </w:r>
+            <w:r>
+              <w:rPr>
+                <w:i/>
+                <w:color w:val="0000FF"/>
+                <w:sz w:val="28"/>
+              </w:rPr>
+              <w:t>/2018</w:t>
             </w:r>
           </w:p>
         </w:tc>
@@ -5177,7 +5307,20 @@
               <w:rPr>
                 <w:sz w:val="20"/>
               </w:rPr>
-              <w:t xml:space="preserve">Plataforma para gestionar los servicios que brinda la organización a través de su sitio web. </w:t>
+              <w:t xml:space="preserve">Plataforma para gestionar los servicios que brinda la organización a través de su sitio </w:t>
+            </w:r>
+            <w:r>
+              <w:rPr>
+                <w:i/>
+                <w:sz w:val="20"/>
+              </w:rPr>
+              <w:t>web</w:t>
+            </w:r>
+            <w:r>
+              <w:rPr>
+                <w:sz w:val="20"/>
+              </w:rPr>
+              <w:t xml:space="preserve">. </w:t>
             </w:r>
           </w:p>
         </w:tc>
@@ -5764,57 +5907,48 @@
                 <w:i/>
                 <w:sz w:val="20"/>
               </w:rPr>
-              <w:t xml:space="preserve">Intel Core™2 </w:t>
-            </w:r>
-            <w:proofErr w:type="spellStart"/>
+              <w:t>Intel Core™2 Duo</w:t>
+            </w:r>
+            <w:r>
+              <w:rPr>
+                <w:sz w:val="20"/>
+              </w:rPr>
+              <w:t>.</w:t>
+            </w:r>
+          </w:p>
+          <w:p>
+            <w:pPr>
+              <w:snapToGrid w:val="0"/>
+              <w:spacing w:line="360" w:lineRule="auto"/>
+              <w:ind w:left="708" w:hanging="708"/>
+              <w:rPr>
+                <w:sz w:val="20"/>
+              </w:rPr>
+            </w:pPr>
+            <w:r>
+              <w:rPr>
+                <w:sz w:val="20"/>
+              </w:rPr>
+              <w:t xml:space="preserve">Memoria </w:t>
+            </w:r>
             <w:r>
               <w:rPr>
                 <w:i/>
                 <w:sz w:val="20"/>
               </w:rPr>
-              <w:t>Duo</w:t>
-            </w:r>
-            <w:proofErr w:type="spellEnd"/>
+              <w:t>RAM</w:t>
+            </w:r>
             <w:r>
               <w:rPr>
                 <w:sz w:val="20"/>
               </w:rPr>
-              <w:t>.</w:t>
-            </w:r>
-          </w:p>
-          <w:p>
-            <w:pPr>
-              <w:snapToGrid w:val="0"/>
-              <w:spacing w:line="360" w:lineRule="auto"/>
-              <w:ind w:left="708" w:hanging="708"/>
-              <w:rPr>
-                <w:sz w:val="20"/>
-              </w:rPr>
-            </w:pPr>
-            <w:r>
-              <w:rPr>
-                <w:sz w:val="20"/>
-              </w:rPr>
-              <w:t xml:space="preserve">Memoria </w:t>
+              <w:t xml:space="preserve"> de 8 </w:t>
             </w:r>
             <w:r>
               <w:rPr>
                 <w:i/>
                 <w:sz w:val="20"/>
               </w:rPr>
-              <w:t>RAM</w:t>
-            </w:r>
-            <w:r>
-              <w:rPr>
-                <w:sz w:val="20"/>
-              </w:rPr>
-              <w:t xml:space="preserve"> de 8 </w:t>
-            </w:r>
-            <w:r>
-              <w:rPr>
-                <w:i/>
-                <w:sz w:val="20"/>
-              </w:rPr>
               <w:t>GB</w:t>
             </w:r>
             <w:r>
@@ -5839,23 +5973,7 @@
                 <w:sz w:val="20"/>
                 <w:lang w:val="en-US"/>
               </w:rPr>
-              <w:t xml:space="preserve">Disco </w:t>
-            </w:r>
-            <w:proofErr w:type="spellStart"/>
-            <w:r>
-              <w:rPr>
-                <w:sz w:val="20"/>
-                <w:lang w:val="en-US"/>
-              </w:rPr>
-              <w:t>duro</w:t>
-            </w:r>
-            <w:proofErr w:type="spellEnd"/>
-            <w:r>
-              <w:rPr>
-                <w:sz w:val="20"/>
-                <w:lang w:val="en-US"/>
-              </w:rPr>
-              <w:t xml:space="preserve"> de </w:t>
+              <w:t xml:space="preserve">Disco duro de </w:t>
             </w:r>
             <w:r>
               <w:rPr>
@@ -12019,7 +12137,7 @@
         <w:br w:type="column"/>
       </w:r>
       <w:bookmarkStart w:id="15" w:name="_Toc520893395"/>
-      <w:bookmarkStart w:id="16" w:name="_Toc525905106"/>
+      <w:bookmarkStart w:id="16" w:name="_Toc526163255"/>
       <w:r>
         <w:lastRenderedPageBreak/>
         <w:t xml:space="preserve">MARCO </w:t>
@@ -12050,11 +12168,6 @@
       <w:r>
         <w:t>:</w:t>
       </w:r>
-    </w:p>
-    <w:p>
-      <w:pPr>
-        <w:spacing w:line="360" w:lineRule="auto"/>
-      </w:pPr>
     </w:p>
     <w:p>
       <w:pPr>
@@ -12881,29 +12994,343 @@
           <w:rFonts w:cs="Arial"/>
           <w:szCs w:val="24"/>
         </w:rPr>
-        <w:t>, compatible con Linux, Windows Server, SQL Server, Oracle, IBM y SAP, ofrece una amplia flexibilidad de virtualización para una variada gama de soluciones informáticas: desarrollo y pruebas, ejecución de aplicaciones y ampliación del centro de datos. Permite configurar el software de código abierto según sus necesidades, con total libertad. Se usa como si fuera otro bastidor del centro de datos que le ofrece la posibilidad de implementar una aplicación en tan solo unos segundos, en lugar de semanas.</w:t>
-      </w:r>
-    </w:p>
-    <w:p>
-      <w:pPr>
-        <w:spacing w:line="360" w:lineRule="auto"/>
+        <w:t xml:space="preserve">, compatible con Linux, Windows Server, SQL Server, Oracle, IBM y SAP, ofrece una amplia flexibilidad de virtualización para una variada gama de soluciones informáticas: desarrollo y pruebas, ejecución de aplicaciones y ampliación del centro de datos. Permite configurar el </w:t>
+      </w:r>
+      <w:r>
+        <w:rPr>
+          <w:rFonts w:cs="Arial"/>
+          <w:i/>
+          <w:szCs w:val="24"/>
+        </w:rPr>
+        <w:t>software</w:t>
+      </w:r>
+      <w:r>
         <w:rPr>
           <w:rFonts w:cs="Arial"/>
           <w:szCs w:val="24"/>
         </w:rPr>
-      </w:pPr>
+        <w:t xml:space="preserve"> de código abierto según sus necesidades, con total libertad. Se usa como si fuera otro bastidor del centro de datos que le ofrece la posibilidad de implementar una aplicación en tan solo unos segundos, en lugar de semanas.</w:t>
+      </w:r>
     </w:p>
     <w:p>
       <w:pPr>
         <w:spacing w:line="360" w:lineRule="auto"/>
-      </w:pPr>
+        <w:rPr>
+          <w:rFonts w:cs="Arial"/>
+          <w:szCs w:val="24"/>
+        </w:rPr>
+      </w:pPr>
+    </w:p>
+    <w:p>
+      <w:pPr>
+        <w:spacing w:line="360" w:lineRule="auto"/>
+        <w:rPr>
+          <w:rFonts w:cs="Arial"/>
+          <w:szCs w:val="24"/>
+        </w:rPr>
+      </w:pPr>
+      <w:r>
+        <w:rPr>
+          <w:rFonts w:cs="Arial"/>
+          <w:szCs w:val="24"/>
+        </w:rPr>
+        <w:t xml:space="preserve">Dominio </w:t>
+      </w:r>
+      <w:r>
+        <w:rPr>
+          <w:rFonts w:cs="Arial"/>
+          <w:i/>
+          <w:szCs w:val="24"/>
+        </w:rPr>
+        <w:t>Web</w:t>
+      </w:r>
+    </w:p>
+    <w:p>
+      <w:pPr>
+        <w:spacing w:line="360" w:lineRule="auto"/>
+        <w:rPr>
+          <w:rFonts w:cs="Arial"/>
+          <w:szCs w:val="24"/>
+        </w:rPr>
+      </w:pPr>
+      <w:r>
+        <w:rPr>
+          <w:rFonts w:cs="Arial"/>
+          <w:szCs w:val="24"/>
+        </w:rPr>
+        <w:t xml:space="preserve">es una dirección o nombre alfanumérico único que se caracteriza por ser fácil de recordar, utilizado para identificar un sitio en </w:t>
+      </w:r>
+      <w:r>
+        <w:rPr>
+          <w:rFonts w:cs="Arial"/>
+          <w:i/>
+          <w:szCs w:val="24"/>
+        </w:rPr>
+        <w:t>internet</w:t>
+      </w:r>
+      <w:r>
+        <w:rPr>
+          <w:rFonts w:cs="Arial"/>
+          <w:szCs w:val="24"/>
+        </w:rPr>
+        <w:t xml:space="preserve">, ya sea servidor de correo electrónico o un servidor </w:t>
+      </w:r>
+      <w:r>
+        <w:rPr>
+          <w:rFonts w:cs="Arial"/>
+          <w:i/>
+          <w:szCs w:val="24"/>
+        </w:rPr>
+        <w:t>web</w:t>
+      </w:r>
+      <w:r>
+        <w:rPr>
+          <w:rFonts w:cs="Arial"/>
+          <w:szCs w:val="24"/>
+        </w:rPr>
+        <w:t>. Estos dominios le</w:t>
+      </w:r>
+      <w:r>
+        <w:rPr>
+          <w:rFonts w:cs="Arial"/>
+          <w:szCs w:val="24"/>
+        </w:rPr>
+        <w:t>s</w:t>
+      </w:r>
+      <w:r>
+        <w:rPr>
+          <w:rFonts w:cs="Arial"/>
+          <w:szCs w:val="24"/>
+        </w:rPr>
+        <w:t xml:space="preserve"> permiten a los usuarios de </w:t>
+      </w:r>
+      <w:r>
+        <w:rPr>
+          <w:rFonts w:cs="Arial"/>
+          <w:i/>
+          <w:szCs w:val="24"/>
+        </w:rPr>
+        <w:t>internet</w:t>
+      </w:r>
+      <w:r>
+        <w:rPr>
+          <w:rFonts w:cs="Arial"/>
+          <w:szCs w:val="24"/>
+        </w:rPr>
+        <w:t xml:space="preserve"> o de la red escribir un nombre determinado para luego poder identificar una dirección electrónica formada por números, es decir que por medio se la utilización de dichos dominios, los usuarios de la red pueden hallar sitios </w:t>
+      </w:r>
+      <w:r>
+        <w:rPr>
+          <w:rFonts w:cs="Arial"/>
+          <w:i/>
+          <w:szCs w:val="24"/>
+        </w:rPr>
+        <w:t>web</w:t>
+      </w:r>
+      <w:r>
+        <w:rPr>
+          <w:rFonts w:cs="Arial"/>
+          <w:szCs w:val="24"/>
+        </w:rPr>
+        <w:t xml:space="preserve"> y enviar correos electrónicos sin tener que recordar las direcciones numéricas, que realmente son estas las que logran la localización de los servicios de internet y las computadoras.</w:t>
+      </w:r>
+    </w:p>
+    <w:p>
+      <w:pPr>
+        <w:spacing w:line="360" w:lineRule="auto"/>
+      </w:pPr>
+    </w:p>
+    <w:p>
+      <w:pPr>
+        <w:spacing w:after="160" w:line="360" w:lineRule="auto"/>
+        <w:rPr>
+          <w:rFonts w:cs="Arial"/>
+        </w:rPr>
+      </w:pPr>
+      <w:bookmarkStart w:id="20" w:name="_Toc520893396"/>
+      <w:r>
+        <w:rPr>
+          <w:rFonts w:cs="Arial"/>
+        </w:rPr>
+        <w:t xml:space="preserve">Navegador </w:t>
+      </w:r>
+      <w:r>
+        <w:rPr>
+          <w:rFonts w:cs="Arial"/>
+          <w:i/>
+        </w:rPr>
+        <w:t>web</w:t>
+      </w:r>
+    </w:p>
+    <w:p>
+      <w:pPr>
+        <w:spacing w:after="160" w:line="360" w:lineRule="auto"/>
+        <w:rPr>
+          <w:rFonts w:cs="Arial"/>
+        </w:rPr>
+      </w:pPr>
+      <w:r>
+        <w:rPr>
+          <w:rFonts w:cs="Arial"/>
+        </w:rPr>
+        <w:t xml:space="preserve">Es un software, aplicación o programa que permite el acceso a la </w:t>
+      </w:r>
+      <w:r>
+        <w:rPr>
+          <w:rFonts w:cs="Arial"/>
+          <w:i/>
+        </w:rPr>
+        <w:t>web</w:t>
+      </w:r>
+      <w:r>
+        <w:rPr>
+          <w:rFonts w:cs="Arial"/>
+        </w:rPr>
+        <w:t xml:space="preserve"> interpretando la información de distintos tipos de archivo y sitios </w:t>
+      </w:r>
+      <w:r>
+        <w:rPr>
+          <w:rFonts w:cs="Arial"/>
+          <w:i/>
+        </w:rPr>
+        <w:t>web</w:t>
+      </w:r>
+      <w:r>
+        <w:rPr>
+          <w:rFonts w:cs="Arial"/>
+        </w:rPr>
+        <w:t xml:space="preserve"> para que estos puedan ser visualizados. La funcionalidad básica de un navegador </w:t>
+      </w:r>
+      <w:r>
+        <w:rPr>
+          <w:rFonts w:cs="Arial"/>
+          <w:i/>
+        </w:rPr>
+        <w:t>web</w:t>
+      </w:r>
+      <w:r>
+        <w:rPr>
+          <w:rFonts w:cs="Arial"/>
+        </w:rPr>
+        <w:t xml:space="preserve"> es permitir la visualización </w:t>
+      </w:r>
+      <w:r>
+        <w:rPr>
+          <w:rFonts w:cs="Arial"/>
+        </w:rPr>
+        <w:lastRenderedPageBreak/>
+        <w:t xml:space="preserve">de documentos de texto, posiblemente con recursos multimedia incrustados. </w:t>
+      </w:r>
+      <w:proofErr w:type="gramStart"/>
+      <w:r>
+        <w:rPr>
+          <w:rFonts w:cs="Arial"/>
+        </w:rPr>
+        <w:t>Además</w:t>
+      </w:r>
+      <w:proofErr w:type="gramEnd"/>
+      <w:r>
+        <w:rPr>
+          <w:rFonts w:cs="Arial"/>
+        </w:rPr>
+        <w:t xml:space="preserve"> permite visitar páginas </w:t>
+      </w:r>
+      <w:r>
+        <w:rPr>
+          <w:rFonts w:cs="Arial"/>
+          <w:i/>
+        </w:rPr>
+        <w:t>web</w:t>
+      </w:r>
+      <w:r>
+        <w:rPr>
+          <w:rFonts w:cs="Arial"/>
+        </w:rPr>
+        <w:t xml:space="preserve"> y hacer actividades en ellas, es decir, enlazar un sitio con otro, imprimir, enviar y recibir correos, entre otras funcionalidades más.</w:t>
+      </w:r>
+    </w:p>
+    <w:p>
+      <w:pPr>
+        <w:spacing w:after="160" w:line="360" w:lineRule="auto"/>
+        <w:rPr>
+          <w:rFonts w:cs="Arial"/>
+        </w:rPr>
+      </w:pPr>
+      <w:r>
+        <w:rPr>
+          <w:rFonts w:cs="Arial"/>
+        </w:rPr>
+        <w:t>Star</w:t>
+      </w:r>
+      <w:r>
+        <w:rPr>
+          <w:rFonts w:cs="Arial"/>
+        </w:rPr>
+        <w:t xml:space="preserve"> </w:t>
+      </w:r>
+      <w:r>
+        <w:rPr>
+          <w:rFonts w:cs="Arial"/>
+        </w:rPr>
+        <w:t>UML</w:t>
+      </w:r>
+    </w:p>
+    <w:p>
+      <w:pPr>
+        <w:spacing w:after="160" w:line="360" w:lineRule="auto"/>
+        <w:rPr>
+          <w:rFonts w:cs="Arial"/>
+        </w:rPr>
+      </w:pPr>
+      <w:r>
+        <w:rPr>
+          <w:rFonts w:cs="Arial"/>
+        </w:rPr>
+        <w:t>Es</w:t>
+      </w:r>
+      <w:r>
+        <w:rPr>
+          <w:rFonts w:cs="Arial"/>
+        </w:rPr>
+        <w:t xml:space="preserve"> una herramienta UML de MKLab. El </w:t>
+      </w:r>
+      <w:r>
+        <w:rPr>
+          <w:rFonts w:cs="Arial"/>
+          <w:i/>
+        </w:rPr>
+        <w:t>software</w:t>
+      </w:r>
+      <w:r>
+        <w:rPr>
+          <w:rFonts w:cs="Arial"/>
+        </w:rPr>
+        <w:t xml:space="preserve"> fue licenciado bajo una versión modificada de GNU GPL hasta 2014, cuando se lanzó una versión reescrita 2.0.0 para pruebas beta bajo una licencia propietaria.</w:t>
+      </w:r>
+      <w:r>
+        <w:rPr>
+          <w:rFonts w:cs="Arial"/>
+        </w:rPr>
+        <w:t xml:space="preserve"> </w:t>
+      </w:r>
+      <w:r>
+        <w:rPr>
+          <w:rFonts w:cs="Arial"/>
+        </w:rPr>
+        <w:t>Después de haber sido abandonado durante un tiempo, el proyecto tuvo un resurgimiento para pasar de Delphi a Java / Eclipse y luego se detuvo nuevamente. En 2014, se lanzó una versión rees</w:t>
+      </w:r>
+      <w:r>
+        <w:rPr>
+          <w:rFonts w:cs="Arial"/>
+        </w:rPr>
+        <w:t>crita como software propietario.</w:t>
+      </w:r>
     </w:p>
     <w:p>
       <w:pPr>
         <w:spacing w:after="160" w:line="259" w:lineRule="auto"/>
         <w:jc w:val="left"/>
       </w:pPr>
-      <w:bookmarkStart w:id="20" w:name="_Toc520893396"/>
       <w:r>
         <w:br w:type="page"/>
       </w:r>
@@ -12913,7 +13340,7 @@
         <w:pStyle w:val="Ttulo1"/>
         <w:spacing w:line="360" w:lineRule="auto"/>
       </w:pPr>
-      <w:bookmarkStart w:id="21" w:name="_Toc525905107"/>
+      <w:bookmarkStart w:id="21" w:name="_Toc526163256"/>
       <w:r>
         <w:lastRenderedPageBreak/>
         <w:t>METODOLOGIA</w:t>
@@ -13198,7 +13625,14 @@
           <w:b/>
           <w:sz w:val="20"/>
         </w:rPr>
-        <w:t>Figura 1</w:t>
+        <w:t xml:space="preserve">Figura </w:t>
+      </w:r>
+      <w:r>
+        <w:rPr>
+          <w:b/>
+          <w:sz w:val="20"/>
+        </w:rPr>
+        <w:t>1</w:t>
       </w:r>
       <w:r>
         <w:rPr>
@@ -13255,7 +13689,7 @@
         <w:pStyle w:val="Ttulo1"/>
       </w:pPr>
       <w:bookmarkStart w:id="23" w:name="_Toc520893397"/>
-      <w:bookmarkStart w:id="24" w:name="_Toc525905108"/>
+      <w:bookmarkStart w:id="24" w:name="_Toc526163257"/>
       <w:r>
         <w:lastRenderedPageBreak/>
         <w:t>CAPÍTULO 1</w:t>
@@ -13298,7 +13732,7 @@
           <w:sz w:val="28"/>
         </w:rPr>
       </w:pPr>
-      <w:bookmarkStart w:id="25" w:name="_Toc525905109"/>
+      <w:bookmarkStart w:id="25" w:name="_Toc526163258"/>
       <w:r>
         <w:rPr>
           <w:sz w:val="28"/>
@@ -13453,7 +13887,7 @@
         </w:rPr>
         <w:t xml:space="preserve"> </w:t>
       </w:r>
-      <w:bookmarkStart w:id="26" w:name="_Toc525905110"/>
+      <w:bookmarkStart w:id="26" w:name="_Toc526163259"/>
       <w:r>
         <w:rPr>
           <w:sz w:val="28"/>
@@ -14336,14 +14770,14 @@
         </w:rPr>
         <w:t xml:space="preserve"> </w:t>
       </w:r>
-      <w:bookmarkStart w:id="32" w:name="_Toc525905111"/>
+      <w:bookmarkStart w:id="31" w:name="_Toc526163260"/>
       <w:r>
         <w:rPr>
           <w:sz w:val="28"/>
         </w:rPr>
         <w:t>Elaboración de casos de uso</w:t>
       </w:r>
-      <w:bookmarkEnd w:id="32"/>
+      <w:bookmarkEnd w:id="31"/>
     </w:p>
     <w:p>
       <w:pPr>
@@ -14768,7 +15202,13 @@
         <w:t>efine el detalle de caso de uso:</w:t>
       </w:r>
       <w:r>
-        <w:t xml:space="preserve"> Consultar curso en la tabla 1.3.</w:t>
+        <w:t xml:space="preserve"> </w:t>
+      </w:r>
+      <w:r>
+        <w:t>Gestionar</w:t>
+      </w:r>
+      <w:r>
+        <w:t xml:space="preserve"> curso en la tabla 1.3.</w:t>
       </w:r>
     </w:p>
     <w:p/>
@@ -16247,25 +16687,32 @@
     <w:p>
       <w:pPr>
         <w:pStyle w:val="Ttulo2"/>
+        <w:spacing w:line="360" w:lineRule="auto"/>
         <w:rPr>
           <w:sz w:val="28"/>
         </w:rPr>
       </w:pPr>
-      <w:bookmarkStart w:id="33" w:name="_Toc525905112"/>
+      <w:bookmarkStart w:id="32" w:name="_Toc526163261"/>
       <w:r>
         <w:rPr>
           <w:sz w:val="28"/>
         </w:rPr>
         <w:t>Elaboración del diagrama de componentes</w:t>
       </w:r>
-      <w:bookmarkEnd w:id="33"/>
+      <w:bookmarkEnd w:id="32"/>
     </w:p>
     <w:p>
       <w:pPr>
         <w:spacing w:line="360" w:lineRule="auto"/>
       </w:pPr>
       <w:r>
-        <w:t xml:space="preserve">Determinando que el sistema cuente con 2 perfiles (administrador y cliente) se va a dividir en 2 interfaces que cada una corresponde a un perfil donde el administrador tendrá que conectarse con un servidor de conexión remota (SSH) para poder confirmar su identidad con el certificado que tendrá el sistema implementado con un protocolo de identidad (SSL) </w:t>
+        <w:rPr>
+          <w:szCs w:val="24"/>
+        </w:rPr>
+        <w:t>Determinando que el sistema cuente con 2 perfiles (administrador y cliente) se va a dividir</w:t>
+      </w:r>
+      <w:r>
+        <w:t xml:space="preserve"> en 2 interfaces que cada una corresponde a un perfil donde el administrador tendrá que conectarse con un servidor de conexión remota (SSH) para poder confirmar su identidad con el certificado que tendrá el sistema implementado con un protocolo de identidad (SSL) </w:t>
       </w:r>
       <w:r>
         <w:t>(F</w:t>
@@ -16368,19 +16815,19 @@
         </w:rPr>
         <w:t xml:space="preserve">Diagrama de componentes perfil del </w:t>
       </w:r>
-      <w:commentRangeStart w:id="34"/>
+      <w:commentRangeStart w:id="33"/>
       <w:r>
         <w:rPr>
           <w:sz w:val="20"/>
         </w:rPr>
         <w:t>administrador</w:t>
       </w:r>
-      <w:commentRangeEnd w:id="34"/>
+      <w:commentRangeEnd w:id="33"/>
       <w:r>
         <w:rPr>
           <w:rStyle w:val="Refdecomentario"/>
         </w:rPr>
-        <w:commentReference w:id="34"/>
+        <w:commentReference w:id="33"/>
       </w:r>
       <w:r>
         <w:rPr>
@@ -16403,7 +16850,7 @@
         </w:rPr>
         <w:br w:type="page"/>
       </w:r>
-      <w:bookmarkStart w:id="35" w:name="_Toc525905113"/>
+      <w:bookmarkStart w:id="34" w:name="_Toc526163262"/>
       <w:r>
         <w:rPr>
           <w:rStyle w:val="Ttulo1Car"/>
@@ -16412,17 +16859,45 @@
         <w:lastRenderedPageBreak/>
         <w:t>CAPÍTULO 2 DESARROLLO E IMPLEMENTACION DE PROTOCOLOS DE SEGURIDAD.</w:t>
       </w:r>
-      <w:bookmarkEnd w:id="35"/>
-    </w:p>
-    <w:p>
-      <w:pPr>
-        <w:pStyle w:val="Ttulo2"/>
-        <w:numPr>
-          <w:ilvl w:val="0"/>
-          <w:numId w:val="0"/>
-        </w:numPr>
-        <w:ind w:left="576" w:hanging="576"/>
-      </w:pPr>
+      <w:bookmarkEnd w:id="34"/>
+    </w:p>
+    <w:p>
+      <w:pPr>
+        <w:rPr>
+          <w:rFonts w:eastAsiaTheme="majorEastAsia" w:cstheme="majorBidi"/>
+          <w:color w:val="000000" w:themeColor="text1"/>
+          <w:szCs w:val="26"/>
+        </w:rPr>
+      </w:pPr>
+    </w:p>
+    <w:p>
+      <w:pPr>
+        <w:spacing w:line="360" w:lineRule="auto"/>
+      </w:pPr>
+      <w:r>
+        <w:rPr>
+          <w:rFonts w:eastAsiaTheme="majorEastAsia" w:cstheme="majorBidi"/>
+          <w:color w:val="000000" w:themeColor="text1"/>
+          <w:szCs w:val="26"/>
+        </w:rPr>
+        <w:t xml:space="preserve">En este capítulo </w:t>
+      </w:r>
+      <w:r>
+        <w:rPr>
+          <w:rFonts w:eastAsiaTheme="majorEastAsia" w:cstheme="majorBidi"/>
+          <w:color w:val="000000" w:themeColor="text1"/>
+          <w:szCs w:val="26"/>
+        </w:rPr>
+        <w:t>vemos</w:t>
+      </w:r>
+      <w:r>
+        <w:rPr>
+          <w:rFonts w:eastAsiaTheme="majorEastAsia" w:cstheme="majorBidi"/>
+          <w:color w:val="000000" w:themeColor="text1"/>
+          <w:szCs w:val="26"/>
+        </w:rPr>
+        <w:t xml:space="preserve"> la primera iteración con el sitio y su forma de ingresar para poder visualizar las diferentes opciones que tiene cada perfil y poder partir de una estructura ya definida.</w:t>
+      </w:r>
     </w:p>
     <w:p>
       <w:pPr>
@@ -16433,7 +16908,7 @@
           <w:ilvl w:val="0"/>
           <w:numId w:val="6"/>
         </w:numPr>
-        <w:spacing w:before="40"/>
+        <w:spacing w:before="40" w:line="360" w:lineRule="auto"/>
         <w:contextualSpacing w:val="0"/>
         <w:outlineLvl w:val="1"/>
         <w:rPr>
@@ -16446,12 +16921,17 @@
           <w:szCs w:val="26"/>
         </w:rPr>
       </w:pPr>
-      <w:bookmarkStart w:id="36" w:name="_Toc525905114"/>
+      <w:bookmarkStart w:id="35" w:name="_Toc525905114"/>
+      <w:bookmarkStart w:id="36" w:name="_Toc526161895"/>
+      <w:bookmarkStart w:id="37" w:name="_Toc526163263"/>
+      <w:bookmarkEnd w:id="35"/>
       <w:bookmarkEnd w:id="36"/>
+      <w:bookmarkEnd w:id="37"/>
     </w:p>
     <w:p>
       <w:pPr>
         <w:pStyle w:val="Ttulo2"/>
+        <w:spacing w:line="360" w:lineRule="auto"/>
         <w:rPr>
           <w:rStyle w:val="Ttulo1Car"/>
           <w:rFonts w:eastAsiaTheme="majorEastAsia" w:cstheme="majorBidi"/>
@@ -16459,7 +16939,7 @@
           <w:szCs w:val="26"/>
         </w:rPr>
       </w:pPr>
-      <w:bookmarkStart w:id="37" w:name="_Toc525905115"/>
+      <w:bookmarkStart w:id="38" w:name="_Toc526163264"/>
       <w:r>
         <w:rPr>
           <w:rStyle w:val="Ttulo1Car"/>
@@ -16467,53 +16947,601 @@
           <w:b w:val="0"/>
           <w:szCs w:val="26"/>
         </w:rPr>
-        <w:t>Interacción con el sitio</w:t>
-      </w:r>
-      <w:bookmarkEnd w:id="37"/>
-    </w:p>
-    <w:p>
-      <w:pPr>
-        <w:rPr>
-          <w:rFonts w:eastAsiaTheme="majorEastAsia"/>
-        </w:rPr>
-      </w:pPr>
-    </w:p>
-    <w:p/>
-    <w:p>
-      <w:pPr>
-        <w:pStyle w:val="Ttulo2"/>
+        <w:t>Interacción</w:t>
+      </w:r>
+      <w:r>
         <w:rPr>
           <w:rStyle w:val="Ttulo1Car"/>
           <w:rFonts w:eastAsiaTheme="majorEastAsia" w:cstheme="majorBidi"/>
           <w:b w:val="0"/>
           <w:szCs w:val="26"/>
         </w:rPr>
-      </w:pPr>
-      <w:bookmarkStart w:id="38" w:name="_Toc525905116"/>
-      <w:r>
+        <w:t xml:space="preserve"> con el sitio</w:t>
+      </w:r>
+      <w:bookmarkEnd w:id="38"/>
+    </w:p>
+    <w:p>
+      <w:pPr>
+        <w:spacing w:line="360" w:lineRule="auto"/>
+        <w:rPr>
+          <w:rFonts w:eastAsiaTheme="majorEastAsia"/>
+        </w:rPr>
+      </w:pPr>
+      <w:r>
+        <w:rPr>
+          <w:rFonts w:eastAsiaTheme="majorEastAsia"/>
+        </w:rPr>
+        <w:t xml:space="preserve">El sitio </w:t>
+      </w:r>
+      <w:r>
+        <w:rPr>
+          <w:rFonts w:eastAsiaTheme="majorEastAsia"/>
+          <w:i/>
+        </w:rPr>
+        <w:t>web</w:t>
+      </w:r>
+      <w:r>
+        <w:rPr>
+          <w:rFonts w:eastAsiaTheme="majorEastAsia"/>
+        </w:rPr>
+        <w:t xml:space="preserve"> KeDx esta implementado es una plataforma para poder gestionar nuestros cursos y está desarrollada por EdX la cual, </w:t>
+      </w:r>
+      <w:r>
+        <w:rPr>
+          <w:rFonts w:eastAsiaTheme="majorEastAsia"/>
+        </w:rPr>
+        <w:t>es una plataforma de cursos la cual está formada por dos principales co</w:t>
+      </w:r>
+      <w:r>
+        <w:rPr>
+          <w:rFonts w:eastAsiaTheme="majorEastAsia"/>
+        </w:rPr>
+        <w:t>mponentes con los que se trabaja</w:t>
+      </w:r>
+      <w:r>
+        <w:rPr>
+          <w:rFonts w:eastAsiaTheme="majorEastAsia"/>
+        </w:rPr>
+        <w:t xml:space="preserve"> en este proyecto. </w:t>
+      </w:r>
+    </w:p>
+    <w:p>
+      <w:pPr>
+        <w:spacing w:line="360" w:lineRule="auto"/>
+        <w:rPr>
+          <w:rFonts w:eastAsiaTheme="majorEastAsia"/>
+        </w:rPr>
+      </w:pPr>
+    </w:p>
+    <w:p>
+      <w:pPr>
+        <w:pStyle w:val="Prrafodelista"/>
+        <w:numPr>
+          <w:ilvl w:val="0"/>
+          <w:numId w:val="34"/>
+        </w:numPr>
+        <w:spacing w:line="360" w:lineRule="auto"/>
+        <w:rPr>
+          <w:rFonts w:eastAsiaTheme="majorEastAsia"/>
+        </w:rPr>
+      </w:pPr>
+      <w:r>
+        <w:rPr>
+          <w:rFonts w:eastAsiaTheme="majorEastAsia"/>
+        </w:rPr>
+        <w:t xml:space="preserve">LMS: </w:t>
+      </w:r>
+      <w:r>
+        <w:rPr>
+          <w:rFonts w:eastAsiaTheme="majorEastAsia"/>
+          <w:i/>
+        </w:rPr>
+        <w:t>Learning Management System</w:t>
+      </w:r>
+    </w:p>
+    <w:p>
+      <w:pPr>
+        <w:pStyle w:val="Prrafodelista"/>
+        <w:numPr>
+          <w:ilvl w:val="0"/>
+          <w:numId w:val="34"/>
+        </w:numPr>
+        <w:spacing w:line="360" w:lineRule="auto"/>
+        <w:rPr>
+          <w:rFonts w:eastAsiaTheme="majorEastAsia"/>
+        </w:rPr>
+      </w:pPr>
+      <w:r>
+        <w:rPr>
+          <w:rFonts w:eastAsiaTheme="majorEastAsia"/>
+        </w:rPr>
+        <w:t xml:space="preserve">CMS: </w:t>
+      </w:r>
+      <w:r>
+        <w:rPr>
+          <w:rFonts w:eastAsiaTheme="majorEastAsia"/>
+          <w:i/>
+        </w:rPr>
+        <w:t>Content Management System</w:t>
+      </w:r>
+      <w:r>
+        <w:rPr>
+          <w:rFonts w:eastAsiaTheme="majorEastAsia"/>
+        </w:rPr>
+        <w:t xml:space="preserve"> (También conocido como edX </w:t>
+      </w:r>
+      <w:r>
+        <w:rPr>
+          <w:rFonts w:eastAsiaTheme="majorEastAsia"/>
+          <w:i/>
+        </w:rPr>
+        <w:t>Studio</w:t>
+      </w:r>
+      <w:r>
+        <w:rPr>
+          <w:rFonts w:eastAsiaTheme="majorEastAsia"/>
+        </w:rPr>
+        <w:t>)</w:t>
+      </w:r>
+      <w:r>
+        <w:rPr>
+          <w:rFonts w:eastAsiaTheme="majorEastAsia"/>
+        </w:rPr>
+        <w:t>.</w:t>
+      </w:r>
+    </w:p>
+    <w:p>
+      <w:pPr>
+        <w:spacing w:line="360" w:lineRule="auto"/>
+        <w:rPr>
+          <w:rFonts w:eastAsiaTheme="majorEastAsia"/>
+        </w:rPr>
+      </w:pPr>
+    </w:p>
+    <w:p>
+      <w:pPr>
+        <w:spacing w:line="360" w:lineRule="auto"/>
+        <w:rPr>
+          <w:rFonts w:eastAsiaTheme="majorEastAsia"/>
+        </w:rPr>
+      </w:pPr>
+      <w:r>
+        <w:rPr>
+          <w:rFonts w:eastAsiaTheme="majorEastAsia"/>
+        </w:rPr>
+        <w:t xml:space="preserve">El sistema esta implementado en un dominio DNS que nos brinda Microsoft Azure </w:t>
+      </w:r>
+      <w:r>
+        <w:rPr>
+          <w:rFonts w:eastAsiaTheme="majorEastAsia"/>
+        </w:rPr>
+        <w:t xml:space="preserve">el cual esta levantado en una </w:t>
+      </w:r>
+      <w:r>
+        <w:rPr>
+          <w:rFonts w:eastAsiaTheme="majorEastAsia"/>
+        </w:rPr>
+        <w:t>máquina</w:t>
+      </w:r>
+      <w:r>
+        <w:rPr>
+          <w:rFonts w:eastAsiaTheme="majorEastAsia"/>
+        </w:rPr>
+        <w:t xml:space="preserve"> virtual con el sistema operativo Linux Ubuntu en el cual vamos a levantar un servidor </w:t>
+      </w:r>
+      <w:r>
+        <w:rPr>
+          <w:rFonts w:eastAsiaTheme="majorEastAsia"/>
+        </w:rPr>
+        <w:t>SSH</w:t>
+      </w:r>
+      <w:r>
+        <w:rPr>
+          <w:rFonts w:eastAsiaTheme="majorEastAsia"/>
+        </w:rPr>
+        <w:t xml:space="preserve"> para poder </w:t>
+      </w:r>
+      <w:r>
+        <w:rPr>
+          <w:rFonts w:eastAsiaTheme="majorEastAsia"/>
+        </w:rPr>
+        <w:t>conectarnos de forma remota y poder manipular los directorios del sistema e instalar el certificado SSL.</w:t>
+      </w:r>
+    </w:p>
+    <w:p>
+      <w:pPr>
+        <w:spacing w:line="360" w:lineRule="auto"/>
+        <w:rPr>
+          <w:rFonts w:eastAsiaTheme="majorEastAsia"/>
+        </w:rPr>
+      </w:pPr>
+      <w:r>
+        <w:rPr>
+          <w:rFonts w:eastAsiaTheme="majorEastAsia"/>
+        </w:rPr>
+        <w:t>También se mostrará algunos comandos principales que deben de conocer para así realizar acciones como el reiniciar, parar o empezar los servici</w:t>
+      </w:r>
+      <w:r>
+        <w:rPr>
+          <w:rFonts w:eastAsiaTheme="majorEastAsia"/>
+        </w:rPr>
+        <w:t>os que conforman a el servidor.</w:t>
+      </w:r>
+    </w:p>
+    <w:p>
+      <w:pPr>
+        <w:spacing w:line="360" w:lineRule="auto"/>
+        <w:rPr>
+          <w:rFonts w:eastAsiaTheme="majorEastAsia"/>
+        </w:rPr>
+      </w:pPr>
+      <w:r>
+        <w:rPr>
+          <w:rFonts w:eastAsiaTheme="majorEastAsia"/>
+        </w:rPr>
+        <w:t>El componente LMS hace referencia a la página pr</w:t>
+      </w:r>
+      <w:r>
+        <w:rPr>
+          <w:rFonts w:eastAsiaTheme="majorEastAsia"/>
+        </w:rPr>
+        <w:t>incipal.</w:t>
+      </w:r>
+    </w:p>
+    <w:p>
+      <w:pPr>
+        <w:jc w:val="center"/>
+        <w:rPr>
+          <w:rFonts w:eastAsiaTheme="majorEastAsia"/>
+        </w:rPr>
+      </w:pPr>
+      <w:r>
+        <w:rPr>
+          <w:noProof/>
+        </w:rPr>
+        <w:drawing>
+          <wp:inline distT="0" distB="0" distL="0" distR="0" wp14:anchorId="2695BE28" wp14:editId="12A7C266">
+            <wp:extent cx="4561905" cy="2541181"/>
+            <wp:effectExtent l="76200" t="76200" r="124460" b="126365"/>
+            <wp:docPr id="7" name="Imagen 7"/>
+            <wp:cNvGraphicFramePr>
+              <a:graphicFrameLocks xmlns:a="http://schemas.openxmlformats.org/drawingml/2006/main" noChangeAspect="1"/>
+            </wp:cNvGraphicFramePr>
+            <a:graphic xmlns:a="http://schemas.openxmlformats.org/drawingml/2006/main">
+              <a:graphicData uri="http://schemas.openxmlformats.org/drawingml/2006/picture">
+                <pic:pic xmlns:pic="http://schemas.openxmlformats.org/drawingml/2006/picture">
+                  <pic:nvPicPr>
+                    <pic:cNvPr id="1" name=""/>
+                    <pic:cNvPicPr/>
+                  </pic:nvPicPr>
+                  <pic:blipFill>
+                    <a:blip r:embed="rId25"/>
+                    <a:stretch>
+                      <a:fillRect/>
+                    </a:stretch>
+                  </pic:blipFill>
+                  <pic:spPr>
+                    <a:xfrm>
+                      <a:off x="0" y="0"/>
+                      <a:ext cx="4571624" cy="2546595"/>
+                    </a:xfrm>
+                    <a:prstGeom prst="rect">
+                      <a:avLst/>
+                    </a:prstGeom>
+                    <a:ln w="38100" cap="sq">
+                      <a:solidFill>
+                        <a:srgbClr val="000000"/>
+                      </a:solidFill>
+                      <a:prstDash val="solid"/>
+                      <a:miter lim="800000"/>
+                    </a:ln>
+                    <a:effectLst>
+                      <a:outerShdw blurRad="50800" dist="38100" dir="2700000" algn="tl" rotWithShape="0">
+                        <a:srgbClr val="000000">
+                          <a:alpha val="43000"/>
+                        </a:srgbClr>
+                      </a:outerShdw>
+                    </a:effectLst>
+                  </pic:spPr>
+                </pic:pic>
+              </a:graphicData>
+            </a:graphic>
+          </wp:inline>
+        </w:drawing>
+      </w:r>
+    </w:p>
+    <w:p>
+      <w:pPr>
+        <w:spacing w:line="360" w:lineRule="auto"/>
+        <w:jc w:val="center"/>
+        <w:rPr>
+          <w:sz w:val="20"/>
+        </w:rPr>
+      </w:pPr>
+      <w:r>
+        <w:rPr>
+          <w:b/>
+          <w:sz w:val="20"/>
+        </w:rPr>
+        <w:t>Figura 2.1</w:t>
+      </w:r>
+      <w:r>
+        <w:rPr>
+          <w:sz w:val="20"/>
+        </w:rPr>
+        <w:t xml:space="preserve"> </w:t>
+      </w:r>
+      <w:r>
+        <w:rPr>
+          <w:sz w:val="20"/>
+        </w:rPr>
+        <w:t>Página principal.</w:t>
+      </w:r>
+    </w:p>
+    <w:p>
+      <w:pPr>
+        <w:spacing w:line="360" w:lineRule="auto"/>
+        <w:jc w:val="left"/>
+      </w:pPr>
+      <w:r>
+        <w:lastRenderedPageBreak/>
+        <w:t xml:space="preserve">Para poder dar de alta un nuevo curso tenemos que ingresar como administrador </w:t>
+      </w:r>
+      <w:r>
+        <w:t xml:space="preserve">y si somos clientes normales podemos iniciar sesión y buscar los cursos en los cuales estemos interesados. </w:t>
+      </w:r>
+    </w:p>
+    <w:p>
+      <w:pPr>
+        <w:spacing w:line="360" w:lineRule="auto"/>
+        <w:jc w:val="left"/>
+      </w:pPr>
+      <w:r>
+        <w:t xml:space="preserve">Para gestionar de forma más segura y completa tendremos que ingresar al sistema con un cliente SSH que en este caso será PuTTY en el cual ingresaremos como </w:t>
+      </w:r>
+      <w:r>
+        <w:rPr>
+          <w:i/>
+        </w:rPr>
+        <w:t>host</w:t>
+      </w:r>
+      <w:r>
+        <w:t xml:space="preserve"> la dirección de nuestro dominio que esta levantado en la máquina virtual de Azure con Linux.</w:t>
+      </w:r>
+    </w:p>
+    <w:p>
+      <w:pPr>
+        <w:spacing w:line="360" w:lineRule="auto"/>
+        <w:jc w:val="center"/>
+      </w:pPr>
+      <w:r>
+        <w:rPr>
+          <w:noProof/>
+        </w:rPr>
+        <w:drawing>
+          <wp:inline distT="0" distB="0" distL="0" distR="0" wp14:anchorId="1768459F" wp14:editId="1B003589">
+            <wp:extent cx="3336439" cy="3269412"/>
+            <wp:effectExtent l="76200" t="76200" r="130810" b="140970"/>
+            <wp:docPr id="8" name="Imagen 8"/>
+            <wp:cNvGraphicFramePr>
+              <a:graphicFrameLocks xmlns:a="http://schemas.openxmlformats.org/drawingml/2006/main" noChangeAspect="1"/>
+            </wp:cNvGraphicFramePr>
+            <a:graphic xmlns:a="http://schemas.openxmlformats.org/drawingml/2006/main">
+              <a:graphicData uri="http://schemas.openxmlformats.org/drawingml/2006/picture">
+                <pic:pic xmlns:pic="http://schemas.openxmlformats.org/drawingml/2006/picture">
+                  <pic:nvPicPr>
+                    <pic:cNvPr id="1" name=""/>
+                    <pic:cNvPicPr/>
+                  </pic:nvPicPr>
+                  <pic:blipFill>
+                    <a:blip r:embed="rId26"/>
+                    <a:stretch>
+                      <a:fillRect/>
+                    </a:stretch>
+                  </pic:blipFill>
+                  <pic:spPr>
+                    <a:xfrm>
+                      <a:off x="0" y="0"/>
+                      <a:ext cx="3338507" cy="3271438"/>
+                    </a:xfrm>
+                    <a:prstGeom prst="rect">
+                      <a:avLst/>
+                    </a:prstGeom>
+                    <a:ln w="38100" cap="sq">
+                      <a:solidFill>
+                        <a:srgbClr val="000000"/>
+                      </a:solidFill>
+                      <a:prstDash val="solid"/>
+                      <a:miter lim="800000"/>
+                    </a:ln>
+                    <a:effectLst>
+                      <a:outerShdw blurRad="50800" dist="38100" dir="2700000" algn="tl" rotWithShape="0">
+                        <a:srgbClr val="000000">
+                          <a:alpha val="43000"/>
+                        </a:srgbClr>
+                      </a:outerShdw>
+                    </a:effectLst>
+                  </pic:spPr>
+                </pic:pic>
+              </a:graphicData>
+            </a:graphic>
+          </wp:inline>
+        </w:drawing>
+      </w:r>
+    </w:p>
+    <w:p>
+      <w:pPr>
+        <w:spacing w:line="360" w:lineRule="auto"/>
+        <w:jc w:val="center"/>
+        <w:rPr>
+          <w:sz w:val="20"/>
+        </w:rPr>
+      </w:pPr>
+      <w:r>
+        <w:rPr>
+          <w:b/>
+          <w:sz w:val="20"/>
+        </w:rPr>
+        <w:t>Figura 2</w:t>
+      </w:r>
+      <w:r>
+        <w:rPr>
+          <w:b/>
+          <w:sz w:val="20"/>
+        </w:rPr>
+        <w:t>.2</w:t>
+      </w:r>
+      <w:r>
+        <w:rPr>
+          <w:sz w:val="20"/>
+        </w:rPr>
+        <w:t xml:space="preserve"> </w:t>
+      </w:r>
+      <w:r>
+        <w:rPr>
+          <w:sz w:val="20"/>
+        </w:rPr>
+        <w:t>Interfaz de PuTTY cliente SSH.</w:t>
+      </w:r>
+    </w:p>
+    <w:p>
+      <w:r>
+        <w:t xml:space="preserve">De esta forma el administrador puede </w:t>
+      </w:r>
+      <w:r>
+        <w:t xml:space="preserve">ingresar para manipular el sitio </w:t>
+      </w:r>
+      <w:r>
+        <w:rPr>
+          <w:i/>
+        </w:rPr>
+        <w:t>web</w:t>
+      </w:r>
+      <w:r>
+        <w:t xml:space="preserve"> </w:t>
+      </w:r>
+      <w:r>
+        <w:t>de forma remota utilizando comandos de Linux para poder acceder a los directorios, cambiar idioma de interfaz, diseño de la página y poder dar de baja cursos de la plataforma.</w:t>
+      </w:r>
+    </w:p>
+    <w:p/>
+    <w:p>
+      <w:r>
+        <w:t xml:space="preserve">Para poder acceder al sistema por conexión remota por SSH tenemos que ejecutar nuestro cliente SSH que en este caso es el programa PuTTY </w:t>
+      </w:r>
+      <w:r>
+        <w:t xml:space="preserve">e ingresar el host donde se encuentra nuestro servicio </w:t>
+      </w:r>
+      <w:r>
+        <w:rPr>
+          <w:i/>
+        </w:rPr>
+        <w:t>web</w:t>
+      </w:r>
+      <w:r>
+        <w:t xml:space="preserve">. Posteriormente tenemos que oprimir el botón de “Open” para establecer conexión e ingresar </w:t>
+      </w:r>
+      <w:proofErr w:type="gramStart"/>
+      <w:r>
+        <w:t>nuestras datos</w:t>
+      </w:r>
+      <w:proofErr w:type="gramEnd"/>
+      <w:r>
+        <w:t xml:space="preserve"> para validar el acceso.</w:t>
+      </w:r>
+    </w:p>
+    <w:p>
+      <w:r>
+        <w:rPr>
+          <w:noProof/>
+        </w:rPr>
+        <w:lastRenderedPageBreak/>
+        <w:drawing>
+          <wp:inline distT="0" distB="0" distL="0" distR="0" wp14:anchorId="3C41ADA0" wp14:editId="23DF2CAF">
+            <wp:extent cx="5972175" cy="2537460"/>
+            <wp:effectExtent l="0" t="0" r="9525" b="0"/>
+            <wp:docPr id="9" name="Imagen 9"/>
+            <wp:cNvGraphicFramePr>
+              <a:graphicFrameLocks xmlns:a="http://schemas.openxmlformats.org/drawingml/2006/main" noChangeAspect="1"/>
+            </wp:cNvGraphicFramePr>
+            <a:graphic xmlns:a="http://schemas.openxmlformats.org/drawingml/2006/main">
+              <a:graphicData uri="http://schemas.openxmlformats.org/drawingml/2006/picture">
+                <pic:pic xmlns:pic="http://schemas.openxmlformats.org/drawingml/2006/picture">
+                  <pic:nvPicPr>
+                    <pic:cNvPr id="1" name=""/>
+                    <pic:cNvPicPr/>
+                  </pic:nvPicPr>
+                  <pic:blipFill>
+                    <a:blip r:embed="rId27"/>
+                    <a:stretch>
+                      <a:fillRect/>
+                    </a:stretch>
+                  </pic:blipFill>
+                  <pic:spPr>
+                    <a:xfrm>
+                      <a:off x="0" y="0"/>
+                      <a:ext cx="5972175" cy="2537460"/>
+                    </a:xfrm>
+                    <a:prstGeom prst="rect">
+                      <a:avLst/>
+                    </a:prstGeom>
+                  </pic:spPr>
+                </pic:pic>
+              </a:graphicData>
+            </a:graphic>
+          </wp:inline>
+        </w:drawing>
+      </w:r>
+      <w:bookmarkStart w:id="39" w:name="_GoBack"/>
+      <w:bookmarkEnd w:id="39"/>
+    </w:p>
+    <w:p>
+      <w:pPr>
+        <w:spacing w:line="360" w:lineRule="auto"/>
+        <w:jc w:val="center"/>
+      </w:pPr>
+    </w:p>
+    <w:p>
+      <w:pPr>
+        <w:spacing w:line="360" w:lineRule="auto"/>
+        <w:jc w:val="left"/>
+      </w:pPr>
+      <w:r>
+        <w:t xml:space="preserve"> </w:t>
+      </w:r>
+    </w:p>
+    <w:p/>
+    <w:p>
+      <w:pPr>
+        <w:pStyle w:val="Ttulo2"/>
         <w:rPr>
           <w:rStyle w:val="Ttulo1Car"/>
           <w:rFonts w:eastAsiaTheme="majorEastAsia" w:cstheme="majorBidi"/>
           <w:b w:val="0"/>
           <w:szCs w:val="26"/>
         </w:rPr>
-        <w:t>Manejo de protocolos.</w:t>
-      </w:r>
-      <w:bookmarkEnd w:id="38"/>
-    </w:p>
-    <w:p/>
-    <w:p/>
-    <w:p>
-      <w:pPr>
-        <w:pStyle w:val="Ttulo2"/>
+      </w:pPr>
+      <w:bookmarkStart w:id="40" w:name="_Toc526163265"/>
+      <w:r>
         <w:rPr>
           <w:rStyle w:val="Ttulo1Car"/>
           <w:rFonts w:eastAsiaTheme="majorEastAsia" w:cstheme="majorBidi"/>
           <w:b w:val="0"/>
           <w:szCs w:val="26"/>
         </w:rPr>
-      </w:pPr>
-      <w:bookmarkStart w:id="39" w:name="_Toc525905117"/>
+        <w:t>Manejo de protocolos.</w:t>
+      </w:r>
+      <w:bookmarkEnd w:id="40"/>
+    </w:p>
+    <w:p/>
+    <w:p>
+      <w:pPr>
+        <w:pStyle w:val="Ttulo2"/>
+        <w:rPr>
+          <w:sz w:val="28"/>
+        </w:rPr>
+      </w:pPr>
+      <w:bookmarkStart w:id="41" w:name="_Toc526163266"/>
       <w:r>
         <w:rPr>
           <w:rStyle w:val="Ttulo1Car"/>
@@ -16523,10 +17551,8 @@
         </w:rPr>
         <w:t>Implementación de certificados.</w:t>
       </w:r>
-      <w:bookmarkEnd w:id="39"/>
-    </w:p>
-    <w:p/>
-    <w:p/>
+      <w:bookmarkEnd w:id="41"/>
+    </w:p>
     <w:p/>
     <w:p>
       <w:pPr>
@@ -16538,7 +17564,7 @@
           <w:szCs w:val="26"/>
         </w:rPr>
       </w:pPr>
-      <w:bookmarkStart w:id="40" w:name="_Toc525905118"/>
+      <w:bookmarkStart w:id="42" w:name="_Toc526163267"/>
       <w:r>
         <w:rPr>
           <w:rStyle w:val="Ttulo1Car"/>
@@ -16548,7 +17574,7 @@
         </w:rPr>
         <w:t>Codificación de proceso de compra.</w:t>
       </w:r>
-      <w:bookmarkEnd w:id="40"/>
+      <w:bookmarkEnd w:id="42"/>
     </w:p>
     <w:p/>
     <w:p>
@@ -16584,12 +17610,12 @@
         <w:pStyle w:val="Ttulo1"/>
         <w:spacing w:line="360" w:lineRule="auto"/>
       </w:pPr>
-      <w:bookmarkStart w:id="41" w:name="_Toc525905119"/>
+      <w:bookmarkStart w:id="43" w:name="_Toc526163268"/>
       <w:r>
         <w:lastRenderedPageBreak/>
         <w:t>CONCLUSIONES</w:t>
       </w:r>
-      <w:bookmarkEnd w:id="41"/>
+      <w:bookmarkEnd w:id="43"/>
     </w:p>
     <w:p>
       <w:pPr>
@@ -16610,12 +17636,12 @@
         <w:pStyle w:val="Ttulo1"/>
         <w:spacing w:line="360" w:lineRule="auto"/>
       </w:pPr>
-      <w:bookmarkStart w:id="42" w:name="_Toc525905120"/>
+      <w:bookmarkStart w:id="44" w:name="_Toc526163269"/>
       <w:r>
         <w:lastRenderedPageBreak/>
         <w:t>ANEXOS Y/O APÉNDICES</w:t>
       </w:r>
-      <w:bookmarkEnd w:id="42"/>
+      <w:bookmarkEnd w:id="44"/>
     </w:p>
     <w:p>
       <w:pPr>
@@ -16626,6 +17652,451 @@
         <w:br w:type="page"/>
       </w:r>
     </w:p>
+    <w:p>
+      <w:pPr>
+        <w:pStyle w:val="Ttulo1"/>
+      </w:pPr>
+      <w:bookmarkStart w:id="45" w:name="_Toc526163270"/>
+      <w:r>
+        <w:lastRenderedPageBreak/>
+        <w:t>GLOSARIO</w:t>
+      </w:r>
+      <w:bookmarkEnd w:id="45"/>
+      <w:r>
+        <w:t xml:space="preserve"> Y </w:t>
+      </w:r>
+      <w:bookmarkStart w:id="46" w:name="_Toc526163271"/>
+      <w:r>
+        <w:t>LISTADO DE SIGLAS O ACRÓNIMOS.</w:t>
+      </w:r>
+      <w:bookmarkEnd w:id="46"/>
+    </w:p>
+    <w:p>
+      <w:pPr>
+        <w:spacing w:line="360" w:lineRule="auto"/>
+      </w:pPr>
+      <w:bookmarkStart w:id="47" w:name="_Toc520893414"/>
+    </w:p>
+    <w:p>
+      <w:pPr>
+        <w:spacing w:line="360" w:lineRule="auto"/>
+      </w:pPr>
+      <w:r>
+        <w:rPr>
+          <w:i/>
+        </w:rPr>
+        <w:t>SAP</w:t>
+      </w:r>
+      <w:r>
+        <w:t>:</w:t>
+      </w:r>
+      <w:r>
+        <w:tab/>
+        <w:t>E</w:t>
+      </w:r>
+      <w:r>
+        <w:t>s uno de los principales softwares que utilizan las empresas españolas para organizar y gestionar sus recursos. Hoy veremos qué es SAP y para qué sirve esta aplicación informática que no deja de modernizarse pero que cuenta ya con varias décadas de historia.</w:t>
+      </w:r>
+    </w:p>
+    <w:p>
+      <w:pPr>
+        <w:spacing w:line="360" w:lineRule="auto"/>
+      </w:pPr>
+    </w:p>
+    <w:p>
+      <w:pPr>
+        <w:spacing w:line="360" w:lineRule="auto"/>
+      </w:pPr>
+      <w:r>
+        <w:t>Microsoft</w:t>
+      </w:r>
+      <w:r>
+        <w:t xml:space="preserve">: </w:t>
+      </w:r>
+      <w:r>
+        <w:t>Microsoft es una empresa informática multinacional fundada en 1975 en Estados Unidos por Bill Gates y Paul Allen.</w:t>
+      </w:r>
+    </w:p>
+    <w:p>
+      <w:pPr>
+        <w:spacing w:line="360" w:lineRule="auto"/>
+      </w:pPr>
+    </w:p>
+    <w:p>
+      <w:pPr>
+        <w:spacing w:line="360" w:lineRule="auto"/>
+      </w:pPr>
+      <w:r>
+        <w:t xml:space="preserve">Protocolo: </w:t>
+      </w:r>
+      <w:r>
+        <w:t>es un conjunto de reglas usadas por computadoras para comunicarse unas con otras a través de una red.</w:t>
+      </w:r>
+    </w:p>
+    <w:p>
+      <w:pPr>
+        <w:spacing w:line="360" w:lineRule="auto"/>
+      </w:pPr>
+    </w:p>
+    <w:p>
+      <w:pPr>
+        <w:spacing w:line="360" w:lineRule="auto"/>
+        <w:rPr>
+          <w:rFonts w:cs="Arial"/>
+          <w:szCs w:val="24"/>
+        </w:rPr>
+      </w:pPr>
+      <w:r>
+        <w:rPr>
+          <w:rFonts w:cs="Arial"/>
+          <w:i/>
+          <w:szCs w:val="24"/>
+        </w:rPr>
+        <w:t>Malware</w:t>
+      </w:r>
+      <w:r>
+        <w:rPr>
+          <w:rFonts w:cs="Arial"/>
+          <w:szCs w:val="24"/>
+        </w:rPr>
+        <w:t xml:space="preserve">: </w:t>
+      </w:r>
+      <w:r>
+        <w:rPr>
+          <w:rFonts w:cs="Arial"/>
+          <w:i/>
+          <w:szCs w:val="24"/>
+        </w:rPr>
+        <w:t>Malware</w:t>
+      </w:r>
+      <w:r>
+        <w:rPr>
+          <w:rFonts w:cs="Arial"/>
+          <w:szCs w:val="24"/>
+        </w:rPr>
+        <w:t xml:space="preserve"> hace referencia a cualquier tipo de </w:t>
+      </w:r>
+      <w:r>
+        <w:rPr>
+          <w:rFonts w:cs="Arial"/>
+          <w:i/>
+          <w:szCs w:val="24"/>
+        </w:rPr>
+        <w:t>software</w:t>
+      </w:r>
+      <w:r>
+        <w:rPr>
+          <w:rFonts w:cs="Arial"/>
+          <w:szCs w:val="24"/>
+        </w:rPr>
+        <w:t xml:space="preserve"> malicioso que trata de infectar un ordenador o un dispositivo móvil.</w:t>
+      </w:r>
+    </w:p>
+    <w:p>
+      <w:pPr>
+        <w:spacing w:line="360" w:lineRule="auto"/>
+        <w:rPr>
+          <w:rFonts w:cs="Arial"/>
+          <w:szCs w:val="24"/>
+        </w:rPr>
+      </w:pPr>
+    </w:p>
+    <w:p>
+      <w:pPr>
+        <w:spacing w:line="360" w:lineRule="auto"/>
+        <w:rPr>
+          <w:rFonts w:eastAsiaTheme="majorEastAsia" w:cstheme="majorBidi"/>
+          <w:color w:val="000000" w:themeColor="text1"/>
+          <w:szCs w:val="26"/>
+        </w:rPr>
+      </w:pPr>
+      <w:r>
+        <w:rPr>
+          <w:rFonts w:eastAsiaTheme="majorEastAsia" w:cstheme="majorBidi"/>
+          <w:color w:val="000000" w:themeColor="text1"/>
+          <w:szCs w:val="26"/>
+        </w:rPr>
+        <w:t>SSH: E</w:t>
+      </w:r>
+      <w:r>
+        <w:rPr>
+          <w:rFonts w:eastAsiaTheme="majorEastAsia" w:cstheme="majorBidi"/>
+          <w:color w:val="000000" w:themeColor="text1"/>
+          <w:szCs w:val="26"/>
+        </w:rPr>
+        <w:t>s un protocolo de administración remota que permite a los usuarios controlar y modificar sus servidores remotos a través de Internet.</w:t>
+      </w:r>
+    </w:p>
+    <w:p>
+      <w:pPr>
+        <w:spacing w:line="360" w:lineRule="auto"/>
+        <w:rPr>
+          <w:rFonts w:eastAsiaTheme="majorEastAsia" w:cstheme="majorBidi"/>
+          <w:color w:val="000000" w:themeColor="text1"/>
+          <w:szCs w:val="26"/>
+        </w:rPr>
+      </w:pPr>
+    </w:p>
+    <w:p>
+      <w:pPr>
+        <w:spacing w:line="360" w:lineRule="auto"/>
+        <w:rPr>
+          <w:rFonts w:eastAsiaTheme="majorEastAsia" w:cstheme="majorBidi"/>
+          <w:color w:val="000000" w:themeColor="text1"/>
+          <w:szCs w:val="26"/>
+        </w:rPr>
+      </w:pPr>
+      <w:r>
+        <w:rPr>
+          <w:rFonts w:eastAsiaTheme="majorEastAsia" w:cstheme="majorBidi"/>
+          <w:color w:val="000000" w:themeColor="text1"/>
+          <w:szCs w:val="26"/>
+        </w:rPr>
+        <w:t xml:space="preserve">SSL: </w:t>
+      </w:r>
+      <w:r>
+        <w:rPr>
+          <w:rFonts w:eastAsiaTheme="majorEastAsia" w:cstheme="majorBidi"/>
+          <w:color w:val="000000" w:themeColor="text1"/>
+          <w:szCs w:val="26"/>
+        </w:rPr>
+        <w:t>es un protocolo diseñado para permitir que las aplicaciones para transmitir información de ida y de manera segura hacia atrás.</w:t>
+      </w:r>
+    </w:p>
+    <w:p>
+      <w:pPr>
+        <w:spacing w:line="360" w:lineRule="auto"/>
+        <w:rPr>
+          <w:rFonts w:eastAsiaTheme="majorEastAsia" w:cstheme="majorBidi"/>
+          <w:color w:val="000000" w:themeColor="text1"/>
+          <w:szCs w:val="26"/>
+        </w:rPr>
+      </w:pPr>
+    </w:p>
+    <w:p>
+      <w:pPr>
+        <w:spacing w:line="360" w:lineRule="auto"/>
+        <w:rPr>
+          <w:rFonts w:eastAsiaTheme="majorEastAsia" w:cstheme="majorBidi"/>
+          <w:color w:val="000000" w:themeColor="text1"/>
+          <w:szCs w:val="26"/>
+        </w:rPr>
+      </w:pPr>
+      <w:r>
+        <w:rPr>
+          <w:rFonts w:eastAsiaTheme="majorEastAsia" w:cstheme="majorBidi"/>
+          <w:color w:val="000000" w:themeColor="text1"/>
+          <w:szCs w:val="26"/>
+        </w:rPr>
+        <w:t>PuTTY</w:t>
+      </w:r>
+      <w:r>
+        <w:rPr>
+          <w:rFonts w:eastAsiaTheme="majorEastAsia" w:cstheme="majorBidi"/>
+          <w:color w:val="000000" w:themeColor="text1"/>
+          <w:szCs w:val="26"/>
+        </w:rPr>
+        <w:t xml:space="preserve">: </w:t>
+      </w:r>
+      <w:r>
+        <w:rPr>
+          <w:rFonts w:eastAsiaTheme="majorEastAsia" w:cstheme="majorBidi"/>
+          <w:color w:val="000000" w:themeColor="text1"/>
+          <w:szCs w:val="26"/>
+        </w:rPr>
+        <w:t>es un cliente SSH con el que podemos conectarnos a servidores remotos iniciando una sesión en ellos que nos permite ejecutar comandos. El ejemplo más claro es cuando empleamos PuTTY para ejecutar comandos en un servidor VPS y así poder instalar algún programa o configurar alguna parte del servidor.</w:t>
+      </w:r>
+      <w:r>
+        <w:rPr>
+          <w:rFonts w:eastAsiaTheme="majorEastAsia" w:cstheme="majorBidi"/>
+          <w:color w:val="000000" w:themeColor="text1"/>
+          <w:szCs w:val="26"/>
+        </w:rPr>
+        <w:t xml:space="preserve"> </w:t>
+      </w:r>
+    </w:p>
+    <w:p>
+      <w:pPr>
+        <w:spacing w:line="360" w:lineRule="auto"/>
+        <w:rPr>
+          <w:rFonts w:eastAsiaTheme="majorEastAsia" w:cstheme="majorBidi"/>
+          <w:color w:val="000000" w:themeColor="text1"/>
+          <w:szCs w:val="26"/>
+        </w:rPr>
+      </w:pPr>
+    </w:p>
+    <w:p>
+      <w:pPr>
+        <w:spacing w:line="360" w:lineRule="auto"/>
+        <w:rPr>
+          <w:rFonts w:eastAsiaTheme="majorEastAsia" w:cstheme="majorBidi"/>
+          <w:color w:val="000000" w:themeColor="text1"/>
+          <w:szCs w:val="26"/>
+        </w:rPr>
+      </w:pPr>
+      <w:r>
+        <w:rPr>
+          <w:rFonts w:eastAsiaTheme="majorEastAsia" w:cstheme="majorBidi"/>
+          <w:color w:val="000000" w:themeColor="text1"/>
+          <w:szCs w:val="26"/>
+        </w:rPr>
+        <w:t xml:space="preserve">LINUX:  </w:t>
+      </w:r>
+      <w:r>
+        <w:rPr>
+          <w:rFonts w:eastAsiaTheme="majorEastAsia" w:cstheme="majorBidi"/>
+          <w:color w:val="000000" w:themeColor="text1"/>
+          <w:szCs w:val="26"/>
+        </w:rPr>
+        <w:t>es un Sistema Operativo como MacOS, DOS o Windows. Es decir, Linux es el software necesario para que tu ordenador te permita utilizar programas como: editores de texto, juegos, navegadores de Internet, etc.</w:t>
+      </w:r>
+    </w:p>
+    <w:p>
+      <w:pPr>
+        <w:spacing w:line="360" w:lineRule="auto"/>
+        <w:rPr>
+          <w:rFonts w:eastAsiaTheme="majorEastAsia" w:cstheme="majorBidi"/>
+          <w:color w:val="000000" w:themeColor="text1"/>
+          <w:szCs w:val="26"/>
+        </w:rPr>
+      </w:pPr>
+    </w:p>
+    <w:p>
+      <w:pPr>
+        <w:spacing w:line="360" w:lineRule="auto"/>
+      </w:pPr>
+      <w:r>
+        <w:rPr>
+          <w:rFonts w:eastAsiaTheme="majorEastAsia" w:cstheme="majorBidi"/>
+          <w:color w:val="000000" w:themeColor="text1"/>
+          <w:szCs w:val="26"/>
+        </w:rPr>
+        <w:t>PYTHON</w:t>
+      </w:r>
+      <w:r>
+        <w:rPr>
+          <w:rFonts w:eastAsiaTheme="majorEastAsia" w:cstheme="majorBidi"/>
+          <w:color w:val="000000" w:themeColor="text1"/>
+          <w:szCs w:val="26"/>
+        </w:rPr>
+        <w:t xml:space="preserve">: </w:t>
+      </w:r>
+      <w:r>
+        <w:rPr>
+          <w:rFonts w:eastAsiaTheme="majorEastAsia" w:cstheme="majorBidi"/>
+          <w:color w:val="000000" w:themeColor="text1"/>
+          <w:szCs w:val="26"/>
+        </w:rPr>
+        <w:t>Lenguaje de programación de propósito general, orientado a objetos, que también puede utilizarse para el desarrollo web.</w:t>
+      </w:r>
+      <w:bookmarkEnd w:id="47"/>
+    </w:p>
+    <w:p>
+      <w:pPr>
+        <w:spacing w:line="360" w:lineRule="auto"/>
+      </w:pPr>
+      <w:r>
+        <w:rPr>
+          <w:rFonts w:cs="Arial"/>
+        </w:rPr>
+        <w:lastRenderedPageBreak/>
+        <w:t xml:space="preserve">SSH: </w:t>
+      </w:r>
+      <w:r>
+        <w:rPr>
+          <w:rFonts w:cs="Arial"/>
+          <w:i/>
+          <w:color w:val="444444"/>
+          <w:shd w:val="clear" w:color="auto" w:fill="FFFFFF"/>
+        </w:rPr>
+        <w:t>Secure</w:t>
+      </w:r>
+      <w:r>
+        <w:rPr>
+          <w:rFonts w:cs="Arial"/>
+          <w:color w:val="444444"/>
+          <w:shd w:val="clear" w:color="auto" w:fill="FFFFFF"/>
+        </w:rPr>
+        <w:t xml:space="preserve"> </w:t>
+      </w:r>
+      <w:r>
+        <w:rPr>
+          <w:rFonts w:cs="Arial"/>
+          <w:i/>
+          <w:color w:val="444444"/>
+          <w:shd w:val="clear" w:color="auto" w:fill="FFFFFF"/>
+        </w:rPr>
+        <w:t>Shell</w:t>
+      </w:r>
+    </w:p>
+    <w:p>
+      <w:pPr>
+        <w:rPr>
+          <w:rFonts w:cs="Arial"/>
+          <w:i/>
+          <w:color w:val="444444"/>
+          <w:shd w:val="clear" w:color="auto" w:fill="FFFFFF"/>
+        </w:rPr>
+      </w:pPr>
+    </w:p>
+    <w:p>
+      <w:pPr>
+        <w:rPr>
+          <w:rFonts w:cs="Arial"/>
+          <w:color w:val="444444"/>
+          <w:shd w:val="clear" w:color="auto" w:fill="FFFFFF"/>
+        </w:rPr>
+      </w:pPr>
+      <w:r>
+        <w:rPr>
+          <w:rFonts w:cs="Arial"/>
+          <w:i/>
+          <w:color w:val="444444"/>
+          <w:shd w:val="clear" w:color="auto" w:fill="FFFFFF"/>
+        </w:rPr>
+        <w:t>SSL: Transport Layer Security</w:t>
+      </w:r>
+      <w:r>
+        <w:rPr>
+          <w:rFonts w:cs="Arial"/>
+          <w:i/>
+          <w:color w:val="444444"/>
+          <w:shd w:val="clear" w:color="auto" w:fill="FFFFFF"/>
+        </w:rPr>
+        <w:t xml:space="preserve"> (</w:t>
+      </w:r>
+      <w:r>
+        <w:rPr>
+          <w:rFonts w:cs="Arial"/>
+          <w:color w:val="444444"/>
+          <w:shd w:val="clear" w:color="auto" w:fill="FFFFFF"/>
+        </w:rPr>
+        <w:t>seguridad de la capa de transporte</w:t>
+      </w:r>
+      <w:r>
+        <w:rPr>
+          <w:rFonts w:cs="Arial"/>
+          <w:color w:val="444444"/>
+          <w:shd w:val="clear" w:color="auto" w:fill="FFFFFF"/>
+        </w:rPr>
+        <w:t>).</w:t>
+      </w:r>
+    </w:p>
+    <w:p>
+      <w:pPr>
+        <w:rPr>
+          <w:rFonts w:cs="Arial"/>
+        </w:rPr>
+      </w:pPr>
+    </w:p>
+    <w:p>
+      <w:pPr>
+        <w:rPr>
+          <w:rFonts w:cs="Arial"/>
+        </w:rPr>
+      </w:pPr>
+    </w:p>
+    <w:p/>
     <w:p>
       <w:pPr>
         <w:spacing w:after="160" w:line="360" w:lineRule="auto"/>
@@ -16636,325 +18107,6 @@
           <w:szCs w:val="32"/>
         </w:rPr>
       </w:pPr>
-    </w:p>
-    <w:p>
-      <w:pPr>
-        <w:pStyle w:val="Ttulo1"/>
-        <w:spacing w:line="360" w:lineRule="auto"/>
-      </w:pPr>
-      <w:bookmarkStart w:id="43" w:name="_Toc520893414"/>
-      <w:bookmarkStart w:id="44" w:name="_Toc525905121"/>
-      <w:r>
-        <w:t>LISTADO DE SIGLAS O ACRÓNIMOS, GLOSARIO</w:t>
-      </w:r>
-      <w:bookmarkEnd w:id="43"/>
-      <w:bookmarkEnd w:id="44"/>
-    </w:p>
-    <w:p>
-      <w:pPr>
-        <w:spacing w:line="360" w:lineRule="auto"/>
-      </w:pPr>
-    </w:p>
-    <w:p>
-      <w:pPr>
-        <w:spacing w:line="360" w:lineRule="auto"/>
-      </w:pPr>
-      <w:r>
-        <w:rPr>
-          <w:i/>
-        </w:rPr>
-        <w:t>SAP</w:t>
-      </w:r>
-      <w:r>
-        <w:t>:</w:t>
-      </w:r>
-      <w:r>
-        <w:tab/>
-        <w:t>E</w:t>
-      </w:r>
-      <w:r>
-        <w:t>s uno de los principales softwares que utilizan las empresas españolas para organizar y gestionar sus recursos. Hoy veremos qué es SAP y para qué sirve esta aplicación informática que no deja de modernizarse pero que cuenta ya con varias décadas de historia.</w:t>
-      </w:r>
-    </w:p>
-    <w:p>
-      <w:pPr>
-        <w:spacing w:line="360" w:lineRule="auto"/>
-      </w:pPr>
-    </w:p>
-    <w:p>
-      <w:pPr>
-        <w:spacing w:line="360" w:lineRule="auto"/>
-      </w:pPr>
-      <w:r>
-        <w:t>Microsoft</w:t>
-      </w:r>
-      <w:r>
-        <w:t>:</w:t>
-      </w:r>
-      <w:r>
-        <w:tab/>
-        <w:t>Microsoft es una empresa informática multinacional fundada en 1975 en Estados Unidos por Bill Gates y Paul Allen.</w:t>
-      </w:r>
-    </w:p>
-    <w:p>
-      <w:pPr>
-        <w:spacing w:line="360" w:lineRule="auto"/>
-      </w:pPr>
-    </w:p>
-    <w:p>
-      <w:pPr>
-        <w:spacing w:line="360" w:lineRule="auto"/>
-      </w:pPr>
-      <w:r>
-        <w:t xml:space="preserve">Protocolo: </w:t>
-      </w:r>
-      <w:r>
-        <w:t>es un conjunto de reglas usadas por computadoras para comunicarse unas con otras a través de una red.</w:t>
-      </w:r>
-    </w:p>
-    <w:p>
-      <w:pPr>
-        <w:spacing w:line="360" w:lineRule="auto"/>
-      </w:pPr>
-    </w:p>
-    <w:p>
-      <w:pPr>
-        <w:spacing w:line="360" w:lineRule="auto"/>
-        <w:rPr>
-          <w:rFonts w:cs="Arial"/>
-          <w:szCs w:val="24"/>
-        </w:rPr>
-      </w:pPr>
-      <w:r>
-        <w:rPr>
-          <w:rFonts w:cs="Arial"/>
-          <w:i/>
-          <w:szCs w:val="24"/>
-        </w:rPr>
-        <w:t>Malware</w:t>
-      </w:r>
-      <w:r>
-        <w:rPr>
-          <w:rFonts w:cs="Arial"/>
-          <w:szCs w:val="24"/>
-        </w:rPr>
-        <w:t>: Malware hace referencia a cualquier tipo de software malicioso que trata de infectar un ordenador o un dispositivo móvil.</w:t>
-      </w:r>
-    </w:p>
-    <w:p>
-      <w:pPr>
-        <w:spacing w:line="360" w:lineRule="auto"/>
-        <w:rPr>
-          <w:rFonts w:cs="Arial"/>
-          <w:szCs w:val="24"/>
-        </w:rPr>
-      </w:pPr>
-    </w:p>
-    <w:p>
-      <w:pPr>
-        <w:spacing w:line="360" w:lineRule="auto"/>
-        <w:rPr>
-          <w:rFonts w:eastAsiaTheme="majorEastAsia" w:cstheme="majorBidi"/>
-          <w:color w:val="000000" w:themeColor="text1"/>
-          <w:szCs w:val="26"/>
-        </w:rPr>
-      </w:pPr>
-      <w:r>
-        <w:rPr>
-          <w:rFonts w:eastAsiaTheme="majorEastAsia" w:cstheme="majorBidi"/>
-          <w:color w:val="000000" w:themeColor="text1"/>
-          <w:szCs w:val="26"/>
-        </w:rPr>
-        <w:t>SSH: E</w:t>
-      </w:r>
-      <w:r>
-        <w:rPr>
-          <w:rFonts w:eastAsiaTheme="majorEastAsia" w:cstheme="majorBidi"/>
-          <w:color w:val="000000" w:themeColor="text1"/>
-          <w:szCs w:val="26"/>
-        </w:rPr>
-        <w:t>s un protocolo de administración remota que permite a los usuarios controlar y modificar sus servidores remotos a través de Internet.</w:t>
-      </w:r>
-    </w:p>
-    <w:p>
-      <w:pPr>
-        <w:spacing w:line="360" w:lineRule="auto"/>
-        <w:rPr>
-          <w:rFonts w:eastAsiaTheme="majorEastAsia" w:cstheme="majorBidi"/>
-          <w:color w:val="000000" w:themeColor="text1"/>
-          <w:szCs w:val="26"/>
-        </w:rPr>
-      </w:pPr>
-    </w:p>
-    <w:p>
-      <w:pPr>
-        <w:spacing w:line="360" w:lineRule="auto"/>
-        <w:rPr>
-          <w:rFonts w:eastAsiaTheme="majorEastAsia" w:cstheme="majorBidi"/>
-          <w:color w:val="000000" w:themeColor="text1"/>
-          <w:szCs w:val="26"/>
-        </w:rPr>
-      </w:pPr>
-      <w:r>
-        <w:rPr>
-          <w:rFonts w:eastAsiaTheme="majorEastAsia" w:cstheme="majorBidi"/>
-          <w:color w:val="000000" w:themeColor="text1"/>
-          <w:szCs w:val="26"/>
-        </w:rPr>
-        <w:t xml:space="preserve">SSL: </w:t>
-      </w:r>
-      <w:r>
-        <w:rPr>
-          <w:rFonts w:eastAsiaTheme="majorEastAsia" w:cstheme="majorBidi"/>
-          <w:color w:val="000000" w:themeColor="text1"/>
-          <w:szCs w:val="26"/>
-        </w:rPr>
-        <w:t>es un protocolo diseñado para permitir que las aplicaciones para transmitir información de ida y de manera segura hacia atrás.</w:t>
-      </w:r>
-    </w:p>
-    <w:p>
-      <w:pPr>
-        <w:spacing w:line="360" w:lineRule="auto"/>
-        <w:rPr>
-          <w:rFonts w:eastAsiaTheme="majorEastAsia" w:cstheme="majorBidi"/>
-          <w:color w:val="000000" w:themeColor="text1"/>
-          <w:szCs w:val="26"/>
-        </w:rPr>
-      </w:pPr>
-    </w:p>
-    <w:p>
-      <w:pPr>
-        <w:spacing w:line="360" w:lineRule="auto"/>
-        <w:rPr>
-          <w:rFonts w:eastAsiaTheme="majorEastAsia" w:cstheme="majorBidi"/>
-          <w:color w:val="000000" w:themeColor="text1"/>
-          <w:szCs w:val="26"/>
-        </w:rPr>
-      </w:pPr>
-      <w:r>
-        <w:rPr>
-          <w:rFonts w:eastAsiaTheme="majorEastAsia" w:cstheme="majorBidi"/>
-          <w:color w:val="000000" w:themeColor="text1"/>
-          <w:szCs w:val="26"/>
-        </w:rPr>
-        <w:t>PuTTY</w:t>
-      </w:r>
-      <w:r>
-        <w:rPr>
-          <w:rFonts w:eastAsiaTheme="majorEastAsia" w:cstheme="majorBidi"/>
-          <w:color w:val="000000" w:themeColor="text1"/>
-          <w:szCs w:val="26"/>
-        </w:rPr>
-        <w:t xml:space="preserve">: </w:t>
-      </w:r>
-      <w:r>
-        <w:rPr>
-          <w:rFonts w:eastAsiaTheme="majorEastAsia" w:cstheme="majorBidi"/>
-          <w:color w:val="000000" w:themeColor="text1"/>
-          <w:szCs w:val="26"/>
-        </w:rPr>
-        <w:t>es un cliente SSH con el que podemos conectarnos a servidores remotos iniciando una sesión en ellos que nos permite ejecutar comandos. El ejemplo más claro es cuando empleamos PuTTY para ejecutar comandos en un servidor VPS y así poder instalar algún programa o configurar alguna parte del servidor.</w:t>
-      </w:r>
-      <w:r>
-        <w:rPr>
-          <w:rFonts w:eastAsiaTheme="majorEastAsia" w:cstheme="majorBidi"/>
-          <w:color w:val="000000" w:themeColor="text1"/>
-          <w:szCs w:val="26"/>
-        </w:rPr>
-        <w:t xml:space="preserve"> </w:t>
-      </w:r>
-    </w:p>
-    <w:p>
-      <w:pPr>
-        <w:spacing w:line="360" w:lineRule="auto"/>
-        <w:rPr>
-          <w:rFonts w:eastAsiaTheme="majorEastAsia" w:cstheme="majorBidi"/>
-          <w:color w:val="000000" w:themeColor="text1"/>
-          <w:szCs w:val="26"/>
-        </w:rPr>
-      </w:pPr>
-    </w:p>
-    <w:p>
-      <w:pPr>
-        <w:spacing w:line="360" w:lineRule="auto"/>
-        <w:rPr>
-          <w:rFonts w:eastAsiaTheme="majorEastAsia" w:cstheme="majorBidi"/>
-          <w:color w:val="000000" w:themeColor="text1"/>
-          <w:szCs w:val="26"/>
-        </w:rPr>
-      </w:pPr>
-      <w:r>
-        <w:rPr>
-          <w:rFonts w:eastAsiaTheme="majorEastAsia" w:cstheme="majorBidi"/>
-          <w:color w:val="000000" w:themeColor="text1"/>
-          <w:szCs w:val="26"/>
-        </w:rPr>
-        <w:t xml:space="preserve">LINUX:  </w:t>
-      </w:r>
-      <w:r>
-        <w:rPr>
-          <w:rFonts w:eastAsiaTheme="majorEastAsia" w:cstheme="majorBidi"/>
-          <w:color w:val="000000" w:themeColor="text1"/>
-          <w:szCs w:val="26"/>
-        </w:rPr>
-        <w:t>es un Sistema Operativo como MacOS, DOS o Windows. Es decir, Linux es el software necesario para que tu ordenador te permita utilizar programas como: editores de texto, juegos, navegadores de Internet, etc.</w:t>
-      </w:r>
-    </w:p>
-    <w:p>
-      <w:pPr>
-        <w:spacing w:line="360" w:lineRule="auto"/>
-        <w:rPr>
-          <w:rFonts w:eastAsiaTheme="majorEastAsia" w:cstheme="majorBidi"/>
-          <w:color w:val="000000" w:themeColor="text1"/>
-          <w:szCs w:val="26"/>
-        </w:rPr>
-      </w:pPr>
-    </w:p>
-    <w:p>
-      <w:pPr>
-        <w:spacing w:line="360" w:lineRule="auto"/>
-      </w:pPr>
-      <w:r>
-        <w:rPr>
-          <w:rFonts w:eastAsiaTheme="majorEastAsia" w:cstheme="majorBidi"/>
-          <w:color w:val="000000" w:themeColor="text1"/>
-          <w:szCs w:val="26"/>
-        </w:rPr>
-        <w:lastRenderedPageBreak/>
-        <w:t>PYTHON</w:t>
-      </w:r>
-      <w:r>
-        <w:rPr>
-          <w:rFonts w:eastAsiaTheme="majorEastAsia" w:cstheme="majorBidi"/>
-          <w:color w:val="000000" w:themeColor="text1"/>
-          <w:szCs w:val="26"/>
-        </w:rPr>
-        <w:t xml:space="preserve">: </w:t>
-      </w:r>
-      <w:r>
-        <w:rPr>
-          <w:rFonts w:eastAsiaTheme="majorEastAsia" w:cstheme="majorBidi"/>
-          <w:color w:val="000000" w:themeColor="text1"/>
-          <w:szCs w:val="26"/>
-        </w:rPr>
-        <w:t>Lenguaje de programación de propósito general, orientado a objetos, que también puede utilizarse para el desarrollo web.</w:t>
-      </w:r>
-    </w:p>
-    <w:p>
-      <w:pPr>
-        <w:spacing w:line="360" w:lineRule="auto"/>
-      </w:pPr>
-    </w:p>
-    <w:p>
-      <w:pPr>
-        <w:spacing w:after="160" w:line="360" w:lineRule="auto"/>
-        <w:rPr>
-          <w:rFonts w:eastAsiaTheme="majorEastAsia" w:cstheme="majorBidi"/>
-          <w:b/>
-          <w:sz w:val="28"/>
-          <w:szCs w:val="32"/>
-        </w:rPr>
-      </w:pPr>
       <w:r>
         <w:br w:type="page"/>
       </w:r>
@@ -16964,13 +18116,13 @@
         <w:pStyle w:val="ReTecTitulo"/>
         <w:jc w:val="both"/>
       </w:pPr>
-      <w:bookmarkStart w:id="45" w:name="_Toc520893415"/>
+      <w:bookmarkStart w:id="48" w:name="_Toc520893415"/>
       <w:r>
         <w:lastRenderedPageBreak/>
         <w:t>BIBLIOGRAFÍA</w:t>
       </w:r>
       <w:bookmarkEnd w:id="0"/>
-      <w:bookmarkEnd w:id="45"/>
+      <w:bookmarkEnd w:id="48"/>
     </w:p>
     <w:p>
       <w:pPr>
@@ -16988,7 +18140,7 @@
         </w:rPr>
         <w:t xml:space="preserve">Julen Capetillo. (2017). 5 beneficios del Software Adaptable. Enero 04 2017, de Ceesa Sitio web: </w:t>
       </w:r>
-      <w:hyperlink r:id="rId25" w:history="1">
+      <w:hyperlink r:id="rId28" w:history="1">
         <w:r>
           <w:rPr>
             <w:rStyle w:val="Hipervnculo"/>
@@ -17013,8 +18165,18 @@
           <w:b w:val="0"/>
           <w:sz w:val="24"/>
         </w:rPr>
-        <w:t xml:space="preserve">Bibliografía extra </w:t>
-      </w:r>
+        <w:t xml:space="preserve">Rubén Alonso. (2017). Qué es un dominio en Internet. Diciembre 12 2017, de Mi posicionamiento web Sitio web: </w:t>
+      </w:r>
+      <w:hyperlink r:id="rId29" w:history="1">
+        <w:r>
+          <w:rPr>
+            <w:rStyle w:val="Hipervnculo"/>
+            <w:b w:val="0"/>
+            <w:sz w:val="24"/>
+          </w:rPr>
+          <w:t>https://miposicionamientoweb.es/que-es-un-dominio/</w:t>
+        </w:r>
+      </w:hyperlink>
     </w:p>
     <w:p>
       <w:pPr>
@@ -17025,10 +18187,180 @@
           <w:sz w:val="24"/>
         </w:rPr>
       </w:pPr>
+      <w:r>
+        <w:rPr>
+          <w:b w:val="0"/>
+          <w:sz w:val="24"/>
+        </w:rPr>
+        <w:t>Casapex</w:t>
+      </w:r>
+      <w:r>
+        <w:rPr>
+          <w:b w:val="0"/>
+          <w:sz w:val="24"/>
+        </w:rPr>
+        <w:t xml:space="preserve">. (2013). Introducción a StarUML. March 11, 2013, de Código programación Sitio web: </w:t>
+      </w:r>
+      <w:hyperlink r:id="rId30" w:history="1">
+        <w:r>
+          <w:rPr>
+            <w:rStyle w:val="Hipervnculo"/>
+            <w:b w:val="0"/>
+            <w:sz w:val="24"/>
+          </w:rPr>
+          <w:t>http://codigoprogramacion.com/articulos/staruml-introduccion.html#.W7Jrw2hKi1s</w:t>
+        </w:r>
+      </w:hyperlink>
+    </w:p>
+    <w:p>
+      <w:pPr>
+        <w:pStyle w:val="ReTecTitulo"/>
+        <w:jc w:val="both"/>
+        <w:rPr>
+          <w:b w:val="0"/>
+          <w:sz w:val="24"/>
+        </w:rPr>
+      </w:pPr>
+      <w:r>
+        <w:rPr>
+          <w:b w:val="0"/>
+          <w:sz w:val="24"/>
+        </w:rPr>
+        <w:t xml:space="preserve">Microsoft. (2018). Que es </w:t>
+      </w:r>
+      <w:proofErr w:type="gramStart"/>
+      <w:r>
+        <w:rPr>
+          <w:b w:val="0"/>
+          <w:sz w:val="24"/>
+        </w:rPr>
+        <w:t>Azure?.</w:t>
+      </w:r>
+      <w:proofErr w:type="gramEnd"/>
+      <w:r>
+        <w:rPr>
+          <w:b w:val="0"/>
+          <w:sz w:val="24"/>
+        </w:rPr>
+        <w:t xml:space="preserve"> Mayo 11, 2018, de Microsoft Sitio web: </w:t>
+      </w:r>
+      <w:hyperlink r:id="rId31" w:history="1">
+        <w:r>
+          <w:rPr>
+            <w:rStyle w:val="Hipervnculo"/>
+            <w:b w:val="0"/>
+            <w:sz w:val="24"/>
+          </w:rPr>
+          <w:t>https://azure.microsoft.com/es-mx/overview/what-is-azure/</w:t>
+        </w:r>
+      </w:hyperlink>
+    </w:p>
+    <w:p>
+      <w:pPr>
+        <w:pStyle w:val="ReTecTitulo"/>
+        <w:jc w:val="both"/>
+        <w:rPr>
+          <w:b w:val="0"/>
+          <w:sz w:val="24"/>
+        </w:rPr>
+      </w:pPr>
+      <w:r>
+        <w:rPr>
+          <w:b w:val="0"/>
+          <w:sz w:val="24"/>
+        </w:rPr>
+        <w:t xml:space="preserve">Rubén Andrés. (2017). Qué es una máquina virtual, cómo funciona y para qué </w:t>
+      </w:r>
+      <w:proofErr w:type="gramStart"/>
+      <w:r>
+        <w:rPr>
+          <w:b w:val="0"/>
+          <w:sz w:val="24"/>
+        </w:rPr>
+        <w:t>sirve..</w:t>
+      </w:r>
+      <w:proofErr w:type="gramEnd"/>
+      <w:r>
+        <w:rPr>
+          <w:b w:val="0"/>
+          <w:sz w:val="24"/>
+        </w:rPr>
+        <w:t xml:space="preserve"> Mayo 31, 2017, de Computer hoy Sitio web: </w:t>
+      </w:r>
+      <w:hyperlink r:id="rId32" w:history="1">
+        <w:r>
+          <w:rPr>
+            <w:rStyle w:val="Hipervnculo"/>
+            <w:b w:val="0"/>
+            <w:sz w:val="24"/>
+          </w:rPr>
+          <w:t>https://computerhoy.com/noticias/software/que-es-maquina-virtual-como-funciona-que-sirve-46606</w:t>
+        </w:r>
+      </w:hyperlink>
+    </w:p>
+    <w:p>
+      <w:pPr>
+        <w:pStyle w:val="ReTecTitulo"/>
+        <w:jc w:val="both"/>
+        <w:rPr>
+          <w:b w:val="0"/>
+          <w:sz w:val="24"/>
+        </w:rPr>
+      </w:pPr>
+    </w:p>
+    <w:p>
+      <w:pPr>
+        <w:pStyle w:val="ReTecTitulo"/>
+        <w:jc w:val="both"/>
+        <w:rPr>
+          <w:b w:val="0"/>
+          <w:sz w:val="24"/>
+        </w:rPr>
+      </w:pPr>
+    </w:p>
+    <w:p>
+      <w:pPr>
+        <w:pStyle w:val="ReTecTitulo"/>
+        <w:jc w:val="both"/>
+        <w:rPr>
+          <w:b w:val="0"/>
+          <w:sz w:val="24"/>
+        </w:rPr>
+      </w:pPr>
+    </w:p>
+    <w:p>
+      <w:pPr>
+        <w:pStyle w:val="ReTecTitulo"/>
+        <w:jc w:val="both"/>
+        <w:rPr>
+          <w:b w:val="0"/>
+          <w:sz w:val="24"/>
+        </w:rPr>
+      </w:pPr>
+    </w:p>
+    <w:p>
+      <w:pPr>
+        <w:pStyle w:val="ReTecTitulo"/>
+        <w:jc w:val="both"/>
+        <w:rPr>
+          <w:b w:val="0"/>
+          <w:sz w:val="24"/>
+        </w:rPr>
+      </w:pPr>
+    </w:p>
+    <w:p>
+      <w:pPr>
+        <w:pStyle w:val="ReTecTitulo"/>
+        <w:jc w:val="both"/>
+        <w:rPr>
+          <w:b w:val="0"/>
+          <w:sz w:val="24"/>
+        </w:rPr>
+      </w:pPr>
     </w:p>
     <w:sectPr>
-      <w:headerReference w:type="default" r:id="rId26"/>
-      <w:footerReference w:type="default" r:id="rId27"/>
+      <w:headerReference w:type="default" r:id="rId33"/>
+      <w:footerReference w:type="default" r:id="rId34"/>
       <w:pgSz w:w="12240" w:h="15840"/>
       <w:pgMar w:top="1134" w:right="1134" w:bottom="1134" w:left="1701" w:header="709" w:footer="709" w:gutter="0"/>
       <w:pgNumType w:start="1"/>
@@ -17101,13 +18433,8 @@
         <w:annotationRef/>
       </w:r>
       <w:r>
-        <w:t xml:space="preserve">Cuida los espacios aquí hay dos </w:t>
-      </w:r>
-      <w:proofErr w:type="spellStart"/>
-      <w:r>
-        <w:t>enter</w:t>
-      </w:r>
-      <w:proofErr w:type="spellEnd"/>
+        <w:t>Cuida los espacios aquí hay dos enter</w:t>
+      </w:r>
     </w:p>
   </w:comment>
   <w:comment w:id="19" w:author="Alumno" w:date="2011-09-10T11:57:00Z" w:initials="A">
@@ -17153,14 +18480,12 @@
         </w:rPr>
         <w:annotationRef/>
       </w:r>
-      <w:bookmarkStart w:id="31" w:name="_GoBack"/>
       <w:r>
         <w:t>Si estas mencionando los requerimientos funcionales es necesario que también menciones los requerimientos funciones y no funcionales de tu sistema o herramienta.</w:t>
       </w:r>
-      <w:bookmarkEnd w:id="31"/>
     </w:p>
   </w:comment>
-  <w:comment w:id="34" w:author="Alumno" w:date="2011-09-10T12:06:00Z" w:initials="A">
+  <w:comment w:id="33" w:author="Alumno" w:date="2011-09-10T12:06:00Z" w:initials="A">
     <w:p>
       <w:pPr>
         <w:pStyle w:val="Textocomentario"/>
@@ -20778,6 +22103,119 @@
     </w:lvl>
   </w:abstractNum>
   <w:abstractNum w:abstractNumId="31" w15:restartNumberingAfterBreak="0">
+    <w:nsid w:val="7D1E2897"/>
+    <w:multiLevelType w:val="hybridMultilevel"/>
+    <w:tmpl w:val="CD3048FE"/>
+    <w:lvl w:ilvl="0" w:tplc="080A000D">
+      <w:start w:val="1"/>
+      <w:numFmt w:val="bullet"/>
+      <w:lvlText w:val=""/>
+      <w:lvlJc w:val="left"/>
+      <w:pPr>
+        <w:ind w:left="360" w:hanging="360"/>
+      </w:pPr>
+      <w:rPr>
+        <w:rFonts w:ascii="Wingdings" w:hAnsi="Wingdings" w:hint="default"/>
+      </w:rPr>
+    </w:lvl>
+    <w:lvl w:ilvl="1" w:tplc="080A0003" w:tentative="1">
+      <w:start w:val="1"/>
+      <w:numFmt w:val="bullet"/>
+      <w:lvlText w:val="o"/>
+      <w:lvlJc w:val="left"/>
+      <w:pPr>
+        <w:ind w:left="1080" w:hanging="360"/>
+      </w:pPr>
+      <w:rPr>
+        <w:rFonts w:ascii="Courier New" w:hAnsi="Courier New" w:cs="Courier New" w:hint="default"/>
+      </w:rPr>
+    </w:lvl>
+    <w:lvl w:ilvl="2" w:tplc="080A0005" w:tentative="1">
+      <w:start w:val="1"/>
+      <w:numFmt w:val="bullet"/>
+      <w:lvlText w:val=""/>
+      <w:lvlJc w:val="left"/>
+      <w:pPr>
+        <w:ind w:left="1800" w:hanging="360"/>
+      </w:pPr>
+      <w:rPr>
+        <w:rFonts w:ascii="Wingdings" w:hAnsi="Wingdings" w:hint="default"/>
+      </w:rPr>
+    </w:lvl>
+    <w:lvl w:ilvl="3" w:tplc="080A0001" w:tentative="1">
+      <w:start w:val="1"/>
+      <w:numFmt w:val="bullet"/>
+      <w:lvlText w:val=""/>
+      <w:lvlJc w:val="left"/>
+      <w:pPr>
+        <w:ind w:left="2520" w:hanging="360"/>
+      </w:pPr>
+      <w:rPr>
+        <w:rFonts w:ascii="Symbol" w:hAnsi="Symbol" w:hint="default"/>
+      </w:rPr>
+    </w:lvl>
+    <w:lvl w:ilvl="4" w:tplc="080A0003" w:tentative="1">
+      <w:start w:val="1"/>
+      <w:numFmt w:val="bullet"/>
+      <w:lvlText w:val="o"/>
+      <w:lvlJc w:val="left"/>
+      <w:pPr>
+        <w:ind w:left="3240" w:hanging="360"/>
+      </w:pPr>
+      <w:rPr>
+        <w:rFonts w:ascii="Courier New" w:hAnsi="Courier New" w:cs="Courier New" w:hint="default"/>
+      </w:rPr>
+    </w:lvl>
+    <w:lvl w:ilvl="5" w:tplc="080A0005" w:tentative="1">
+      <w:start w:val="1"/>
+      <w:numFmt w:val="bullet"/>
+      <w:lvlText w:val=""/>
+      <w:lvlJc w:val="left"/>
+      <w:pPr>
+        <w:ind w:left="3960" w:hanging="360"/>
+      </w:pPr>
+      <w:rPr>
+        <w:rFonts w:ascii="Wingdings" w:hAnsi="Wingdings" w:hint="default"/>
+      </w:rPr>
+    </w:lvl>
+    <w:lvl w:ilvl="6" w:tplc="080A0001" w:tentative="1">
+      <w:start w:val="1"/>
+      <w:numFmt w:val="bullet"/>
+      <w:lvlText w:val=""/>
+      <w:lvlJc w:val="left"/>
+      <w:pPr>
+        <w:ind w:left="4680" w:hanging="360"/>
+      </w:pPr>
+      <w:rPr>
+        <w:rFonts w:ascii="Symbol" w:hAnsi="Symbol" w:hint="default"/>
+      </w:rPr>
+    </w:lvl>
+    <w:lvl w:ilvl="7" w:tplc="080A0003" w:tentative="1">
+      <w:start w:val="1"/>
+      <w:numFmt w:val="bullet"/>
+      <w:lvlText w:val="o"/>
+      <w:lvlJc w:val="left"/>
+      <w:pPr>
+        <w:ind w:left="5400" w:hanging="360"/>
+      </w:pPr>
+      <w:rPr>
+        <w:rFonts w:ascii="Courier New" w:hAnsi="Courier New" w:cs="Courier New" w:hint="default"/>
+      </w:rPr>
+    </w:lvl>
+    <w:lvl w:ilvl="8" w:tplc="080A0005" w:tentative="1">
+      <w:start w:val="1"/>
+      <w:numFmt w:val="bullet"/>
+      <w:lvlText w:val=""/>
+      <w:lvlJc w:val="left"/>
+      <w:pPr>
+        <w:ind w:left="6120" w:hanging="360"/>
+      </w:pPr>
+      <w:rPr>
+        <w:rFonts w:ascii="Wingdings" w:hAnsi="Wingdings" w:hint="default"/>
+      </w:rPr>
+    </w:lvl>
+  </w:abstractNum>
+  <w:abstractNum w:abstractNumId="32" w15:restartNumberingAfterBreak="0">
     <w:nsid w:val="7EFC5F8C"/>
     <w:multiLevelType w:val="hybridMultilevel"/>
     <w:tmpl w:val="87D8D3F0"/>
@@ -20903,7 +22341,7 @@
     <w:abstractNumId w:val="26"/>
   </w:num>
   <w:num w:numId="5">
-    <w:abstractNumId w:val="31"/>
+    <w:abstractNumId w:val="32"/>
   </w:num>
   <w:num w:numId="6">
     <w:abstractNumId w:val="3"/>
@@ -20991,6 +22429,9 @@
   </w:num>
   <w:num w:numId="33">
     <w:abstractNumId w:val="13"/>
+  </w:num>
+  <w:num w:numId="34">
+    <w:abstractNumId w:val="31"/>
   </w:num>
   <w:numIdMacAtCleanup w:val="7"/>
 </w:numbering>
@@ -22665,7 +24106,7 @@
 </file>
 
 <file path=customXml/itemProps1.xml><?xml version="1.0" encoding="utf-8"?>
-<ds:datastoreItem xmlns:ds="http://schemas.openxmlformats.org/officeDocument/2006/customXml" ds:itemID="{ECD3751C-7023-4462-B0C8-AA6BB63FF0DD}">
+<ds:datastoreItem xmlns:ds="http://schemas.openxmlformats.org/officeDocument/2006/customXml" ds:itemID="{5A2716D3-5AC9-4A7D-979E-6981B578C458}">
   <ds:schemaRefs>
     <ds:schemaRef ds:uri="http://schemas.openxmlformats.org/officeDocument/2006/bibliography"/>
   </ds:schemaRefs>

</xml_diff>

<commit_message>
Envio de capitulo 2
</commit_message>
<xml_diff>
--- a/Docs/ReporteTecnico/Antonio_Alonso_Perez.docx
+++ b/Docs/ReporteTecnico/Antonio_Alonso_Perez.docx
@@ -1,6 +1,6 @@
 
 <file path=word/document.xml><?xml version="1.0" encoding="utf-8"?>
-<w:document xmlns:wpc="http://schemas.microsoft.com/office/word/2010/wordprocessingCanvas" xmlns:cx="http://schemas.microsoft.com/office/drawing/2014/chartex" xmlns:cx1="http://schemas.microsoft.com/office/drawing/2015/9/8/chartex" xmlns:cx2="http://schemas.microsoft.com/office/drawing/2015/10/21/chartex" xmlns:cx3="http://schemas.microsoft.com/office/drawing/2016/5/9/chartex" xmlns:cx4="http://schemas.microsoft.com/office/drawing/2016/5/10/chartex" xmlns:cx5="http://schemas.microsoft.com/office/drawing/2016/5/11/chartex" xmlns:cx6="http://schemas.microsoft.com/office/drawing/2016/5/12/chartex" xmlns:cx7="http://schemas.microsoft.com/office/drawing/2016/5/13/chartex" xmlns:cx8="http://schemas.microsoft.com/office/drawing/2016/5/14/chartex" xmlns:mc="http://schemas.openxmlformats.org/markup-compatibility/2006" xmlns:aink="http://schemas.microsoft.com/office/drawing/2016/ink" xmlns:am3d="http://schemas.microsoft.com/office/drawing/2017/model3d" xmlns:o="urn:schemas-microsoft-com:office:office" xmlns:r="http://schemas.openxmlformats.org/officeDocument/2006/relationships" xmlns:m="http://schemas.openxmlformats.org/officeDocument/2006/math" xmlns:v="urn:schemas-microsoft-com:vml" xmlns:wp14="http://schemas.microsoft.com/office/word/2010/wordprocessingDrawing" xmlns:wp="http://schemas.openxmlformats.org/drawingml/2006/wordprocessingDrawing" xmlns:w10="urn:schemas-microsoft-com:office:word" xmlns:w="http://schemas.openxmlformats.org/wordprocessingml/2006/main" xmlns:w14="http://schemas.microsoft.com/office/word/2010/wordml" xmlns:w15="http://schemas.microsoft.com/office/word/2012/wordml" xmlns:w16cid="http://schemas.microsoft.com/office/word/2016/wordml/cid" xmlns:w16se="http://schemas.microsoft.com/office/word/2015/wordml/symex" xmlns:wpg="http://schemas.microsoft.com/office/word/2010/wordprocessingGroup" xmlns:wpi="http://schemas.microsoft.com/office/word/2010/wordprocessingInk" xmlns:wne="http://schemas.microsoft.com/office/word/2006/wordml" xmlns:wps="http://schemas.microsoft.com/office/word/2010/wordprocessingShape" mc:Ignorable="w14 w15 w16se w16cid wp14">
+<w:document xmlns:wpc="http://schemas.microsoft.com/office/word/2010/wordprocessingCanvas" xmlns:mc="http://schemas.openxmlformats.org/markup-compatibility/2006" xmlns:o="urn:schemas-microsoft-com:office:office" xmlns:r="http://schemas.openxmlformats.org/officeDocument/2006/relationships" xmlns:m="http://schemas.openxmlformats.org/officeDocument/2006/math" xmlns:v="urn:schemas-microsoft-com:vml" xmlns:wp14="http://schemas.microsoft.com/office/word/2010/wordprocessingDrawing" xmlns:wp="http://schemas.openxmlformats.org/drawingml/2006/wordprocessingDrawing" xmlns:w10="urn:schemas-microsoft-com:office:word" xmlns:w="http://schemas.openxmlformats.org/wordprocessingml/2006/main" xmlns:w14="http://schemas.microsoft.com/office/word/2010/wordml" xmlns:w15="http://schemas.microsoft.com/office/word/2012/wordml" xmlns:wpg="http://schemas.microsoft.com/office/word/2010/wordprocessingGroup" xmlns:wpi="http://schemas.microsoft.com/office/word/2010/wordprocessingInk" xmlns:wne="http://schemas.microsoft.com/office/word/2006/wordml" xmlns:wps="http://schemas.microsoft.com/office/word/2010/wordprocessingShape" mc:Ignorable="w14 w15 wp14">
   <w:body>
     <w:p>
       <w:pPr>
@@ -24,7 +24,7 @@
           <w:b/>
           <w:noProof/>
           <w:sz w:val="36"/>
-          <w:lang w:eastAsia="es-MX"/>
+          <w:lang w:val="es-ES"/>
         </w:rPr>
         <w:drawing>
           <wp:inline distT="0" distB="0" distL="0" distR="0" wp14:anchorId="6AD6D0FA" wp14:editId="4E1BF903">
@@ -539,7 +539,7 @@
       <w:sdtContent>
         <w:p>
           <w:pPr>
-            <w:pStyle w:val="TtuloTDC"/>
+            <w:pStyle w:val="TtulodeTDC"/>
           </w:pPr>
         </w:p>
         <w:p>
@@ -2294,7 +2294,7 @@
     </w:sdt>
     <w:p>
       <w:pPr>
-        <w:pStyle w:val="TtuloTDC"/>
+        <w:pStyle w:val="TtulodeTDC"/>
       </w:pPr>
     </w:p>
     <w:p>
@@ -2988,7 +2988,7 @@
               <w:rPr>
                 <w:b/>
                 <w:noProof/>
-                <w:lang w:val="es-MX" w:eastAsia="es-MX" w:bidi="ar-SA"/>
+                <w:lang w:val="es-ES" w:eastAsia="es-ES" w:bidi="ar-SA"/>
               </w:rPr>
               <w:lastRenderedPageBreak/>
               <w:drawing>
@@ -12661,7 +12661,16 @@
       </w:r>
       <w:r>
         <w:lastRenderedPageBreak/>
-        <w:t>pruebas beta bajo una licencia propietaria. Después de haber sido abandonado durante un tiempo, el proyecto tuvo un resurgimiento para pasar de Delphi a Java / Eclipse y luego se detuvo nuevamente. En 2014, se lanzó una versión reescrita como software propietario.</w:t>
+        <w:t xml:space="preserve">pruebas beta bajo una licencia propietaria. Después de haber sido abandonado durante un tiempo, el proyecto tuvo un resurgimiento para pasar de Delphi a Java / Eclipse y luego se detuvo nuevamente. En 2014, se lanzó una versión reescrita como </w:t>
+      </w:r>
+      <w:r>
+        <w:rPr>
+          <w:i/>
+        </w:rPr>
+        <w:t>software</w:t>
+      </w:r>
+      <w:r>
+        <w:t xml:space="preserve"> propietario.</w:t>
       </w:r>
     </w:p>
     <w:p>
@@ -12980,7 +12989,7 @@
       <w:r>
         <w:rPr>
           <w:noProof/>
-          <w:lang w:eastAsia="es-MX"/>
+          <w:lang w:val="es-ES"/>
         </w:rPr>
         <w:drawing>
           <wp:inline distT="0" distB="0" distL="0" distR="0" wp14:anchorId="1C591A57" wp14:editId="512BC39B">
@@ -12998,7 +13007,7 @@
                     <pic:cNvPicPr/>
                   </pic:nvPicPr>
                   <pic:blipFill>
-                    <a:blip r:embed="rId15"/>
+                    <a:blip r:embed="rId14"/>
                     <a:stretch>
                       <a:fillRect/>
                     </a:stretch>
@@ -13501,7 +13510,7 @@
         </w:rPr>
         <w:t>En </w:t>
       </w:r>
-      <w:hyperlink r:id="rId16" w:tooltip="Ingeniería de sistemas" w:history="1">
+      <w:hyperlink r:id="rId15" w:tooltip="Ingeniería de sistemas" w:history="1">
         <w:r>
           <w:rPr>
             <w:rFonts w:cs="Arial"/>
@@ -13553,7 +13562,7 @@
         </w:rPr>
         <w:t>Un </w:t>
       </w:r>
-      <w:hyperlink r:id="rId17" w:tooltip="Requerimiento funcional" w:history="1">
+      <w:hyperlink r:id="rId16" w:tooltip="Requerimiento funcional" w:history="1">
         <w:r>
           <w:rPr>
             <w:rFonts w:cs="Arial"/>
@@ -13591,7 +13600,7 @@
         </w:rPr>
         <w:t xml:space="preserve">Un </w:t>
       </w:r>
-      <w:hyperlink r:id="rId18" w:tooltip="Requerimiento no funcional" w:history="1">
+      <w:hyperlink r:id="rId17" w:tooltip="Requerimiento no funcional" w:history="1">
         <w:r>
           <w:rPr>
             <w:rFonts w:cs="Arial"/>
@@ -13629,7 +13638,7 @@
         </w:rPr>
         <w:t>Otros tipos de limitaciones externas, que afectan en una forma indirecta al producto. Estas pueden ir desde la compatibilidad con cierto </w:t>
       </w:r>
-      <w:hyperlink r:id="rId19" w:tooltip="Sistema operativo" w:history="1">
+      <w:hyperlink r:id="rId18" w:tooltip="Sistema operativo" w:history="1">
         <w:r>
           <w:rPr>
             <w:rFonts w:cs="Arial"/>
@@ -19896,7 +19905,7 @@
         </w:rPr>
         <w:t>En el contexto de </w:t>
       </w:r>
-      <w:hyperlink r:id="rId20" w:tooltip="Ingeniería del software" w:history="1">
+      <w:hyperlink r:id="rId19" w:tooltip="Ingeniería del software" w:history="1">
         <w:r>
           <w:rPr>
             <w:rFonts w:cs="Arial"/>
@@ -20110,7 +20119,7 @@
       <w:r>
         <w:rPr>
           <w:noProof/>
-          <w:lang w:eastAsia="es-MX"/>
+          <w:lang w:val="es-ES"/>
         </w:rPr>
         <w:drawing>
           <wp:inline distT="0" distB="0" distL="0" distR="0" wp14:anchorId="4CE29FF0" wp14:editId="7CE1A937">
@@ -20128,7 +20137,7 @@
                     <pic:cNvPicPr/>
                   </pic:nvPicPr>
                   <pic:blipFill>
-                    <a:blip r:embed="rId21"/>
+                    <a:blip r:embed="rId20"/>
                     <a:stretch>
                       <a:fillRect/>
                     </a:stretch>
@@ -20202,7 +20211,7 @@
       <w:r>
         <w:rPr>
           <w:noProof/>
-          <w:lang w:eastAsia="es-MX"/>
+          <w:lang w:val="es-ES"/>
         </w:rPr>
         <w:drawing>
           <wp:inline distT="0" distB="0" distL="0" distR="0" wp14:anchorId="2540855B" wp14:editId="2B3179AC">
@@ -20220,7 +20229,7 @@
                     <pic:cNvPicPr/>
                   </pic:nvPicPr>
                   <pic:blipFill>
-                    <a:blip r:embed="rId22"/>
+                    <a:blip r:embed="rId21"/>
                     <a:stretch>
                       <a:fillRect/>
                     </a:stretch>
@@ -21147,7 +21156,7 @@
       <w:r>
         <w:rPr>
           <w:noProof/>
-          <w:lang w:eastAsia="es-MX"/>
+          <w:lang w:val="es-ES"/>
         </w:rPr>
         <w:lastRenderedPageBreak/>
         <w:drawing>
@@ -21166,7 +21175,7 @@
                     <pic:cNvPicPr/>
                   </pic:nvPicPr>
                   <pic:blipFill>
-                    <a:blip r:embed="rId23"/>
+                    <a:blip r:embed="rId22"/>
                     <a:stretch>
                       <a:fillRect/>
                     </a:stretch>
@@ -21843,7 +21852,7 @@
       <w:r>
         <w:rPr>
           <w:noProof/>
-          <w:lang w:eastAsia="es-MX"/>
+          <w:lang w:val="es-ES"/>
         </w:rPr>
         <w:lastRenderedPageBreak/>
         <w:drawing>
@@ -21862,7 +21871,7 @@
                     <pic:cNvPicPr/>
                   </pic:nvPicPr>
                   <pic:blipFill>
-                    <a:blip r:embed="rId24"/>
+                    <a:blip r:embed="rId23"/>
                     <a:stretch>
                       <a:fillRect/>
                     </a:stretch>
@@ -22299,12 +22308,24 @@
         <w:rPr>
           <w:rFonts w:eastAsiaTheme="majorEastAsia"/>
         </w:rPr>
-        <w:t xml:space="preserve">el cual esta </w:t>
+        <w:t xml:space="preserve">el cual </w:t>
       </w:r>
       <w:r>
         <w:rPr>
           <w:rFonts w:eastAsiaTheme="majorEastAsia"/>
         </w:rPr>
+        <w:t>está</w:t>
+      </w:r>
+      <w:r>
+        <w:rPr>
+          <w:rFonts w:eastAsiaTheme="majorEastAsia"/>
+        </w:rPr>
+        <w:t xml:space="preserve"> </w:t>
+      </w:r>
+      <w:r>
+        <w:rPr>
+          <w:rFonts w:eastAsiaTheme="majorEastAsia"/>
+        </w:rPr>
         <w:t>instalado</w:t>
       </w:r>
       <w:r>
@@ -22484,7 +22505,7 @@
       <w:r>
         <w:rPr>
           <w:noProof/>
-          <w:lang w:eastAsia="es-MX"/>
+          <w:lang w:val="es-ES"/>
         </w:rPr>
         <w:drawing>
           <wp:inline distT="0" distB="0" distL="0" distR="0" wp14:anchorId="2695BE28" wp14:editId="12A7C266">
@@ -22502,7 +22523,7 @@
                     <pic:cNvPicPr/>
                   </pic:nvPicPr>
                   <pic:blipFill>
-                    <a:blip r:embed="rId25"/>
+                    <a:blip r:embed="rId24"/>
                     <a:stretch>
                       <a:fillRect/>
                     </a:stretch>
@@ -22587,12 +22608,13 @@
       <w:r>
         <w:rPr>
           <w:noProof/>
+          <w:lang w:val="es-ES"/>
         </w:rPr>
         <w:lastRenderedPageBreak/>
         <w:drawing>
-          <wp:inline distT="0" distB="0" distL="0" distR="0" wp14:anchorId="2514F5BF" wp14:editId="30245CEE">
-            <wp:extent cx="5858539" cy="3516369"/>
-            <wp:effectExtent l="76200" t="76200" r="142240" b="141605"/>
+          <wp:inline distT="0" distB="0" distL="0" distR="0" wp14:anchorId="2514F5BF" wp14:editId="4B516587">
+            <wp:extent cx="4858247" cy="2915981"/>
+            <wp:effectExtent l="76200" t="76200" r="133350" b="132080"/>
             <wp:docPr id="6" name="Imagen 6"/>
             <wp:cNvGraphicFramePr>
               <a:graphicFrameLocks xmlns:a="http://schemas.openxmlformats.org/drawingml/2006/main" noChangeAspect="1"/>
@@ -22605,7 +22627,7 @@
                     <pic:cNvPicPr/>
                   </pic:nvPicPr>
                   <pic:blipFill>
-                    <a:blip r:embed="rId26"/>
+                    <a:blip r:embed="rId25"/>
                     <a:stretch>
                       <a:fillRect/>
                     </a:stretch>
@@ -22613,7 +22635,7 @@
                   <pic:spPr>
                     <a:xfrm>
                       <a:off x="0" y="0"/>
-                      <a:ext cx="5860230" cy="3517384"/>
+                      <a:ext cx="4863579" cy="2919181"/>
                     </a:xfrm>
                     <a:prstGeom prst="rect">
                       <a:avLst/>
@@ -22673,17 +22695,9 @@
     <w:p>
       <w:pPr>
         <w:spacing w:line="360" w:lineRule="auto"/>
-        <w:rPr>
-          <w:sz w:val="20"/>
-        </w:rPr>
-      </w:pPr>
-    </w:p>
-    <w:p>
-      <w:pPr>
-        <w:spacing w:line="360" w:lineRule="auto"/>
-      </w:pPr>
-      <w:r>
-        <w:t xml:space="preserve">Para poder </w:t>
+      </w:pPr>
+      <w:r>
+        <w:t xml:space="preserve">Para </w:t>
       </w:r>
       <w:r>
         <w:t xml:space="preserve">dar </w:t>
@@ -22701,13 +22715,10 @@
         <w:t>es necesario</w:t>
       </w:r>
       <w:r>
-        <w:t xml:space="preserve"> que</w:t>
-      </w:r>
-      <w:r>
-        <w:t xml:space="preserve"> se ingrese</w:t>
-      </w:r>
-      <w:r>
-        <w:t xml:space="preserve"> como administrador </w:t>
+        <w:t xml:space="preserve"> ingresar </w:t>
+      </w:r>
+      <w:r>
+        <w:t xml:space="preserve">como administrador </w:t>
       </w:r>
       <w:r>
         <w:t>y si el usuario es cliente normal puede</w:t>
@@ -22789,13 +22800,12 @@
       <w:r>
         <w:rPr>
           <w:noProof/>
-          <w:lang w:eastAsia="es-MX"/>
-        </w:rPr>
-        <w:lastRenderedPageBreak/>
+          <w:lang w:val="es-ES"/>
+        </w:rPr>
         <w:drawing>
-          <wp:inline distT="0" distB="0" distL="0" distR="0" wp14:anchorId="1768459F" wp14:editId="1B003589">
-            <wp:extent cx="3336439" cy="3269412"/>
-            <wp:effectExtent l="76200" t="76200" r="130810" b="140970"/>
+          <wp:inline distT="0" distB="0" distL="0" distR="0" wp14:anchorId="1768459F" wp14:editId="408B379B">
+            <wp:extent cx="3061252" cy="2999753"/>
+            <wp:effectExtent l="76200" t="76200" r="139700" b="124460"/>
             <wp:docPr id="8" name="Imagen 8"/>
             <wp:cNvGraphicFramePr>
               <a:graphicFrameLocks xmlns:a="http://schemas.openxmlformats.org/drawingml/2006/main" noChangeAspect="1"/>
@@ -22808,7 +22818,7 @@
                     <pic:cNvPicPr/>
                   </pic:nvPicPr>
                   <pic:blipFill>
-                    <a:blip r:embed="rId27"/>
+                    <a:blip r:embed="rId26"/>
                     <a:stretch>
                       <a:fillRect/>
                     </a:stretch>
@@ -22816,7 +22826,7 @@
                   <pic:spPr>
                     <a:xfrm>
                       <a:off x="0" y="0"/>
-                      <a:ext cx="3338507" cy="3271438"/>
+                      <a:ext cx="3088756" cy="3026704"/>
                     </a:xfrm>
                     <a:prstGeom prst="rect">
                       <a:avLst/>
@@ -22876,6 +22886,7 @@
         <w:spacing w:line="360" w:lineRule="auto"/>
       </w:pPr>
       <w:r>
+        <w:lastRenderedPageBreak/>
         <w:t>De esta</w:t>
       </w:r>
       <w:r>
@@ -22987,7 +22998,7 @@
       <w:r>
         <w:rPr>
           <w:noProof/>
-          <w:lang w:eastAsia="es-MX"/>
+          <w:lang w:val="es-ES"/>
         </w:rPr>
         <w:drawing>
           <wp:inline distT="0" distB="0" distL="0" distR="0" wp14:anchorId="3C41ADA0" wp14:editId="33F1547E">
@@ -23005,7 +23016,7 @@
                     <pic:cNvPicPr/>
                   </pic:nvPicPr>
                   <pic:blipFill>
-                    <a:blip r:embed="rId28"/>
+                    <a:blip r:embed="rId27"/>
                     <a:stretch>
                       <a:fillRect/>
                     </a:stretch>
@@ -23118,11 +23129,19 @@
         <w:t>web</w:t>
       </w:r>
       <w:r>
-        <w:t xml:space="preserve"> se encuentre en idioma ingles tenemos que </w:t>
-      </w:r>
-      <w:r>
-        <w:lastRenderedPageBreak/>
-        <w:t>ingresar con nuestro cliente SSH para realizar la configuración de cambio de idioma utilizando los siguientes pasos:</w:t>
+        <w:t xml:space="preserve"> se encuentre en idioma ingles </w:t>
+      </w:r>
+      <w:r>
+        <w:t>se tiene</w:t>
+      </w:r>
+      <w:r>
+        <w:t xml:space="preserve"> que ingresar con </w:t>
+      </w:r>
+      <w:r>
+        <w:t>el</w:t>
+      </w:r>
+      <w:r>
+        <w:t xml:space="preserve"> cliente SSH para realizar la configuración de cambio de idioma utilizando los siguientes pasos:</w:t>
       </w:r>
     </w:p>
     <w:p>
@@ -23288,7 +23307,19 @@
         <w:rPr>
           <w:rFonts w:cs="Arial"/>
         </w:rPr>
-        <w:t>Al haber concluido y guardado ambos cambios se deberá realizar un reinicio de servicios con el siguiente comando</w:t>
+        <w:t xml:space="preserve">Al haber concluido y guardado ambos cambios se </w:t>
+      </w:r>
+      <w:r>
+        <w:rPr>
+          <w:rFonts w:cs="Arial"/>
+        </w:rPr>
+        <w:t>debe</w:t>
+      </w:r>
+      <w:r>
+        <w:rPr>
+          <w:rFonts w:cs="Arial"/>
+        </w:rPr>
+        <w:t xml:space="preserve"> realizar un reinicio de servicios con el siguiente comando</w:t>
       </w:r>
       <w:r>
         <w:rPr>
@@ -23344,6 +23375,7 @@
         <w:rPr>
           <w:rFonts w:cs="Arial"/>
         </w:rPr>
+        <w:lastRenderedPageBreak/>
         <w:t xml:space="preserve">Este comando es para ejecutar un </w:t>
       </w:r>
       <w:r>
@@ -23368,12 +23400,88 @@
       <w:r>
         <w:rPr>
           <w:noProof/>
+          <w:lang w:val="es-ES"/>
         </w:rPr>
         <w:drawing>
           <wp:inline distT="0" distB="0" distL="0" distR="0" wp14:anchorId="697695DC" wp14:editId="12A84F0D">
             <wp:extent cx="5543550" cy="2982495"/>
             <wp:effectExtent l="0" t="0" r="0" b="8890"/>
             <wp:docPr id="11" name="Imagen 11"/>
+            <wp:cNvGraphicFramePr>
+              <a:graphicFrameLocks xmlns:a="http://schemas.openxmlformats.org/drawingml/2006/main" noChangeAspect="1"/>
+            </wp:cNvGraphicFramePr>
+            <a:graphic xmlns:a="http://schemas.openxmlformats.org/drawingml/2006/main">
+              <a:graphicData uri="http://schemas.openxmlformats.org/drawingml/2006/picture">
+                <pic:pic xmlns:pic="http://schemas.openxmlformats.org/drawingml/2006/picture">
+                  <pic:nvPicPr>
+                    <pic:cNvPr id="1" name=""/>
+                    <pic:cNvPicPr/>
+                  </pic:nvPicPr>
+                  <pic:blipFill>
+                    <a:blip r:embed="rId28"/>
+                    <a:stretch>
+                      <a:fillRect/>
+                    </a:stretch>
+                  </pic:blipFill>
+                  <pic:spPr>
+                    <a:xfrm>
+                      <a:off x="0" y="0"/>
+                      <a:ext cx="5546106" cy="2983870"/>
+                    </a:xfrm>
+                    <a:prstGeom prst="rect">
+                      <a:avLst/>
+                    </a:prstGeom>
+                  </pic:spPr>
+                </pic:pic>
+              </a:graphicData>
+            </a:graphic>
+          </wp:inline>
+        </w:drawing>
+      </w:r>
+    </w:p>
+    <w:p>
+      <w:pPr>
+        <w:spacing w:line="360" w:lineRule="auto"/>
+        <w:jc w:val="center"/>
+        <w:rPr>
+          <w:sz w:val="20"/>
+        </w:rPr>
+      </w:pPr>
+      <w:r>
+        <w:rPr>
+          <w:b/>
+          <w:sz w:val="20"/>
+        </w:rPr>
+        <w:t>Figura 2.5</w:t>
+      </w:r>
+      <w:r>
+        <w:rPr>
+          <w:sz w:val="20"/>
+        </w:rPr>
+        <w:t xml:space="preserve"> </w:t>
+      </w:r>
+      <w:r>
+        <w:rPr>
+          <w:sz w:val="20"/>
+        </w:rPr>
+        <w:t>Especificación de reinicio de servidores.</w:t>
+      </w:r>
+    </w:p>
+    <w:p>
+      <w:pPr>
+        <w:spacing w:line="360" w:lineRule="auto"/>
+        <w:jc w:val="center"/>
+      </w:pPr>
+      <w:r>
+        <w:rPr>
+          <w:noProof/>
+          <w:lang w:val="es-ES"/>
+        </w:rPr>
+        <w:drawing>
+          <wp:inline distT="0" distB="0" distL="0" distR="0" wp14:anchorId="3716C3E9" wp14:editId="67251065">
+            <wp:extent cx="4813935" cy="2565320"/>
+            <wp:effectExtent l="0" t="0" r="5715" b="6985"/>
+            <wp:docPr id="12" name="Imagen 12"/>
             <wp:cNvGraphicFramePr>
               <a:graphicFrameLocks xmlns:a="http://schemas.openxmlformats.org/drawingml/2006/main" noChangeAspect="1"/>
             </wp:cNvGraphicFramePr>
@@ -23393,81 +23501,6 @@
                   <pic:spPr>
                     <a:xfrm>
                       <a:off x="0" y="0"/>
-                      <a:ext cx="5546106" cy="2983870"/>
-                    </a:xfrm>
-                    <a:prstGeom prst="rect">
-                      <a:avLst/>
-                    </a:prstGeom>
-                  </pic:spPr>
-                </pic:pic>
-              </a:graphicData>
-            </a:graphic>
-          </wp:inline>
-        </w:drawing>
-      </w:r>
-    </w:p>
-    <w:p>
-      <w:pPr>
-        <w:spacing w:line="360" w:lineRule="auto"/>
-        <w:jc w:val="center"/>
-        <w:rPr>
-          <w:sz w:val="20"/>
-        </w:rPr>
-      </w:pPr>
-      <w:r>
-        <w:rPr>
-          <w:b/>
-          <w:sz w:val="20"/>
-        </w:rPr>
-        <w:t>Figura 2.5</w:t>
-      </w:r>
-      <w:r>
-        <w:rPr>
-          <w:sz w:val="20"/>
-        </w:rPr>
-        <w:t xml:space="preserve"> </w:t>
-      </w:r>
-      <w:r>
-        <w:rPr>
-          <w:sz w:val="20"/>
-        </w:rPr>
-        <w:t>Especificación de reinicio de servidores.</w:t>
-      </w:r>
-    </w:p>
-    <w:p>
-      <w:pPr>
-        <w:spacing w:line="360" w:lineRule="auto"/>
-        <w:jc w:val="center"/>
-      </w:pPr>
-      <w:r>
-        <w:rPr>
-          <w:noProof/>
-        </w:rPr>
-        <w:lastRenderedPageBreak/>
-        <w:drawing>
-          <wp:inline distT="0" distB="0" distL="0" distR="0" wp14:anchorId="3716C3E9" wp14:editId="67251065">
-            <wp:extent cx="4813935" cy="2565320"/>
-            <wp:effectExtent l="0" t="0" r="5715" b="6985"/>
-            <wp:docPr id="12" name="Imagen 12"/>
-            <wp:cNvGraphicFramePr>
-              <a:graphicFrameLocks xmlns:a="http://schemas.openxmlformats.org/drawingml/2006/main" noChangeAspect="1"/>
-            </wp:cNvGraphicFramePr>
-            <a:graphic xmlns:a="http://schemas.openxmlformats.org/drawingml/2006/main">
-              <a:graphicData uri="http://schemas.openxmlformats.org/drawingml/2006/picture">
-                <pic:pic xmlns:pic="http://schemas.openxmlformats.org/drawingml/2006/picture">
-                  <pic:nvPicPr>
-                    <pic:cNvPr id="1" name=""/>
-                    <pic:cNvPicPr/>
-                  </pic:nvPicPr>
-                  <pic:blipFill>
-                    <a:blip r:embed="rId30"/>
-                    <a:stretch>
-                      <a:fillRect/>
-                    </a:stretch>
-                  </pic:blipFill>
-                  <pic:spPr>
-                    <a:xfrm>
-                      <a:off x="0" y="0"/>
                       <a:ext cx="4821182" cy="2569182"/>
                     </a:xfrm>
                     <a:prstGeom prst="rect">
@@ -23591,7 +23624,6 @@
       <w:pPr>
         <w:pStyle w:val="Sinespaciado"/>
         <w:ind w:left="708"/>
-        <w:jc w:val="center"/>
         <w:rPr>
           <w:rFonts w:ascii="Arial" w:hAnsi="Arial" w:cs="Arial"/>
           <w:sz w:val="24"/>
@@ -23601,7 +23633,9 @@
       <w:r>
         <w:rPr>
           <w:noProof/>
-        </w:rPr>
+          <w:lang w:val="es-ES"/>
+        </w:rPr>
+        <w:lastRenderedPageBreak/>
         <w:drawing>
           <wp:inline distT="0" distB="0" distL="0" distR="0" wp14:anchorId="377165C2" wp14:editId="5EDAE2D8">
             <wp:extent cx="5000625" cy="1840721"/>
@@ -23618,7 +23652,7 @@
                     <pic:cNvPicPr/>
                   </pic:nvPicPr>
                   <pic:blipFill>
-                    <a:blip r:embed="rId31"/>
+                    <a:blip r:embed="rId30"/>
                     <a:stretch>
                       <a:fillRect/>
                     </a:stretch>
@@ -23705,13 +23739,19 @@
               <w:pStyle w:val="Sinespaciado"/>
               <w:jc w:val="center"/>
               <w:rPr>
+                <w:rFonts w:ascii="Arial" w:hAnsi="Arial" w:cs="Arial"/>
                 <w:b/>
+                <w:sz w:val="22"/>
+                <w:szCs w:val="22"/>
                 <w:lang w:val="en-US"/>
               </w:rPr>
             </w:pPr>
             <w:r>
               <w:rPr>
+                <w:rFonts w:ascii="Arial" w:hAnsi="Arial" w:cs="Arial"/>
                 <w:b/>
+                <w:sz w:val="22"/>
+                <w:szCs w:val="22"/>
                 <w:lang w:val="en-US"/>
               </w:rPr>
               <w:t>Comando</w:t>
@@ -23728,13 +23768,19 @@
               <w:pStyle w:val="Sinespaciado"/>
               <w:jc w:val="center"/>
               <w:rPr>
+                <w:rFonts w:ascii="Arial" w:hAnsi="Arial" w:cs="Arial"/>
                 <w:b/>
+                <w:sz w:val="22"/>
+                <w:szCs w:val="22"/>
                 <w:lang w:val="en-US"/>
               </w:rPr>
             </w:pPr>
             <w:r>
               <w:rPr>
+                <w:rFonts w:ascii="Arial" w:hAnsi="Arial" w:cs="Arial"/>
                 <w:b/>
+                <w:sz w:val="22"/>
+                <w:szCs w:val="22"/>
               </w:rPr>
               <w:t>Acción</w:t>
             </w:r>
@@ -23752,14 +23798,16 @@
               <w:jc w:val="center"/>
               <w:rPr>
                 <w:rFonts w:ascii="Arial" w:hAnsi="Arial" w:cs="Arial"/>
-                <w:sz w:val="24"/>
+                <w:sz w:val="22"/>
+                <w:szCs w:val="22"/>
                 <w:lang w:val="en-US"/>
               </w:rPr>
             </w:pPr>
             <w:r>
               <w:rPr>
                 <w:rFonts w:ascii="Arial" w:hAnsi="Arial" w:cs="Arial"/>
-                <w:sz w:val="24"/>
+                <w:sz w:val="22"/>
+                <w:szCs w:val="22"/>
                 <w:lang w:val="en-US"/>
               </w:rPr>
               <w:t>start</w:t>
@@ -23776,33 +23824,19 @@
               <w:jc w:val="center"/>
               <w:rPr>
                 <w:rFonts w:ascii="Arial" w:hAnsi="Arial" w:cs="Arial"/>
-                <w:sz w:val="24"/>
+                <w:sz w:val="22"/>
+                <w:szCs w:val="22"/>
                 <w:lang w:val="en-US"/>
               </w:rPr>
             </w:pPr>
             <w:r>
               <w:rPr>
                 <w:rFonts w:ascii="Arial" w:hAnsi="Arial" w:cs="Arial"/>
-                <w:sz w:val="24"/>
+                <w:sz w:val="22"/>
+                <w:szCs w:val="22"/>
                 <w:lang w:val="en-US"/>
               </w:rPr>
-              <w:t xml:space="preserve">Inicia los </w:t>
-            </w:r>
-            <w:r>
-              <w:rPr>
-                <w:rFonts w:ascii="Arial" w:hAnsi="Arial" w:cs="Arial"/>
-                <w:sz w:val="24"/>
-                <w:lang w:val="en-US"/>
-              </w:rPr>
-              <w:t>servicio</w:t>
-            </w:r>
-            <w:r>
-              <w:rPr>
-                <w:rFonts w:ascii="Arial" w:hAnsi="Arial" w:cs="Arial"/>
-                <w:sz w:val="24"/>
-                <w:lang w:val="en-US"/>
-              </w:rPr>
-              <w:t>s</w:t>
+              <w:t>Inicia los servicios</w:t>
             </w:r>
           </w:p>
         </w:tc>
@@ -23818,14 +23852,16 @@
               <w:jc w:val="center"/>
               <w:rPr>
                 <w:rFonts w:ascii="Arial" w:hAnsi="Arial" w:cs="Arial"/>
-                <w:sz w:val="24"/>
+                <w:sz w:val="22"/>
+                <w:szCs w:val="22"/>
                 <w:lang w:val="en-US"/>
               </w:rPr>
             </w:pPr>
             <w:r>
               <w:rPr>
                 <w:rFonts w:ascii="Arial" w:hAnsi="Arial" w:cs="Arial"/>
-                <w:sz w:val="24"/>
+                <w:sz w:val="22"/>
+                <w:szCs w:val="22"/>
                 <w:lang w:val="en-US"/>
               </w:rPr>
               <w:t>stop</w:t>
@@ -23842,14 +23878,16 @@
               <w:jc w:val="center"/>
               <w:rPr>
                 <w:rFonts w:ascii="Arial" w:hAnsi="Arial" w:cs="Arial"/>
-                <w:sz w:val="24"/>
+                <w:sz w:val="22"/>
+                <w:szCs w:val="22"/>
                 <w:lang w:val="en-US"/>
               </w:rPr>
             </w:pPr>
             <w:r>
               <w:rPr>
                 <w:rFonts w:ascii="Arial" w:hAnsi="Arial" w:cs="Arial"/>
-                <w:sz w:val="24"/>
+                <w:sz w:val="22"/>
+                <w:szCs w:val="22"/>
                 <w:lang w:val="en-US"/>
               </w:rPr>
               <w:t>Detiene los servicios</w:t>
@@ -23868,14 +23906,16 @@
               <w:jc w:val="center"/>
               <w:rPr>
                 <w:rFonts w:ascii="Arial" w:hAnsi="Arial" w:cs="Arial"/>
-                <w:sz w:val="24"/>
+                <w:sz w:val="22"/>
+                <w:szCs w:val="22"/>
                 <w:lang w:val="en-US"/>
               </w:rPr>
             </w:pPr>
             <w:r>
               <w:rPr>
                 <w:rFonts w:ascii="Arial" w:hAnsi="Arial" w:cs="Arial"/>
-                <w:sz w:val="24"/>
+                <w:sz w:val="22"/>
+                <w:szCs w:val="22"/>
                 <w:lang w:val="en-US"/>
               </w:rPr>
               <w:t>restart</w:t>
@@ -23892,14 +23932,16 @@
               <w:jc w:val="center"/>
               <w:rPr>
                 <w:rFonts w:ascii="Arial" w:hAnsi="Arial" w:cs="Arial"/>
-                <w:sz w:val="24"/>
+                <w:sz w:val="22"/>
+                <w:szCs w:val="22"/>
                 <w:lang w:val="en-US"/>
               </w:rPr>
             </w:pPr>
             <w:r>
               <w:rPr>
                 <w:rFonts w:ascii="Arial" w:hAnsi="Arial" w:cs="Arial"/>
-                <w:sz w:val="24"/>
+                <w:sz w:val="22"/>
+                <w:szCs w:val="22"/>
                 <w:lang w:val="en-US"/>
               </w:rPr>
               <w:t>Reinicia los servicios</w:t>
@@ -23918,14 +23960,16 @@
               <w:jc w:val="center"/>
               <w:rPr>
                 <w:rFonts w:ascii="Arial" w:hAnsi="Arial" w:cs="Arial"/>
-                <w:sz w:val="24"/>
+                <w:sz w:val="22"/>
+                <w:szCs w:val="22"/>
                 <w:lang w:val="en-US"/>
               </w:rPr>
             </w:pPr>
             <w:r>
               <w:rPr>
                 <w:rFonts w:ascii="Arial" w:hAnsi="Arial" w:cs="Arial"/>
-                <w:sz w:val="24"/>
+                <w:sz w:val="22"/>
+                <w:szCs w:val="22"/>
                 <w:lang w:val="en-US"/>
               </w:rPr>
               <w:t>status</w:t>
@@ -23942,14 +23986,16 @@
               <w:jc w:val="center"/>
               <w:rPr>
                 <w:rFonts w:ascii="Arial" w:hAnsi="Arial" w:cs="Arial"/>
-                <w:sz w:val="24"/>
+                <w:sz w:val="22"/>
+                <w:szCs w:val="22"/>
                 <w:lang w:val="en-US"/>
               </w:rPr>
             </w:pPr>
             <w:r>
               <w:rPr>
                 <w:rFonts w:ascii="Arial" w:hAnsi="Arial" w:cs="Arial"/>
-                <w:sz w:val="24"/>
+                <w:sz w:val="22"/>
+                <w:szCs w:val="22"/>
                 <w:lang w:val="en-US"/>
               </w:rPr>
               <w:t>Muestra los detalles de los servicios</w:t>
@@ -23981,31 +24027,23 @@
           <w:b/>
           <w:sz w:val="20"/>
         </w:rPr>
-        <w:t>Tabla 2.1</w:t>
-      </w:r>
-      <w:r>
-        <w:rPr>
-          <w:b/>
+        <w:t xml:space="preserve">Tabla 2.1 </w:t>
+      </w:r>
+      <w:r>
+        <w:rPr>
           <w:sz w:val="20"/>
         </w:rPr>
-        <w:t xml:space="preserve"> </w:t>
-      </w:r>
-      <w:r>
+        <w:t>Especificación de acción de comandos.</w:t>
+      </w:r>
+    </w:p>
+    <w:p>
+      <w:pPr>
+        <w:spacing w:line="360" w:lineRule="auto"/>
         <w:rPr>
           <w:sz w:val="20"/>
         </w:rPr>
-        <w:t>Especificación de acción de comandos.</w:t>
-      </w:r>
-    </w:p>
-    <w:p>
-      <w:pPr>
-        <w:spacing w:line="360" w:lineRule="auto"/>
-        <w:rPr>
-          <w:sz w:val="20"/>
-        </w:rPr>
-      </w:pPr>
-      <w:r>
-        <w:lastRenderedPageBreak/>
+      </w:pPr>
+      <w:r>
         <w:t xml:space="preserve">Para que se pueda gestionar la parte de cuentas y detalles de cursos se tiene que </w:t>
       </w:r>
       <w:r>
@@ -24036,13 +24074,27 @@
       <w:r>
         <w:t xml:space="preserve"> </w:t>
       </w:r>
-      <w:hyperlink r:id="rId32" w:history="1">
+      <w:hyperlink r:id="rId31" w:history="1">
         <w:r>
           <w:rPr>
             <w:rStyle w:val="Hipervnculo"/>
             <w:sz w:val="28"/>
           </w:rPr>
-          <w:t>http://kedx.ked.com.mx/admin</w:t>
+          <w:t>http:/</w:t>
+        </w:r>
+        <w:r>
+          <w:rPr>
+            <w:rStyle w:val="Hipervnculo"/>
+            <w:sz w:val="28"/>
+          </w:rPr>
+          <w:t>/</w:t>
+        </w:r>
+        <w:r>
+          <w:rPr>
+            <w:rStyle w:val="Hipervnculo"/>
+            <w:sz w:val="28"/>
+          </w:rPr>
+          <w:t>kedx.ked.com.mx/admin</w:t>
         </w:r>
       </w:hyperlink>
     </w:p>
@@ -24057,6 +24109,9 @@
       </w:pPr>
     </w:p>
     <w:p>
+      <w:pPr>
+        <w:spacing w:line="360" w:lineRule="auto"/>
+      </w:pPr>
       <w:r>
         <w:t xml:space="preserve">E ingresar los datos correspondientes a la cuenta de administrador, en caso de que salga un mensaje </w:t>
       </w:r>
@@ -24073,23 +24128,410 @@
         <w:t>"</w:t>
       </w:r>
       <w:r>
+        <w:t xml:space="preserve"> se tiene que configurar el sitio para que ingrese de forma local para esto hay que abrir el cliente SSH para poder hacer el cambio de la configuración e ingresar de manera correcta a la plataforma de gestión, siguiendo los siguientes pasos:</w:t>
+      </w:r>
+    </w:p>
+    <w:p>
+      <w:pPr>
+        <w:spacing w:line="360" w:lineRule="auto"/>
+      </w:pPr>
+    </w:p>
+    <w:p>
+      <w:pPr>
+        <w:pStyle w:val="Prrafodelista"/>
+        <w:numPr>
+          <w:ilvl w:val="0"/>
+          <w:numId w:val="31"/>
+        </w:numPr>
+        <w:spacing w:line="360" w:lineRule="auto"/>
+      </w:pPr>
+      <w:r>
+        <w:t xml:space="preserve">Ingresa a la carpeta donde se encuentra el archivo de configuración con el siguiente comando </w:t>
+      </w:r>
+      <w:r>
+        <w:rPr>
+          <w:b/>
+        </w:rPr>
+        <w:t xml:space="preserve">cd </w:t>
+      </w:r>
+      <w:r>
+        <w:rPr>
+          <w:rFonts w:cs="Arial"/>
+          <w:b/>
+        </w:rPr>
+        <w:t>/opt/bitnami/apps/edx/conf/</w:t>
+      </w:r>
+    </w:p>
+    <w:p>
+      <w:pPr>
+        <w:pStyle w:val="Prrafodelista"/>
+        <w:numPr>
+          <w:ilvl w:val="0"/>
+          <w:numId w:val="31"/>
+        </w:numPr>
+        <w:spacing w:line="360" w:lineRule="auto"/>
+        <w:rPr>
+          <w:b/>
+        </w:rPr>
+      </w:pPr>
+      <w:r>
+        <w:t xml:space="preserve">Ingresar al archivo de configuración con el siguiente comando: </w:t>
+      </w:r>
+      <w:r>
+        <w:rPr>
+          <w:rFonts w:cs="Arial"/>
+          <w:b/>
+        </w:rPr>
+        <w:t>sudo nano httpd-lms.conf</w:t>
+      </w:r>
+    </w:p>
+    <w:p>
+      <w:pPr>
+        <w:pStyle w:val="Prrafodelista"/>
+        <w:numPr>
+          <w:ilvl w:val="0"/>
+          <w:numId w:val="31"/>
+        </w:numPr>
+        <w:spacing w:line="360" w:lineRule="auto"/>
+        <w:rPr>
+          <w:b/>
+        </w:rPr>
+      </w:pPr>
+      <w:r>
+        <w:t xml:space="preserve">En el archivo buscar la línea donde se encuentra </w:t>
+      </w:r>
+      <w:r>
+        <w:rPr>
+          <w:i/>
+        </w:rPr>
+        <w:t>"</w:t>
+      </w:r>
+      <w:r>
+        <w:rPr>
+          <w:rFonts w:cstheme="minorHAnsi"/>
+          <w:i/>
+          <w:lang w:val="en-US"/>
+        </w:rPr>
+        <w:t>ErrorDocument</w:t>
+      </w:r>
+      <w:r>
+        <w:rPr>
+          <w:rFonts w:cstheme="minorHAnsi"/>
+          <w:i/>
+          <w:lang w:val="en-US"/>
+        </w:rPr>
+        <w:t>”</w:t>
+      </w:r>
+      <w:r>
+        <w:rPr>
+          <w:rFonts w:cstheme="minorHAnsi"/>
+          <w:i/>
+          <w:lang w:val="en-US"/>
+        </w:rPr>
         <w:t xml:space="preserve"> </w:t>
       </w:r>
-      <w:bookmarkStart w:id="48" w:name="_GoBack"/>
-      <w:bookmarkEnd w:id="48"/>
-      <w:r>
+      <w:r>
+        <w:rPr>
+          <w:rFonts w:cstheme="minorHAnsi"/>
+          <w:lang w:val="en-US"/>
+        </w:rPr>
+        <w:t xml:space="preserve">y justo arriba en la palabra </w:t>
+      </w:r>
+      <w:r>
+        <w:rPr>
+          <w:rFonts w:cstheme="minorHAnsi"/>
+          <w:i/>
+          <w:lang w:val="en-US"/>
+        </w:rPr>
+        <w:t>“</w:t>
+      </w:r>
+      <w:r>
+        <w:rPr>
+          <w:rFonts w:cstheme="minorHAnsi"/>
+          <w:i/>
+          <w:lang w:val="en-US"/>
+        </w:rPr>
+        <w:t>Require</w:t>
+      </w:r>
+      <w:r>
+        <w:rPr>
+          <w:rFonts w:cstheme="minorHAnsi"/>
+          <w:i/>
+          <w:lang w:val="en-US"/>
+        </w:rPr>
+        <w:t>”</w:t>
+      </w:r>
+      <w:r>
+        <w:rPr>
+          <w:rFonts w:cstheme="minorHAnsi"/>
+          <w:i/>
+          <w:lang w:val="en-US"/>
+        </w:rPr>
         <w:t xml:space="preserve"> </w:t>
       </w:r>
-    </w:p>
-    <w:p>
-      <w:pPr>
-        <w:spacing w:after="160" w:line="259" w:lineRule="auto"/>
-        <w:jc w:val="left"/>
-      </w:pPr>
-    </w:p>
-    <w:p>
-      <w:pPr>
+      <w:r>
+        <w:rPr>
+          <w:rFonts w:cstheme="minorHAnsi"/>
+        </w:rPr>
+        <w:t>cambiar</w:t>
+      </w:r>
+      <w:r>
+        <w:rPr>
+          <w:rFonts w:cstheme="minorHAnsi"/>
+          <w:lang w:val="en-US"/>
+        </w:rPr>
+        <w:t xml:space="preserve"> la palabra</w:t>
+      </w:r>
+      <w:r>
+        <w:rPr>
+          <w:rFonts w:cstheme="minorHAnsi"/>
+          <w:i/>
+          <w:lang w:val="en-US"/>
+        </w:rPr>
+        <w:t xml:space="preserve"> “local” </w:t>
+      </w:r>
+      <w:r>
+        <w:rPr>
+          <w:rFonts w:cstheme="minorHAnsi"/>
+          <w:lang w:val="en-US"/>
+        </w:rPr>
+        <w:t>por</w:t>
+      </w:r>
+      <w:r>
+        <w:rPr>
+          <w:rFonts w:cstheme="minorHAnsi"/>
+          <w:i/>
+          <w:lang w:val="en-US"/>
+        </w:rPr>
+        <w:t xml:space="preserve"> “</w:t>
+      </w:r>
+      <w:r>
+        <w:rPr>
+          <w:rFonts w:cstheme="minorHAnsi"/>
+          <w:i/>
+        </w:rPr>
+        <w:t>all</w:t>
+      </w:r>
+      <w:r>
+        <w:rPr>
+          <w:rFonts w:cstheme="minorHAnsi"/>
+          <w:i/>
+          <w:lang w:val="en-US"/>
+        </w:rPr>
+        <w:t xml:space="preserve"> granted</w:t>
+      </w:r>
+      <w:r>
+        <w:rPr>
+          <w:rFonts w:cstheme="minorHAnsi"/>
+          <w:i/>
+          <w:lang w:val="en-US"/>
+        </w:rPr>
+        <w:t>”</w:t>
+      </w:r>
+    </w:p>
+    <w:p>
+      <w:pPr>
+        <w:pStyle w:val="Prrafodelista"/>
+        <w:numPr>
+          <w:ilvl w:val="0"/>
+          <w:numId w:val="31"/>
+        </w:numPr>
         <w:spacing w:line="360" w:lineRule="auto"/>
+      </w:pPr>
+      <w:r>
+        <w:lastRenderedPageBreak/>
+        <w:t xml:space="preserve">Y por </w:t>
+      </w:r>
+      <w:r>
+        <w:t xml:space="preserve">último reiniciamos el servicio de apache que se encarga de levantar la plataforma </w:t>
+      </w:r>
+      <w:r>
+        <w:rPr>
+          <w:i/>
+        </w:rPr>
+        <w:t>web</w:t>
+      </w:r>
+      <w:r>
+        <w:t xml:space="preserve"> con el siguiente comando: </w:t>
+      </w:r>
+      <w:r>
+        <w:rPr>
+          <w:b/>
+        </w:rPr>
+        <w:t>sudo /opt/bitnami/ctlscript.sh restart apache</w:t>
+      </w:r>
+    </w:p>
+    <w:p>
+      <w:pPr>
+        <w:pStyle w:val="Prrafodelista"/>
+        <w:spacing w:line="360" w:lineRule="auto"/>
+        <w:ind w:left="360"/>
+        <w:jc w:val="center"/>
+      </w:pPr>
+      <w:r>
+        <w:rPr>
+          <w:noProof/>
+          <w:lang w:val="es-ES"/>
+        </w:rPr>
+        <w:drawing>
+          <wp:inline distT="0" distB="0" distL="0" distR="0" wp14:anchorId="5743DB92" wp14:editId="2CE1DAFF">
+            <wp:extent cx="5454595" cy="2996112"/>
+            <wp:effectExtent l="0" t="0" r="0" b="0"/>
+            <wp:docPr id="15" name="Imagen 15"/>
+            <wp:cNvGraphicFramePr>
+              <a:graphicFrameLocks xmlns:a="http://schemas.openxmlformats.org/drawingml/2006/main" noChangeAspect="1"/>
+            </wp:cNvGraphicFramePr>
+            <a:graphic xmlns:a="http://schemas.openxmlformats.org/drawingml/2006/main">
+              <a:graphicData uri="http://schemas.openxmlformats.org/drawingml/2006/picture">
+                <pic:pic xmlns:pic="http://schemas.openxmlformats.org/drawingml/2006/picture">
+                  <pic:nvPicPr>
+                    <pic:cNvPr id="1" name=""/>
+                    <pic:cNvPicPr/>
+                  </pic:nvPicPr>
+                  <pic:blipFill>
+                    <a:blip r:embed="rId32"/>
+                    <a:stretch>
+                      <a:fillRect/>
+                    </a:stretch>
+                  </pic:blipFill>
+                  <pic:spPr>
+                    <a:xfrm>
+                      <a:off x="0" y="0"/>
+                      <a:ext cx="5458647" cy="2998338"/>
+                    </a:xfrm>
+                    <a:prstGeom prst="rect">
+                      <a:avLst/>
+                    </a:prstGeom>
+                  </pic:spPr>
+                </pic:pic>
+              </a:graphicData>
+            </a:graphic>
+          </wp:inline>
+        </w:drawing>
+      </w:r>
+    </w:p>
+    <w:p>
+      <w:pPr>
+        <w:spacing w:line="360" w:lineRule="auto"/>
+        <w:jc w:val="center"/>
+        <w:rPr>
+          <w:sz w:val="20"/>
+        </w:rPr>
+      </w:pPr>
+      <w:r>
+        <w:rPr>
+          <w:b/>
+          <w:sz w:val="20"/>
+        </w:rPr>
+        <w:t>Figura 2.8</w:t>
+      </w:r>
+      <w:r>
+        <w:rPr>
+          <w:b/>
+          <w:sz w:val="20"/>
+        </w:rPr>
+        <w:t xml:space="preserve"> </w:t>
+      </w:r>
+      <w:r>
+        <w:rPr>
+          <w:sz w:val="20"/>
+        </w:rPr>
+        <w:t>Archivo de configuración modificado.</w:t>
+      </w:r>
+    </w:p>
+    <w:p>
+      <w:pPr>
+        <w:spacing w:line="360" w:lineRule="auto"/>
+        <w:jc w:val="center"/>
+      </w:pPr>
+      <w:r>
+        <w:rPr>
+          <w:noProof/>
+          <w:lang w:val="es-ES"/>
+        </w:rPr>
+        <w:drawing>
+          <wp:inline distT="0" distB="0" distL="0" distR="0" wp14:anchorId="0BF3DA3B" wp14:editId="2507C694">
+            <wp:extent cx="5184251" cy="3394982"/>
+            <wp:effectExtent l="76200" t="76200" r="130810" b="129540"/>
+            <wp:docPr id="16" name="Imagen 16"/>
+            <wp:cNvGraphicFramePr>
+              <a:graphicFrameLocks xmlns:a="http://schemas.openxmlformats.org/drawingml/2006/main" noChangeAspect="1"/>
+            </wp:cNvGraphicFramePr>
+            <a:graphic xmlns:a="http://schemas.openxmlformats.org/drawingml/2006/main">
+              <a:graphicData uri="http://schemas.openxmlformats.org/drawingml/2006/picture">
+                <pic:pic xmlns:pic="http://schemas.openxmlformats.org/drawingml/2006/picture">
+                  <pic:nvPicPr>
+                    <pic:cNvPr id="1" name=""/>
+                    <pic:cNvPicPr/>
+                  </pic:nvPicPr>
+                  <pic:blipFill>
+                    <a:blip r:embed="rId33"/>
+                    <a:stretch>
+                      <a:fillRect/>
+                    </a:stretch>
+                  </pic:blipFill>
+                  <pic:spPr>
+                    <a:xfrm>
+                      <a:off x="0" y="0"/>
+                      <a:ext cx="5190192" cy="3398872"/>
+                    </a:xfrm>
+                    <a:prstGeom prst="rect">
+                      <a:avLst/>
+                    </a:prstGeom>
+                    <a:ln w="38100" cap="sq">
+                      <a:solidFill>
+                        <a:srgbClr val="000000"/>
+                      </a:solidFill>
+                      <a:prstDash val="solid"/>
+                      <a:miter lim="800000"/>
+                    </a:ln>
+                    <a:effectLst>
+                      <a:outerShdw blurRad="50800" dist="38100" dir="2700000" algn="tl" rotWithShape="0">
+                        <a:srgbClr val="000000">
+                          <a:alpha val="43000"/>
+                        </a:srgbClr>
+                      </a:outerShdw>
+                    </a:effectLst>
+                  </pic:spPr>
+                </pic:pic>
+              </a:graphicData>
+            </a:graphic>
+          </wp:inline>
+        </w:drawing>
+      </w:r>
+    </w:p>
+    <w:p>
+      <w:pPr>
+        <w:spacing w:line="360" w:lineRule="auto"/>
+        <w:jc w:val="center"/>
+        <w:rPr>
+          <w:sz w:val="20"/>
+        </w:rPr>
+      </w:pPr>
+      <w:r>
+        <w:rPr>
+          <w:b/>
+          <w:sz w:val="20"/>
+        </w:rPr>
+        <w:t xml:space="preserve">Figura 2.8 </w:t>
+      </w:r>
+      <w:r>
+        <w:rPr>
+          <w:sz w:val="20"/>
+        </w:rPr>
+        <w:t>Plataforma de control de cursos</w:t>
+      </w:r>
+      <w:r>
+        <w:rPr>
+          <w:sz w:val="20"/>
+        </w:rPr>
+        <w:t>.</w:t>
+      </w:r>
+    </w:p>
+    <w:p>
+      <w:pPr>
+        <w:spacing w:line="360" w:lineRule="auto"/>
+        <w:jc w:val="center"/>
       </w:pPr>
     </w:p>
     <w:p>
@@ -24102,7 +24544,7 @@
           <w:szCs w:val="26"/>
         </w:rPr>
       </w:pPr>
-      <w:bookmarkStart w:id="49" w:name="_Toc527455449"/>
+      <w:bookmarkStart w:id="48" w:name="_Toc527455449"/>
       <w:r>
         <w:rPr>
           <w:rStyle w:val="Ttulo1Car"/>
@@ -24110,9 +24552,10 @@
           <w:b w:val="0"/>
           <w:szCs w:val="26"/>
         </w:rPr>
+        <w:lastRenderedPageBreak/>
         <w:t>Manejo de protocolos.</w:t>
       </w:r>
-      <w:bookmarkEnd w:id="49"/>
+      <w:bookmarkEnd w:id="48"/>
     </w:p>
     <w:p>
       <w:pPr>
@@ -24230,7 +24673,7 @@
         </w:rPr>
         <w:t xml:space="preserve"> oficial de Cloudflare </w:t>
       </w:r>
-      <w:hyperlink r:id="rId33" w:history="1">
+      <w:hyperlink r:id="rId34" w:history="1">
         <w:r>
           <w:rPr>
             <w:rStyle w:val="Hipervnculo"/>
@@ -24381,20 +24824,358 @@
     </w:p>
     <w:p>
       <w:pPr>
-        <w:pStyle w:val="Prrafodelista"/>
-        <w:numPr>
-          <w:ilvl w:val="0"/>
-          <w:numId w:val="30"/>
-        </w:numPr>
         <w:spacing w:line="360" w:lineRule="auto"/>
+        <w:jc w:val="center"/>
         <w:rPr>
           <w:rFonts w:eastAsiaTheme="majorEastAsia"/>
         </w:rPr>
       </w:pPr>
+      <w:r>
+        <w:rPr>
+          <w:noProof/>
+          <w:lang w:val="es-ES"/>
+        </w:rPr>
+        <w:drawing>
+          <wp:inline distT="0" distB="0" distL="0" distR="0" wp14:anchorId="4992EFD6" wp14:editId="4FB47EF6">
+            <wp:extent cx="1924215" cy="1693142"/>
+            <wp:effectExtent l="76200" t="76200" r="133350" b="135890"/>
+            <wp:docPr id="18" name="Imagen 18"/>
+            <wp:cNvGraphicFramePr>
+              <a:graphicFrameLocks xmlns:a="http://schemas.openxmlformats.org/drawingml/2006/main" noChangeAspect="1"/>
+            </wp:cNvGraphicFramePr>
+            <a:graphic xmlns:a="http://schemas.openxmlformats.org/drawingml/2006/main">
+              <a:graphicData uri="http://schemas.openxmlformats.org/drawingml/2006/picture">
+                <pic:pic xmlns:pic="http://schemas.openxmlformats.org/drawingml/2006/picture">
+                  <pic:nvPicPr>
+                    <pic:cNvPr id="1" name=""/>
+                    <pic:cNvPicPr/>
+                  </pic:nvPicPr>
+                  <pic:blipFill>
+                    <a:blip r:embed="rId35"/>
+                    <a:stretch>
+                      <a:fillRect/>
+                    </a:stretch>
+                  </pic:blipFill>
+                  <pic:spPr>
+                    <a:xfrm>
+                      <a:off x="0" y="0"/>
+                      <a:ext cx="1937741" cy="1705044"/>
+                    </a:xfrm>
+                    <a:prstGeom prst="rect">
+                      <a:avLst/>
+                    </a:prstGeom>
+                    <a:ln w="38100" cap="sq">
+                      <a:solidFill>
+                        <a:srgbClr val="000000"/>
+                      </a:solidFill>
+                      <a:prstDash val="solid"/>
+                      <a:miter lim="800000"/>
+                    </a:ln>
+                    <a:effectLst>
+                      <a:outerShdw blurRad="50800" dist="38100" dir="2700000" algn="tl" rotWithShape="0">
+                        <a:srgbClr val="000000">
+                          <a:alpha val="43000"/>
+                        </a:srgbClr>
+                      </a:outerShdw>
+                    </a:effectLst>
+                  </pic:spPr>
+                </pic:pic>
+              </a:graphicData>
+            </a:graphic>
+          </wp:inline>
+        </w:drawing>
+      </w:r>
     </w:p>
     <w:p>
       <w:pPr>
         <w:spacing w:line="360" w:lineRule="auto"/>
+        <w:jc w:val="center"/>
+        <w:rPr>
+          <w:sz w:val="20"/>
+        </w:rPr>
+      </w:pPr>
+      <w:r>
+        <w:rPr>
+          <w:b/>
+          <w:sz w:val="20"/>
+        </w:rPr>
+        <w:t>Figura 2.9</w:t>
+      </w:r>
+      <w:r>
+        <w:rPr>
+          <w:b/>
+          <w:sz w:val="20"/>
+        </w:rPr>
+        <w:t xml:space="preserve"> </w:t>
+      </w:r>
+      <w:r>
+        <w:rPr>
+          <w:sz w:val="20"/>
+        </w:rPr>
+        <w:t>Interfaz para añadir el dominio</w:t>
+      </w:r>
+      <w:r>
+        <w:rPr>
+          <w:sz w:val="20"/>
+        </w:rPr>
+        <w:t>.</w:t>
+      </w:r>
+    </w:p>
+    <w:p>
+      <w:pPr>
+        <w:spacing w:line="360" w:lineRule="auto"/>
+        <w:rPr>
+          <w:rFonts w:eastAsiaTheme="majorEastAsia"/>
+        </w:rPr>
+      </w:pPr>
+      <w:r>
+        <w:rPr>
+          <w:rFonts w:eastAsiaTheme="majorEastAsia"/>
+        </w:rPr>
+        <w:t>El sitio Cloudflare soporta varios dominios de origen como Enom, GoDaddy, namecheap, Azure entre otros.</w:t>
+      </w:r>
+    </w:p>
+    <w:p>
+      <w:pPr>
+        <w:spacing w:line="360" w:lineRule="auto"/>
+        <w:jc w:val="center"/>
+        <w:rPr>
+          <w:rFonts w:eastAsiaTheme="majorEastAsia"/>
+        </w:rPr>
+      </w:pPr>
+      <w:r>
+        <w:rPr>
+          <w:noProof/>
+          <w:lang w:val="es-ES"/>
+        </w:rPr>
+        <w:drawing>
+          <wp:inline distT="0" distB="0" distL="0" distR="0" wp14:anchorId="3FEFCEE3" wp14:editId="22D004BA">
+            <wp:extent cx="3490623" cy="1824181"/>
+            <wp:effectExtent l="76200" t="76200" r="128905" b="138430"/>
+            <wp:docPr id="19" name="Imagen 19"/>
+            <wp:cNvGraphicFramePr>
+              <a:graphicFrameLocks xmlns:a="http://schemas.openxmlformats.org/drawingml/2006/main" noChangeAspect="1"/>
+            </wp:cNvGraphicFramePr>
+            <a:graphic xmlns:a="http://schemas.openxmlformats.org/drawingml/2006/main">
+              <a:graphicData uri="http://schemas.openxmlformats.org/drawingml/2006/picture">
+                <pic:pic xmlns:pic="http://schemas.openxmlformats.org/drawingml/2006/picture">
+                  <pic:nvPicPr>
+                    <pic:cNvPr id="1" name=""/>
+                    <pic:cNvPicPr/>
+                  </pic:nvPicPr>
+                  <pic:blipFill>
+                    <a:blip r:embed="rId36"/>
+                    <a:stretch>
+                      <a:fillRect/>
+                    </a:stretch>
+                  </pic:blipFill>
+                  <pic:spPr>
+                    <a:xfrm>
+                      <a:off x="0" y="0"/>
+                      <a:ext cx="3524327" cy="1841794"/>
+                    </a:xfrm>
+                    <a:prstGeom prst="rect">
+                      <a:avLst/>
+                    </a:prstGeom>
+                    <a:ln w="38100" cap="sq">
+                      <a:solidFill>
+                        <a:srgbClr val="000000"/>
+                      </a:solidFill>
+                      <a:prstDash val="solid"/>
+                      <a:miter lim="800000"/>
+                    </a:ln>
+                    <a:effectLst>
+                      <a:outerShdw blurRad="50800" dist="38100" dir="2700000" algn="tl" rotWithShape="0">
+                        <a:srgbClr val="000000">
+                          <a:alpha val="43000"/>
+                        </a:srgbClr>
+                      </a:outerShdw>
+                    </a:effectLst>
+                  </pic:spPr>
+                </pic:pic>
+              </a:graphicData>
+            </a:graphic>
+          </wp:inline>
+        </w:drawing>
+      </w:r>
+    </w:p>
+    <w:p>
+      <w:pPr>
+        <w:spacing w:line="360" w:lineRule="auto"/>
+        <w:jc w:val="center"/>
+        <w:rPr>
+          <w:sz w:val="20"/>
+        </w:rPr>
+      </w:pPr>
+      <w:r>
+        <w:rPr>
+          <w:b/>
+          <w:sz w:val="20"/>
+        </w:rPr>
+        <w:t>Figura 2.10</w:t>
+      </w:r>
+      <w:r>
+        <w:rPr>
+          <w:b/>
+          <w:sz w:val="20"/>
+        </w:rPr>
+        <w:t xml:space="preserve"> </w:t>
+      </w:r>
+      <w:r>
+        <w:rPr>
+          <w:sz w:val="20"/>
+        </w:rPr>
+        <w:t>Interfaz de configuración de nombres y credenciales.</w:t>
+      </w:r>
+    </w:p>
+    <w:p>
+      <w:pPr>
+        <w:spacing w:line="360" w:lineRule="auto"/>
+        <w:jc w:val="left"/>
+        <w:rPr>
+          <w:sz w:val="22"/>
+        </w:rPr>
+      </w:pPr>
+      <w:r>
+        <w:rPr>
+          <w:sz w:val="22"/>
+        </w:rPr>
+        <w:lastRenderedPageBreak/>
+        <w:t>Cloudflare detecta en un periodo de 60 segundos aproximadamente los subdominios que estén asociados al dominio principal y credenciales de acceso del sistema, no de la gestión de la plataforma cuando termine de detectar las credenciales y subdominios se procede a continuar con el proceso.</w:t>
+      </w:r>
+    </w:p>
+    <w:p>
+      <w:pPr>
+        <w:spacing w:line="360" w:lineRule="auto"/>
+        <w:jc w:val="center"/>
+        <w:rPr>
+          <w:rFonts w:eastAsiaTheme="majorEastAsia"/>
+        </w:rPr>
+      </w:pPr>
+      <w:r>
+        <w:rPr>
+          <w:noProof/>
+          <w:lang w:val="es-ES"/>
+        </w:rPr>
+        <w:drawing>
+          <wp:inline distT="0" distB="0" distL="0" distR="0" wp14:anchorId="4F2C2D9C" wp14:editId="5B1DAC97">
+            <wp:extent cx="5239910" cy="2836404"/>
+            <wp:effectExtent l="76200" t="76200" r="132715" b="135890"/>
+            <wp:docPr id="17" name="Imagen 17"/>
+            <wp:cNvGraphicFramePr>
+              <a:graphicFrameLocks xmlns:a="http://schemas.openxmlformats.org/drawingml/2006/main" noChangeAspect="1"/>
+            </wp:cNvGraphicFramePr>
+            <a:graphic xmlns:a="http://schemas.openxmlformats.org/drawingml/2006/main">
+              <a:graphicData uri="http://schemas.openxmlformats.org/drawingml/2006/picture">
+                <pic:pic xmlns:pic="http://schemas.openxmlformats.org/drawingml/2006/picture">
+                  <pic:nvPicPr>
+                    <pic:cNvPr id="1" name=""/>
+                    <pic:cNvPicPr/>
+                  </pic:nvPicPr>
+                  <pic:blipFill>
+                    <a:blip r:embed="rId37"/>
+                    <a:stretch>
+                      <a:fillRect/>
+                    </a:stretch>
+                  </pic:blipFill>
+                  <pic:spPr>
+                    <a:xfrm>
+                      <a:off x="0" y="0"/>
+                      <a:ext cx="5241429" cy="2837226"/>
+                    </a:xfrm>
+                    <a:prstGeom prst="rect">
+                      <a:avLst/>
+                    </a:prstGeom>
+                    <a:ln w="38100" cap="sq">
+                      <a:solidFill>
+                        <a:srgbClr val="000000"/>
+                      </a:solidFill>
+                      <a:prstDash val="solid"/>
+                      <a:miter lim="800000"/>
+                    </a:ln>
+                    <a:effectLst>
+                      <a:outerShdw blurRad="50800" dist="38100" dir="2700000" algn="tl" rotWithShape="0">
+                        <a:srgbClr val="000000">
+                          <a:alpha val="43000"/>
+                        </a:srgbClr>
+                      </a:outerShdw>
+                    </a:effectLst>
+                  </pic:spPr>
+                </pic:pic>
+              </a:graphicData>
+            </a:graphic>
+          </wp:inline>
+        </w:drawing>
+      </w:r>
+    </w:p>
+    <w:p>
+      <w:pPr>
+        <w:spacing w:line="360" w:lineRule="auto"/>
+        <w:jc w:val="center"/>
+        <w:rPr>
+          <w:sz w:val="20"/>
+        </w:rPr>
+      </w:pPr>
+      <w:r>
+        <w:rPr>
+          <w:b/>
+          <w:sz w:val="20"/>
+        </w:rPr>
+        <w:t>Figura 2.11</w:t>
+      </w:r>
+      <w:r>
+        <w:rPr>
+          <w:b/>
+          <w:sz w:val="20"/>
+        </w:rPr>
+        <w:t xml:space="preserve"> </w:t>
+      </w:r>
+      <w:r>
+        <w:rPr>
+          <w:sz w:val="20"/>
+        </w:rPr>
+        <w:t>Nombre de dominio a configurar del sitio.</w:t>
+      </w:r>
+    </w:p>
+    <w:p>
+      <w:pPr>
+        <w:spacing w:line="360" w:lineRule="auto"/>
+        <w:rPr>
+          <w:sz w:val="20"/>
+        </w:rPr>
+      </w:pPr>
+      <w:r>
+        <w:rPr>
+          <w:sz w:val="20"/>
+        </w:rPr>
+        <w:t xml:space="preserve">Asociar los </w:t>
+      </w:r>
+      <w:r>
+        <w:rPr>
+          <w:i/>
+          <w:sz w:val="20"/>
+        </w:rPr>
+        <w:t>name spaces</w:t>
+      </w:r>
+      <w:r>
+        <w:rPr>
+          <w:sz w:val="20"/>
+        </w:rPr>
+        <w:t xml:space="preserve"> que otorga cloudflare al proveedor oficial del sitio web donde se almacena la pagina. Una vez asociados actualizar las credenciales para poder aplicar el protocolo de seguridad al sitio web (este proceso tarda de 24 a 48 horas</w:t>
+      </w:r>
+      <w:bookmarkStart w:id="49" w:name="_GoBack"/>
+      <w:bookmarkEnd w:id="49"/>
+      <w:r>
+        <w:rPr>
+          <w:sz w:val="20"/>
+        </w:rPr>
+        <w:t>).</w:t>
+      </w:r>
+    </w:p>
+    <w:p>
+      <w:pPr>
+        <w:spacing w:line="360" w:lineRule="auto"/>
+        <w:jc w:val="center"/>
         <w:rPr>
           <w:rFonts w:eastAsiaTheme="majorEastAsia"/>
         </w:rPr>
@@ -24436,6 +25217,19 @@
           <w:rFonts w:eastAsiaTheme="majorEastAsia"/>
         </w:rPr>
       </w:pPr>
+      <w:r>
+        <w:rPr>
+          <w:rFonts w:eastAsiaTheme="majorEastAsia"/>
+          <w:highlight w:val="yellow"/>
+        </w:rPr>
+        <w:t>En progreso de que la empresa entregue credenciales oficiales para poder terminar de configurar el proceso de protección del sitio …</w:t>
+      </w:r>
+      <w:r>
+        <w:rPr>
+          <w:rFonts w:eastAsiaTheme="majorEastAsia"/>
+        </w:rPr>
+        <w:t xml:space="preserve"> se sigue trabajando con el proceso de configuración de protocolos.</w:t>
+      </w:r>
     </w:p>
     <w:p>
       <w:pPr>
@@ -25073,7 +25867,7 @@
         </w:rPr>
         <w:t xml:space="preserve">Julen Capetillo. (2017). 5 beneficios del Software Adaptable. Enero 04 2017, de Ceesa Sitio web: </w:t>
       </w:r>
-      <w:hyperlink r:id="rId34" w:history="1">
+      <w:hyperlink r:id="rId38" w:history="1">
         <w:r>
           <w:rPr>
             <w:rStyle w:val="Hipervnculo"/>
@@ -25100,7 +25894,7 @@
         </w:rPr>
         <w:t xml:space="preserve">Rubén Alonso. (2017). Qué es un dominio en Internet. Diciembre 12 2017, de Mi posicionamiento web Sitio web: </w:t>
       </w:r>
-      <w:hyperlink r:id="rId35" w:history="1">
+      <w:hyperlink r:id="rId39" w:history="1">
         <w:r>
           <w:rPr>
             <w:rStyle w:val="Hipervnculo"/>
@@ -25148,7 +25942,7 @@
         </w:rPr>
         <w:t xml:space="preserve"> 11, 2013, de Código programación Sitio web: </w:t>
       </w:r>
-      <w:hyperlink r:id="rId36" w:anchor=".W7Jrw2hKi1s" w:history="1">
+      <w:hyperlink r:id="rId40" w:anchor=".W7Jrw2hKi1s" w:history="1">
         <w:r>
           <w:rPr>
             <w:rStyle w:val="Hipervnculo"/>
@@ -25189,7 +25983,7 @@
         </w:rPr>
         <w:t xml:space="preserve"> Mayo 11, 2018, de Microsoft Sitio web: </w:t>
       </w:r>
-      <w:hyperlink r:id="rId37" w:history="1">
+      <w:hyperlink r:id="rId41" w:history="1">
         <w:r>
           <w:rPr>
             <w:rStyle w:val="Hipervnculo"/>
@@ -25216,7 +26010,7 @@
         </w:rPr>
         <w:t xml:space="preserve">Rubén Andrés. (2017). Qué es una máquina virtual, cómo funciona y para qué sirve.. Mayo 31, 2017, de Computer hoy Sitio web: </w:t>
       </w:r>
-      <w:hyperlink r:id="rId38" w:history="1">
+      <w:hyperlink r:id="rId42" w:history="1">
         <w:r>
           <w:rPr>
             <w:rStyle w:val="Hipervnculo"/>
@@ -25288,8 +26082,8 @@
       </w:pPr>
     </w:p>
     <w:sectPr>
-      <w:headerReference w:type="default" r:id="rId39"/>
-      <w:footerReference w:type="default" r:id="rId40"/>
+      <w:headerReference w:type="default" r:id="rId43"/>
+      <w:footerReference w:type="default" r:id="rId44"/>
       <w:pgSz w:w="12240" w:h="15840"/>
       <w:pgMar w:top="1134" w:right="1134" w:bottom="1134" w:left="1701" w:header="709" w:footer="709" w:gutter="0"/>
       <w:pgNumType w:start="1"/>
@@ -25301,7 +26095,7 @@
 </file>
 
 <file path=word/comments.xml><?xml version="1.0" encoding="utf-8"?>
-<w:comments xmlns:wpc="http://schemas.microsoft.com/office/word/2010/wordprocessingCanvas" xmlns:cx="http://schemas.microsoft.com/office/drawing/2014/chartex" xmlns:cx1="http://schemas.microsoft.com/office/drawing/2015/9/8/chartex" xmlns:cx2="http://schemas.microsoft.com/office/drawing/2015/10/21/chartex" xmlns:cx3="http://schemas.microsoft.com/office/drawing/2016/5/9/chartex" xmlns:cx4="http://schemas.microsoft.com/office/drawing/2016/5/10/chartex" xmlns:cx5="http://schemas.microsoft.com/office/drawing/2016/5/11/chartex" xmlns:cx6="http://schemas.microsoft.com/office/drawing/2016/5/12/chartex" xmlns:cx7="http://schemas.microsoft.com/office/drawing/2016/5/13/chartex" xmlns:cx8="http://schemas.microsoft.com/office/drawing/2016/5/14/chartex" xmlns:mc="http://schemas.openxmlformats.org/markup-compatibility/2006" xmlns:aink="http://schemas.microsoft.com/office/drawing/2016/ink" xmlns:am3d="http://schemas.microsoft.com/office/drawing/2017/model3d" xmlns:o="urn:schemas-microsoft-com:office:office" xmlns:r="http://schemas.openxmlformats.org/officeDocument/2006/relationships" xmlns:m="http://schemas.openxmlformats.org/officeDocument/2006/math" xmlns:v="urn:schemas-microsoft-com:vml" xmlns:wp14="http://schemas.microsoft.com/office/word/2010/wordprocessingDrawing" xmlns:wp="http://schemas.openxmlformats.org/drawingml/2006/wordprocessingDrawing" xmlns:w10="urn:schemas-microsoft-com:office:word" xmlns:w="http://schemas.openxmlformats.org/wordprocessingml/2006/main" xmlns:w14="http://schemas.microsoft.com/office/word/2010/wordml" xmlns:w15="http://schemas.microsoft.com/office/word/2012/wordml" xmlns:w16cid="http://schemas.microsoft.com/office/word/2016/wordml/cid" xmlns:w16se="http://schemas.microsoft.com/office/word/2015/wordml/symex" xmlns:wpg="http://schemas.microsoft.com/office/word/2010/wordprocessingGroup" xmlns:wpi="http://schemas.microsoft.com/office/word/2010/wordprocessingInk" xmlns:wne="http://schemas.microsoft.com/office/word/2006/wordml" xmlns:wps="http://schemas.microsoft.com/office/word/2010/wordprocessingShape" mc:Ignorable="w14 w15 w16se w16cid wp14">
+<w:comments xmlns:wpc="http://schemas.microsoft.com/office/word/2010/wordprocessingCanvas" xmlns:mc="http://schemas.openxmlformats.org/markup-compatibility/2006" xmlns:o="urn:schemas-microsoft-com:office:office" xmlns:r="http://schemas.openxmlformats.org/officeDocument/2006/relationships" xmlns:m="http://schemas.openxmlformats.org/officeDocument/2006/math" xmlns:v="urn:schemas-microsoft-com:vml" xmlns:wp14="http://schemas.microsoft.com/office/word/2010/wordprocessingDrawing" xmlns:wp="http://schemas.openxmlformats.org/drawingml/2006/wordprocessingDrawing" xmlns:w10="urn:schemas-microsoft-com:office:word" xmlns:w="http://schemas.openxmlformats.org/wordprocessingml/2006/main" xmlns:w14="http://schemas.microsoft.com/office/word/2010/wordml" xmlns:w15="http://schemas.microsoft.com/office/word/2012/wordml" xmlns:wpg="http://schemas.microsoft.com/office/word/2010/wordprocessingGroup" xmlns:wpi="http://schemas.microsoft.com/office/word/2010/wordprocessingInk" xmlns:wne="http://schemas.microsoft.com/office/word/2006/wordml" xmlns:wps="http://schemas.microsoft.com/office/word/2010/wordprocessingShape" mc:Ignorable="w14 w15 wp14">
   <w:comment w:id="12" w:author="Alumno" w:date="2011-09-10T11:52:00Z" w:initials="A">
     <w:p>
       <w:pPr>
@@ -25402,7 +26196,7 @@
 </file>
 
 <file path=word/commentsExtended.xml><?xml version="1.0" encoding="utf-8"?>
-<w15:commentsEx xmlns:wpc="http://schemas.microsoft.com/office/word/2010/wordprocessingCanvas" xmlns:cx="http://schemas.microsoft.com/office/drawing/2014/chartex" xmlns:cx1="http://schemas.microsoft.com/office/drawing/2015/9/8/chartex" xmlns:cx2="http://schemas.microsoft.com/office/drawing/2015/10/21/chartex" xmlns:cx3="http://schemas.microsoft.com/office/drawing/2016/5/9/chartex" xmlns:cx4="http://schemas.microsoft.com/office/drawing/2016/5/10/chartex" xmlns:cx5="http://schemas.microsoft.com/office/drawing/2016/5/11/chartex" xmlns:cx6="http://schemas.microsoft.com/office/drawing/2016/5/12/chartex" xmlns:cx7="http://schemas.microsoft.com/office/drawing/2016/5/13/chartex" xmlns:cx8="http://schemas.microsoft.com/office/drawing/2016/5/14/chartex" xmlns:mc="http://schemas.openxmlformats.org/markup-compatibility/2006" xmlns:aink="http://schemas.microsoft.com/office/drawing/2016/ink" xmlns:am3d="http://schemas.microsoft.com/office/drawing/2017/model3d" xmlns:o="urn:schemas-microsoft-com:office:office" xmlns:r="http://schemas.openxmlformats.org/officeDocument/2006/relationships" xmlns:m="http://schemas.openxmlformats.org/officeDocument/2006/math" xmlns:v="urn:schemas-microsoft-com:vml" xmlns:wp14="http://schemas.microsoft.com/office/word/2010/wordprocessingDrawing" xmlns:wp="http://schemas.openxmlformats.org/drawingml/2006/wordprocessingDrawing" xmlns:w10="urn:schemas-microsoft-com:office:word" xmlns:w="http://schemas.openxmlformats.org/wordprocessingml/2006/main" xmlns:w14="http://schemas.microsoft.com/office/word/2010/wordml" xmlns:w15="http://schemas.microsoft.com/office/word/2012/wordml" xmlns:w16cid="http://schemas.microsoft.com/office/word/2016/wordml/cid" xmlns:w16se="http://schemas.microsoft.com/office/word/2015/wordml/symex" xmlns:wpg="http://schemas.microsoft.com/office/word/2010/wordprocessingGroup" xmlns:wpi="http://schemas.microsoft.com/office/word/2010/wordprocessingInk" xmlns:wne="http://schemas.microsoft.com/office/word/2006/wordml" xmlns:wps="http://schemas.microsoft.com/office/word/2010/wordprocessingShape" mc:Ignorable="w14 w15 w16se w16cid wp14">
+<w15:commentsEx xmlns:wpc="http://schemas.microsoft.com/office/word/2010/wordprocessingCanvas" xmlns:mc="http://schemas.openxmlformats.org/markup-compatibility/2006" xmlns:o="urn:schemas-microsoft-com:office:office" xmlns:r="http://schemas.openxmlformats.org/officeDocument/2006/relationships" xmlns:m="http://schemas.openxmlformats.org/officeDocument/2006/math" xmlns:v="urn:schemas-microsoft-com:vml" xmlns:wp14="http://schemas.microsoft.com/office/word/2010/wordprocessingDrawing" xmlns:wp="http://schemas.openxmlformats.org/drawingml/2006/wordprocessingDrawing" xmlns:w10="urn:schemas-microsoft-com:office:word" xmlns:w="http://schemas.openxmlformats.org/wordprocessingml/2006/main" xmlns:w14="http://schemas.microsoft.com/office/word/2010/wordml" xmlns:w15="http://schemas.microsoft.com/office/word/2012/wordml" xmlns:wpg="http://schemas.microsoft.com/office/word/2010/wordprocessingGroup" xmlns:wpi="http://schemas.microsoft.com/office/word/2010/wordprocessingInk" xmlns:wne="http://schemas.microsoft.com/office/word/2006/wordml" xmlns:wps="http://schemas.microsoft.com/office/word/2010/wordprocessingShape" mc:Ignorable="w14 w15 wp14">
   <w15:commentEx w15:paraId="3BE90DED" w15:done="1"/>
   <w15:commentEx w15:paraId="14FDF572" w15:done="0"/>
   <w15:commentEx w15:paraId="47010339" w15:done="1"/>
@@ -25424,7 +26218,7 @@
 </file>
 
 <file path=word/endnotes.xml><?xml version="1.0" encoding="utf-8"?>
-<w:endnotes xmlns:wpc="http://schemas.microsoft.com/office/word/2010/wordprocessingCanvas" xmlns:cx="http://schemas.microsoft.com/office/drawing/2014/chartex" xmlns:cx1="http://schemas.microsoft.com/office/drawing/2015/9/8/chartex" xmlns:cx2="http://schemas.microsoft.com/office/drawing/2015/10/21/chartex" xmlns:cx3="http://schemas.microsoft.com/office/drawing/2016/5/9/chartex" xmlns:cx4="http://schemas.microsoft.com/office/drawing/2016/5/10/chartex" xmlns:cx5="http://schemas.microsoft.com/office/drawing/2016/5/11/chartex" xmlns:cx6="http://schemas.microsoft.com/office/drawing/2016/5/12/chartex" xmlns:cx7="http://schemas.microsoft.com/office/drawing/2016/5/13/chartex" xmlns:cx8="http://schemas.microsoft.com/office/drawing/2016/5/14/chartex" xmlns:mc="http://schemas.openxmlformats.org/markup-compatibility/2006" xmlns:aink="http://schemas.microsoft.com/office/drawing/2016/ink" xmlns:am3d="http://schemas.microsoft.com/office/drawing/2017/model3d" xmlns:o="urn:schemas-microsoft-com:office:office" xmlns:r="http://schemas.openxmlformats.org/officeDocument/2006/relationships" xmlns:m="http://schemas.openxmlformats.org/officeDocument/2006/math" xmlns:v="urn:schemas-microsoft-com:vml" xmlns:wp14="http://schemas.microsoft.com/office/word/2010/wordprocessingDrawing" xmlns:wp="http://schemas.openxmlformats.org/drawingml/2006/wordprocessingDrawing" xmlns:w10="urn:schemas-microsoft-com:office:word" xmlns:w="http://schemas.openxmlformats.org/wordprocessingml/2006/main" xmlns:w14="http://schemas.microsoft.com/office/word/2010/wordml" xmlns:w15="http://schemas.microsoft.com/office/word/2012/wordml" xmlns:w16cid="http://schemas.microsoft.com/office/word/2016/wordml/cid" xmlns:w16se="http://schemas.microsoft.com/office/word/2015/wordml/symex" xmlns:wpg="http://schemas.microsoft.com/office/word/2010/wordprocessingGroup" xmlns:wpi="http://schemas.microsoft.com/office/word/2010/wordprocessingInk" xmlns:wne="http://schemas.microsoft.com/office/word/2006/wordml" xmlns:wps="http://schemas.microsoft.com/office/word/2010/wordprocessingShape" mc:Ignorable="w14 w15 w16se w16cid wp14">
+<w:endnotes xmlns:wpc="http://schemas.microsoft.com/office/word/2010/wordprocessingCanvas" xmlns:mc="http://schemas.openxmlformats.org/markup-compatibility/2006" xmlns:o="urn:schemas-microsoft-com:office:office" xmlns:r="http://schemas.openxmlformats.org/officeDocument/2006/relationships" xmlns:m="http://schemas.openxmlformats.org/officeDocument/2006/math" xmlns:v="urn:schemas-microsoft-com:vml" xmlns:wp14="http://schemas.microsoft.com/office/word/2010/wordprocessingDrawing" xmlns:wp="http://schemas.openxmlformats.org/drawingml/2006/wordprocessingDrawing" xmlns:w10="urn:schemas-microsoft-com:office:word" xmlns:w="http://schemas.openxmlformats.org/wordprocessingml/2006/main" xmlns:w14="http://schemas.microsoft.com/office/word/2010/wordml" xmlns:w15="http://schemas.microsoft.com/office/word/2012/wordml" xmlns:wpg="http://schemas.microsoft.com/office/word/2010/wordprocessingGroup" xmlns:wpi="http://schemas.microsoft.com/office/word/2010/wordprocessingInk" xmlns:wne="http://schemas.microsoft.com/office/word/2006/wordml" xmlns:wps="http://schemas.microsoft.com/office/word/2010/wordprocessingShape" mc:Ignorable="w14 w15 wp14">
   <w:endnote w:type="separator" w:id="-1">
     <w:p>
       <w:r>
@@ -25443,7 +26237,7 @@
 </file>
 
 <file path=word/footer1.xml><?xml version="1.0" encoding="utf-8"?>
-<w:ftr xmlns:wpc="http://schemas.microsoft.com/office/word/2010/wordprocessingCanvas" xmlns:cx="http://schemas.microsoft.com/office/drawing/2014/chartex" xmlns:cx1="http://schemas.microsoft.com/office/drawing/2015/9/8/chartex" xmlns:cx2="http://schemas.microsoft.com/office/drawing/2015/10/21/chartex" xmlns:cx3="http://schemas.microsoft.com/office/drawing/2016/5/9/chartex" xmlns:cx4="http://schemas.microsoft.com/office/drawing/2016/5/10/chartex" xmlns:cx5="http://schemas.microsoft.com/office/drawing/2016/5/11/chartex" xmlns:cx6="http://schemas.microsoft.com/office/drawing/2016/5/12/chartex" xmlns:cx7="http://schemas.microsoft.com/office/drawing/2016/5/13/chartex" xmlns:cx8="http://schemas.microsoft.com/office/drawing/2016/5/14/chartex" xmlns:mc="http://schemas.openxmlformats.org/markup-compatibility/2006" xmlns:aink="http://schemas.microsoft.com/office/drawing/2016/ink" xmlns:am3d="http://schemas.microsoft.com/office/drawing/2017/model3d" xmlns:o="urn:schemas-microsoft-com:office:office" xmlns:r="http://schemas.openxmlformats.org/officeDocument/2006/relationships" xmlns:m="http://schemas.openxmlformats.org/officeDocument/2006/math" xmlns:v="urn:schemas-microsoft-com:vml" xmlns:wp14="http://schemas.microsoft.com/office/word/2010/wordprocessingDrawing" xmlns:wp="http://schemas.openxmlformats.org/drawingml/2006/wordprocessingDrawing" xmlns:w10="urn:schemas-microsoft-com:office:word" xmlns:w="http://schemas.openxmlformats.org/wordprocessingml/2006/main" xmlns:w14="http://schemas.microsoft.com/office/word/2010/wordml" xmlns:w15="http://schemas.microsoft.com/office/word/2012/wordml" xmlns:w16cid="http://schemas.microsoft.com/office/word/2016/wordml/cid" xmlns:w16se="http://schemas.microsoft.com/office/word/2015/wordml/symex" xmlns:wpg="http://schemas.microsoft.com/office/word/2010/wordprocessingGroup" xmlns:wpi="http://schemas.microsoft.com/office/word/2010/wordprocessingInk" xmlns:wne="http://schemas.microsoft.com/office/word/2006/wordml" xmlns:wps="http://schemas.microsoft.com/office/word/2010/wordprocessingShape" mc:Ignorable="w14 w15 w16se w16cid wp14">
+<w:ftr xmlns:wpc="http://schemas.microsoft.com/office/word/2010/wordprocessingCanvas" xmlns:mc="http://schemas.openxmlformats.org/markup-compatibility/2006" xmlns:o="urn:schemas-microsoft-com:office:office" xmlns:r="http://schemas.openxmlformats.org/officeDocument/2006/relationships" xmlns:m="http://schemas.openxmlformats.org/officeDocument/2006/math" xmlns:v="urn:schemas-microsoft-com:vml" xmlns:wp14="http://schemas.microsoft.com/office/word/2010/wordprocessingDrawing" xmlns:wp="http://schemas.openxmlformats.org/drawingml/2006/wordprocessingDrawing" xmlns:w10="urn:schemas-microsoft-com:office:word" xmlns:w="http://schemas.openxmlformats.org/wordprocessingml/2006/main" xmlns:w14="http://schemas.microsoft.com/office/word/2010/wordml" xmlns:w15="http://schemas.microsoft.com/office/word/2012/wordml" xmlns:wpg="http://schemas.microsoft.com/office/word/2010/wordprocessingGroup" xmlns:wpi="http://schemas.microsoft.com/office/word/2010/wordprocessingInk" xmlns:wne="http://schemas.microsoft.com/office/word/2006/wordml" xmlns:wps="http://schemas.microsoft.com/office/word/2010/wordprocessingShape" mc:Ignorable="w14 w15 wp14">
   <w:p>
     <w:pPr>
       <w:pStyle w:val="Piedepgina"/>
@@ -25459,7 +26253,7 @@
 </file>
 
 <file path=word/footer2.xml><?xml version="1.0" encoding="utf-8"?>
-<w:ftr xmlns:wpc="http://schemas.microsoft.com/office/word/2010/wordprocessingCanvas" xmlns:cx="http://schemas.microsoft.com/office/drawing/2014/chartex" xmlns:cx1="http://schemas.microsoft.com/office/drawing/2015/9/8/chartex" xmlns:cx2="http://schemas.microsoft.com/office/drawing/2015/10/21/chartex" xmlns:cx3="http://schemas.microsoft.com/office/drawing/2016/5/9/chartex" xmlns:cx4="http://schemas.microsoft.com/office/drawing/2016/5/10/chartex" xmlns:cx5="http://schemas.microsoft.com/office/drawing/2016/5/11/chartex" xmlns:cx6="http://schemas.microsoft.com/office/drawing/2016/5/12/chartex" xmlns:cx7="http://schemas.microsoft.com/office/drawing/2016/5/13/chartex" xmlns:cx8="http://schemas.microsoft.com/office/drawing/2016/5/14/chartex" xmlns:mc="http://schemas.openxmlformats.org/markup-compatibility/2006" xmlns:aink="http://schemas.microsoft.com/office/drawing/2016/ink" xmlns:am3d="http://schemas.microsoft.com/office/drawing/2017/model3d" xmlns:o="urn:schemas-microsoft-com:office:office" xmlns:r="http://schemas.openxmlformats.org/officeDocument/2006/relationships" xmlns:m="http://schemas.openxmlformats.org/officeDocument/2006/math" xmlns:v="urn:schemas-microsoft-com:vml" xmlns:wp14="http://schemas.microsoft.com/office/word/2010/wordprocessingDrawing" xmlns:wp="http://schemas.openxmlformats.org/drawingml/2006/wordprocessingDrawing" xmlns:w10="urn:schemas-microsoft-com:office:word" xmlns:w="http://schemas.openxmlformats.org/wordprocessingml/2006/main" xmlns:w14="http://schemas.microsoft.com/office/word/2010/wordml" xmlns:w15="http://schemas.microsoft.com/office/word/2012/wordml" xmlns:w16cid="http://schemas.microsoft.com/office/word/2016/wordml/cid" xmlns:w16se="http://schemas.microsoft.com/office/word/2015/wordml/symex" xmlns:wpg="http://schemas.microsoft.com/office/word/2010/wordprocessingGroup" xmlns:wpi="http://schemas.microsoft.com/office/word/2010/wordprocessingInk" xmlns:wne="http://schemas.microsoft.com/office/word/2006/wordml" xmlns:wps="http://schemas.microsoft.com/office/word/2010/wordprocessingShape" mc:Ignorable="w14 w15 w16se w16cid wp14">
+<w:ftr xmlns:wpc="http://schemas.microsoft.com/office/word/2010/wordprocessingCanvas" xmlns:mc="http://schemas.openxmlformats.org/markup-compatibility/2006" xmlns:o="urn:schemas-microsoft-com:office:office" xmlns:r="http://schemas.openxmlformats.org/officeDocument/2006/relationships" xmlns:m="http://schemas.openxmlformats.org/officeDocument/2006/math" xmlns:v="urn:schemas-microsoft-com:vml" xmlns:wp14="http://schemas.microsoft.com/office/word/2010/wordprocessingDrawing" xmlns:wp="http://schemas.openxmlformats.org/drawingml/2006/wordprocessingDrawing" xmlns:w10="urn:schemas-microsoft-com:office:word" xmlns:w="http://schemas.openxmlformats.org/wordprocessingml/2006/main" xmlns:w14="http://schemas.microsoft.com/office/word/2010/wordml" xmlns:w15="http://schemas.microsoft.com/office/word/2012/wordml" xmlns:wpg="http://schemas.microsoft.com/office/word/2010/wordprocessingGroup" xmlns:wpi="http://schemas.microsoft.com/office/word/2010/wordprocessingInk" xmlns:wne="http://schemas.microsoft.com/office/word/2006/wordml" xmlns:wps="http://schemas.microsoft.com/office/word/2010/wordprocessingShape" mc:Ignorable="w14 w15 wp14">
   <w:p>
     <w:pPr>
       <w:pStyle w:val="Piedepgina"/>
@@ -25506,7 +26300,7 @@
             <w:sz w:val="20"/>
             <w:lang w:val="es-ES"/>
           </w:rPr>
-          <w:t>27</w:t>
+          <w:t>32</w:t>
         </w:r>
         <w:r>
           <w:rPr>
@@ -25526,7 +26320,7 @@
 </file>
 
 <file path=word/footnotes.xml><?xml version="1.0" encoding="utf-8"?>
-<w:footnotes xmlns:wpc="http://schemas.microsoft.com/office/word/2010/wordprocessingCanvas" xmlns:cx="http://schemas.microsoft.com/office/drawing/2014/chartex" xmlns:cx1="http://schemas.microsoft.com/office/drawing/2015/9/8/chartex" xmlns:cx2="http://schemas.microsoft.com/office/drawing/2015/10/21/chartex" xmlns:cx3="http://schemas.microsoft.com/office/drawing/2016/5/9/chartex" xmlns:cx4="http://schemas.microsoft.com/office/drawing/2016/5/10/chartex" xmlns:cx5="http://schemas.microsoft.com/office/drawing/2016/5/11/chartex" xmlns:cx6="http://schemas.microsoft.com/office/drawing/2016/5/12/chartex" xmlns:cx7="http://schemas.microsoft.com/office/drawing/2016/5/13/chartex" xmlns:cx8="http://schemas.microsoft.com/office/drawing/2016/5/14/chartex" xmlns:mc="http://schemas.openxmlformats.org/markup-compatibility/2006" xmlns:aink="http://schemas.microsoft.com/office/drawing/2016/ink" xmlns:am3d="http://schemas.microsoft.com/office/drawing/2017/model3d" xmlns:o="urn:schemas-microsoft-com:office:office" xmlns:r="http://schemas.openxmlformats.org/officeDocument/2006/relationships" xmlns:m="http://schemas.openxmlformats.org/officeDocument/2006/math" xmlns:v="urn:schemas-microsoft-com:vml" xmlns:wp14="http://schemas.microsoft.com/office/word/2010/wordprocessingDrawing" xmlns:wp="http://schemas.openxmlformats.org/drawingml/2006/wordprocessingDrawing" xmlns:w10="urn:schemas-microsoft-com:office:word" xmlns:w="http://schemas.openxmlformats.org/wordprocessingml/2006/main" xmlns:w14="http://schemas.microsoft.com/office/word/2010/wordml" xmlns:w15="http://schemas.microsoft.com/office/word/2012/wordml" xmlns:w16cid="http://schemas.microsoft.com/office/word/2016/wordml/cid" xmlns:w16se="http://schemas.microsoft.com/office/word/2015/wordml/symex" xmlns:wpg="http://schemas.microsoft.com/office/word/2010/wordprocessingGroup" xmlns:wpi="http://schemas.microsoft.com/office/word/2010/wordprocessingInk" xmlns:wne="http://schemas.microsoft.com/office/word/2006/wordml" xmlns:wps="http://schemas.microsoft.com/office/word/2010/wordprocessingShape" mc:Ignorable="w14 w15 w16se w16cid wp14">
+<w:footnotes xmlns:wpc="http://schemas.microsoft.com/office/word/2010/wordprocessingCanvas" xmlns:mc="http://schemas.openxmlformats.org/markup-compatibility/2006" xmlns:o="urn:schemas-microsoft-com:office:office" xmlns:r="http://schemas.openxmlformats.org/officeDocument/2006/relationships" xmlns:m="http://schemas.openxmlformats.org/officeDocument/2006/math" xmlns:v="urn:schemas-microsoft-com:vml" xmlns:wp14="http://schemas.microsoft.com/office/word/2010/wordprocessingDrawing" xmlns:wp="http://schemas.openxmlformats.org/drawingml/2006/wordprocessingDrawing" xmlns:w10="urn:schemas-microsoft-com:office:word" xmlns:w="http://schemas.openxmlformats.org/wordprocessingml/2006/main" xmlns:w14="http://schemas.microsoft.com/office/word/2010/wordml" xmlns:w15="http://schemas.microsoft.com/office/word/2012/wordml" xmlns:wpg="http://schemas.microsoft.com/office/word/2010/wordprocessingGroup" xmlns:wpi="http://schemas.microsoft.com/office/word/2010/wordprocessingInk" xmlns:wne="http://schemas.microsoft.com/office/word/2006/wordml" xmlns:wps="http://schemas.microsoft.com/office/word/2010/wordprocessingShape" mc:Ignorable="w14 w15 wp14">
   <w:footnote w:type="separator" w:id="-1">
     <w:p>
       <w:r>
@@ -25545,7 +26339,7 @@
 </file>
 
 <file path=word/header1.xml><?xml version="1.0" encoding="utf-8"?>
-<w:hdr xmlns:wpc="http://schemas.microsoft.com/office/word/2010/wordprocessingCanvas" xmlns:cx="http://schemas.microsoft.com/office/drawing/2014/chartex" xmlns:cx1="http://schemas.microsoft.com/office/drawing/2015/9/8/chartex" xmlns:cx2="http://schemas.microsoft.com/office/drawing/2015/10/21/chartex" xmlns:cx3="http://schemas.microsoft.com/office/drawing/2016/5/9/chartex" xmlns:cx4="http://schemas.microsoft.com/office/drawing/2016/5/10/chartex" xmlns:cx5="http://schemas.microsoft.com/office/drawing/2016/5/11/chartex" xmlns:cx6="http://schemas.microsoft.com/office/drawing/2016/5/12/chartex" xmlns:cx7="http://schemas.microsoft.com/office/drawing/2016/5/13/chartex" xmlns:cx8="http://schemas.microsoft.com/office/drawing/2016/5/14/chartex" xmlns:mc="http://schemas.openxmlformats.org/markup-compatibility/2006" xmlns:aink="http://schemas.microsoft.com/office/drawing/2016/ink" xmlns:am3d="http://schemas.microsoft.com/office/drawing/2017/model3d" xmlns:o="urn:schemas-microsoft-com:office:office" xmlns:r="http://schemas.openxmlformats.org/officeDocument/2006/relationships" xmlns:m="http://schemas.openxmlformats.org/officeDocument/2006/math" xmlns:v="urn:schemas-microsoft-com:vml" xmlns:wp14="http://schemas.microsoft.com/office/word/2010/wordprocessingDrawing" xmlns:wp="http://schemas.openxmlformats.org/drawingml/2006/wordprocessingDrawing" xmlns:w10="urn:schemas-microsoft-com:office:word" xmlns:w="http://schemas.openxmlformats.org/wordprocessingml/2006/main" xmlns:w14="http://schemas.microsoft.com/office/word/2010/wordml" xmlns:w15="http://schemas.microsoft.com/office/word/2012/wordml" xmlns:w16cid="http://schemas.microsoft.com/office/word/2016/wordml/cid" xmlns:w16se="http://schemas.microsoft.com/office/word/2015/wordml/symex" xmlns:wpg="http://schemas.microsoft.com/office/word/2010/wordprocessingGroup" xmlns:wpi="http://schemas.microsoft.com/office/word/2010/wordprocessingInk" xmlns:wne="http://schemas.microsoft.com/office/word/2006/wordml" xmlns:wps="http://schemas.microsoft.com/office/word/2010/wordprocessingShape" mc:Ignorable="w14 w15 w16se w16cid wp14">
+<w:hdr xmlns:wpc="http://schemas.microsoft.com/office/word/2010/wordprocessingCanvas" xmlns:mc="http://schemas.openxmlformats.org/markup-compatibility/2006" xmlns:o="urn:schemas-microsoft-com:office:office" xmlns:r="http://schemas.openxmlformats.org/officeDocument/2006/relationships" xmlns:m="http://schemas.openxmlformats.org/officeDocument/2006/math" xmlns:v="urn:schemas-microsoft-com:vml" xmlns:wp14="http://schemas.microsoft.com/office/word/2010/wordprocessingDrawing" xmlns:wp="http://schemas.openxmlformats.org/drawingml/2006/wordprocessingDrawing" xmlns:w10="urn:schemas-microsoft-com:office:word" xmlns:w="http://schemas.openxmlformats.org/wordprocessingml/2006/main" xmlns:w14="http://schemas.microsoft.com/office/word/2010/wordml" xmlns:w15="http://schemas.microsoft.com/office/word/2012/wordml" xmlns:wpg="http://schemas.microsoft.com/office/word/2010/wordprocessingGroup" xmlns:wpi="http://schemas.microsoft.com/office/word/2010/wordprocessingInk" xmlns:wne="http://schemas.microsoft.com/office/word/2006/wordml" xmlns:wps="http://schemas.microsoft.com/office/word/2010/wordprocessingShape" mc:Ignorable="w14 w15 wp14">
   <w:p>
     <w:pPr>
       <w:pStyle w:val="Encabezado"/>
@@ -25556,7 +26350,7 @@
 </file>
 
 <file path=word/header2.xml><?xml version="1.0" encoding="utf-8"?>
-<w:hdr xmlns:wpc="http://schemas.microsoft.com/office/word/2010/wordprocessingCanvas" xmlns:cx="http://schemas.microsoft.com/office/drawing/2014/chartex" xmlns:cx1="http://schemas.microsoft.com/office/drawing/2015/9/8/chartex" xmlns:cx2="http://schemas.microsoft.com/office/drawing/2015/10/21/chartex" xmlns:cx3="http://schemas.microsoft.com/office/drawing/2016/5/9/chartex" xmlns:cx4="http://schemas.microsoft.com/office/drawing/2016/5/10/chartex" xmlns:cx5="http://schemas.microsoft.com/office/drawing/2016/5/11/chartex" xmlns:cx6="http://schemas.microsoft.com/office/drawing/2016/5/12/chartex" xmlns:cx7="http://schemas.microsoft.com/office/drawing/2016/5/13/chartex" xmlns:cx8="http://schemas.microsoft.com/office/drawing/2016/5/14/chartex" xmlns:mc="http://schemas.openxmlformats.org/markup-compatibility/2006" xmlns:aink="http://schemas.microsoft.com/office/drawing/2016/ink" xmlns:am3d="http://schemas.microsoft.com/office/drawing/2017/model3d" xmlns:o="urn:schemas-microsoft-com:office:office" xmlns:r="http://schemas.openxmlformats.org/officeDocument/2006/relationships" xmlns:m="http://schemas.openxmlformats.org/officeDocument/2006/math" xmlns:v="urn:schemas-microsoft-com:vml" xmlns:wp14="http://schemas.microsoft.com/office/word/2010/wordprocessingDrawing" xmlns:wp="http://schemas.openxmlformats.org/drawingml/2006/wordprocessingDrawing" xmlns:w10="urn:schemas-microsoft-com:office:word" xmlns:w="http://schemas.openxmlformats.org/wordprocessingml/2006/main" xmlns:w14="http://schemas.microsoft.com/office/word/2010/wordml" xmlns:w15="http://schemas.microsoft.com/office/word/2012/wordml" xmlns:w16cid="http://schemas.microsoft.com/office/word/2016/wordml/cid" xmlns:w16se="http://schemas.microsoft.com/office/word/2015/wordml/symex" xmlns:wpg="http://schemas.microsoft.com/office/word/2010/wordprocessingGroup" xmlns:wpi="http://schemas.microsoft.com/office/word/2010/wordprocessingInk" xmlns:wne="http://schemas.microsoft.com/office/word/2006/wordml" xmlns:wps="http://schemas.microsoft.com/office/word/2010/wordprocessingShape" mc:Ignorable="w14 w15 w16se w16cid wp14">
+<w:hdr xmlns:wpc="http://schemas.microsoft.com/office/word/2010/wordprocessingCanvas" xmlns:mc="http://schemas.openxmlformats.org/markup-compatibility/2006" xmlns:o="urn:schemas-microsoft-com:office:office" xmlns:r="http://schemas.openxmlformats.org/officeDocument/2006/relationships" xmlns:m="http://schemas.openxmlformats.org/officeDocument/2006/math" xmlns:v="urn:schemas-microsoft-com:vml" xmlns:wp14="http://schemas.microsoft.com/office/word/2010/wordprocessingDrawing" xmlns:wp="http://schemas.openxmlformats.org/drawingml/2006/wordprocessingDrawing" xmlns:w10="urn:schemas-microsoft-com:office:word" xmlns:w="http://schemas.openxmlformats.org/wordprocessingml/2006/main" xmlns:w14="http://schemas.microsoft.com/office/word/2010/wordml" xmlns:w15="http://schemas.microsoft.com/office/word/2012/wordml" xmlns:wpg="http://schemas.microsoft.com/office/word/2010/wordprocessingGroup" xmlns:wpi="http://schemas.microsoft.com/office/word/2010/wordprocessingInk" xmlns:wne="http://schemas.microsoft.com/office/word/2006/wordml" xmlns:wps="http://schemas.microsoft.com/office/word/2010/wordprocessingShape" mc:Ignorable="w14 w15 wp14">
   <w:p>
     <w:pPr>
       <w:pStyle w:val="Encabezado"/>
@@ -25575,8 +26369,8 @@
 </file>
 
 <file path=word/numbering.xml><?xml version="1.0" encoding="utf-8"?>
-<w:numbering xmlns:wpc="http://schemas.microsoft.com/office/word/2010/wordprocessingCanvas" xmlns:cx="http://schemas.microsoft.com/office/drawing/2014/chartex" xmlns:cx1="http://schemas.microsoft.com/office/drawing/2015/9/8/chartex" xmlns:cx2="http://schemas.microsoft.com/office/drawing/2015/10/21/chartex" xmlns:cx3="http://schemas.microsoft.com/office/drawing/2016/5/9/chartex" xmlns:cx4="http://schemas.microsoft.com/office/drawing/2016/5/10/chartex" xmlns:cx5="http://schemas.microsoft.com/office/drawing/2016/5/11/chartex" xmlns:cx6="http://schemas.microsoft.com/office/drawing/2016/5/12/chartex" xmlns:cx7="http://schemas.microsoft.com/office/drawing/2016/5/13/chartex" xmlns:cx8="http://schemas.microsoft.com/office/drawing/2016/5/14/chartex" xmlns:mc="http://schemas.openxmlformats.org/markup-compatibility/2006" xmlns:aink="http://schemas.microsoft.com/office/drawing/2016/ink" xmlns:am3d="http://schemas.microsoft.com/office/drawing/2017/model3d" xmlns:o="urn:schemas-microsoft-com:office:office" xmlns:r="http://schemas.openxmlformats.org/officeDocument/2006/relationships" xmlns:m="http://schemas.openxmlformats.org/officeDocument/2006/math" xmlns:v="urn:schemas-microsoft-com:vml" xmlns:wp14="http://schemas.microsoft.com/office/word/2010/wordprocessingDrawing" xmlns:wp="http://schemas.openxmlformats.org/drawingml/2006/wordprocessingDrawing" xmlns:w10="urn:schemas-microsoft-com:office:word" xmlns:w="http://schemas.openxmlformats.org/wordprocessingml/2006/main" xmlns:w14="http://schemas.microsoft.com/office/word/2010/wordml" xmlns:w15="http://schemas.microsoft.com/office/word/2012/wordml" xmlns:w16cid="http://schemas.microsoft.com/office/word/2016/wordml/cid" xmlns:w16se="http://schemas.microsoft.com/office/word/2015/wordml/symex" xmlns:wpg="http://schemas.microsoft.com/office/word/2010/wordprocessingGroup" xmlns:wpi="http://schemas.microsoft.com/office/word/2010/wordprocessingInk" xmlns:wne="http://schemas.microsoft.com/office/word/2006/wordml" xmlns:wps="http://schemas.microsoft.com/office/word/2010/wordprocessingShape" mc:Ignorable="w14 w15 w16se w16cid wp14">
-  <w:abstractNum w:abstractNumId="0" w15:restartNumberingAfterBreak="0">
+<w:numbering xmlns:wpc="http://schemas.microsoft.com/office/word/2010/wordprocessingCanvas" xmlns:mc="http://schemas.openxmlformats.org/markup-compatibility/2006" xmlns:o="urn:schemas-microsoft-com:office:office" xmlns:r="http://schemas.openxmlformats.org/officeDocument/2006/relationships" xmlns:m="http://schemas.openxmlformats.org/officeDocument/2006/math" xmlns:v="urn:schemas-microsoft-com:vml" xmlns:wp14="http://schemas.microsoft.com/office/word/2010/wordprocessingDrawing" xmlns:wp="http://schemas.openxmlformats.org/drawingml/2006/wordprocessingDrawing" xmlns:w10="urn:schemas-microsoft-com:office:word" xmlns:w="http://schemas.openxmlformats.org/wordprocessingml/2006/main" xmlns:w14="http://schemas.microsoft.com/office/word/2010/wordml" xmlns:w15="http://schemas.microsoft.com/office/word/2012/wordml" xmlns:wpg="http://schemas.microsoft.com/office/word/2010/wordprocessingGroup" xmlns:wpi="http://schemas.microsoft.com/office/word/2010/wordprocessingInk" xmlns:wne="http://schemas.microsoft.com/office/word/2006/wordml" xmlns:wps="http://schemas.microsoft.com/office/word/2010/wordprocessingShape" mc:Ignorable="w14 w15 wp14">
+  <w:abstractNum w:abstractNumId="0">
     <w:nsid w:val="07C711AD"/>
     <w:multiLevelType w:val="multilevel"/>
     <w:tmpl w:val="7F8A3A90"/>
@@ -25725,7 +26519,7 @@
       </w:rPr>
     </w:lvl>
   </w:abstractNum>
-  <w:abstractNum w:abstractNumId="1" w15:restartNumberingAfterBreak="0">
+  <w:abstractNum w:abstractNumId="1">
     <w:nsid w:val="09F51B3F"/>
     <w:multiLevelType w:val="multilevel"/>
     <w:tmpl w:val="D52EE868"/>
@@ -25874,7 +26668,7 @@
       </w:rPr>
     </w:lvl>
   </w:abstractNum>
-  <w:abstractNum w:abstractNumId="2" w15:restartNumberingAfterBreak="0">
+  <w:abstractNum w:abstractNumId="2">
     <w:nsid w:val="0B7B2A8C"/>
     <w:multiLevelType w:val="multilevel"/>
     <w:tmpl w:val="FB326F66"/>
@@ -26023,7 +26817,7 @@
       </w:rPr>
     </w:lvl>
   </w:abstractNum>
-  <w:abstractNum w:abstractNumId="3" w15:restartNumberingAfterBreak="0">
+  <w:abstractNum w:abstractNumId="3">
     <w:nsid w:val="0E3E173C"/>
     <w:multiLevelType w:val="multilevel"/>
     <w:tmpl w:val="2EE4592A"/>
@@ -26172,7 +26966,7 @@
       </w:rPr>
     </w:lvl>
   </w:abstractNum>
-  <w:abstractNum w:abstractNumId="4" w15:restartNumberingAfterBreak="0">
+  <w:abstractNum w:abstractNumId="4">
     <w:nsid w:val="11947B9F"/>
     <w:multiLevelType w:val="multilevel"/>
     <w:tmpl w:val="989ACA54"/>
@@ -26321,7 +27115,7 @@
       </w:rPr>
     </w:lvl>
   </w:abstractNum>
-  <w:abstractNum w:abstractNumId="5" w15:restartNumberingAfterBreak="0">
+  <w:abstractNum w:abstractNumId="5">
     <w:nsid w:val="15A92D55"/>
     <w:multiLevelType w:val="hybridMultilevel"/>
     <w:tmpl w:val="8AAA269C"/>
@@ -26434,7 +27228,7 @@
       </w:rPr>
     </w:lvl>
   </w:abstractNum>
-  <w:abstractNum w:abstractNumId="6" w15:restartNumberingAfterBreak="0">
+  <w:abstractNum w:abstractNumId="6">
     <w:nsid w:val="189A1101"/>
     <w:multiLevelType w:val="multilevel"/>
     <w:tmpl w:val="EF728EEE"/>
@@ -26583,7 +27377,7 @@
       </w:rPr>
     </w:lvl>
   </w:abstractNum>
-  <w:abstractNum w:abstractNumId="7" w15:restartNumberingAfterBreak="0">
+  <w:abstractNum w:abstractNumId="7">
     <w:nsid w:val="1DB67B1D"/>
     <w:multiLevelType w:val="multilevel"/>
     <w:tmpl w:val="080A0025"/>
@@ -26677,7 +27471,7 @@
       </w:pPr>
     </w:lvl>
   </w:abstractNum>
-  <w:abstractNum w:abstractNumId="8" w15:restartNumberingAfterBreak="0">
+  <w:abstractNum w:abstractNumId="8">
     <w:nsid w:val="1DF27C0A"/>
     <w:multiLevelType w:val="multilevel"/>
     <w:tmpl w:val="9F00504A"/>
@@ -26826,7 +27620,7 @@
       </w:rPr>
     </w:lvl>
   </w:abstractNum>
-  <w:abstractNum w:abstractNumId="9" w15:restartNumberingAfterBreak="0">
+  <w:abstractNum w:abstractNumId="9">
     <w:nsid w:val="27C73224"/>
     <w:multiLevelType w:val="multilevel"/>
     <w:tmpl w:val="B1C2F842"/>
@@ -26915,7 +27709,7 @@
       </w:pPr>
     </w:lvl>
   </w:abstractNum>
-  <w:abstractNum w:abstractNumId="10" w15:restartNumberingAfterBreak="0">
+  <w:abstractNum w:abstractNumId="10">
     <w:nsid w:val="2859163D"/>
     <w:multiLevelType w:val="multilevel"/>
     <w:tmpl w:val="886C3678"/>
@@ -27064,7 +27858,7 @@
       </w:rPr>
     </w:lvl>
   </w:abstractNum>
-  <w:abstractNum w:abstractNumId="11" w15:restartNumberingAfterBreak="0">
+  <w:abstractNum w:abstractNumId="11">
     <w:nsid w:val="2DCC32BD"/>
     <w:multiLevelType w:val="multilevel"/>
     <w:tmpl w:val="600C18F6"/>
@@ -27153,7 +27947,7 @@
       </w:pPr>
     </w:lvl>
   </w:abstractNum>
-  <w:abstractNum w:abstractNumId="12" w15:restartNumberingAfterBreak="0">
+  <w:abstractNum w:abstractNumId="12">
     <w:nsid w:val="35AB2F81"/>
     <w:multiLevelType w:val="multilevel"/>
     <w:tmpl w:val="2BA22BE8"/>
@@ -27302,7 +28096,7 @@
       </w:rPr>
     </w:lvl>
   </w:abstractNum>
-  <w:abstractNum w:abstractNumId="13" w15:restartNumberingAfterBreak="0">
+  <w:abstractNum w:abstractNumId="13">
     <w:nsid w:val="458F5248"/>
     <w:multiLevelType w:val="multilevel"/>
     <w:tmpl w:val="945E5DA0"/>
@@ -27451,7 +28245,7 @@
       </w:rPr>
     </w:lvl>
   </w:abstractNum>
-  <w:abstractNum w:abstractNumId="14" w15:restartNumberingAfterBreak="0">
+  <w:abstractNum w:abstractNumId="14">
     <w:nsid w:val="46915DD7"/>
     <w:multiLevelType w:val="multilevel"/>
     <w:tmpl w:val="949CB1AE"/>
@@ -27600,7 +28394,7 @@
       </w:rPr>
     </w:lvl>
   </w:abstractNum>
-  <w:abstractNum w:abstractNumId="15" w15:restartNumberingAfterBreak="0">
+  <w:abstractNum w:abstractNumId="15">
     <w:nsid w:val="491B4F83"/>
     <w:multiLevelType w:val="hybridMultilevel"/>
     <w:tmpl w:val="6E06360A"/>
@@ -27713,7 +28507,7 @@
       </w:rPr>
     </w:lvl>
   </w:abstractNum>
-  <w:abstractNum w:abstractNumId="16" w15:restartNumberingAfterBreak="0">
+  <w:abstractNum w:abstractNumId="16">
     <w:nsid w:val="499E6A7D"/>
     <w:multiLevelType w:val="hybridMultilevel"/>
     <w:tmpl w:val="15B89D6E"/>
@@ -27799,7 +28593,7 @@
       </w:pPr>
     </w:lvl>
   </w:abstractNum>
-  <w:abstractNum w:abstractNumId="17" w15:restartNumberingAfterBreak="0">
+  <w:abstractNum w:abstractNumId="17">
     <w:nsid w:val="4ECC4120"/>
     <w:multiLevelType w:val="hybridMultilevel"/>
     <w:tmpl w:val="4F26D70C"/>
@@ -27912,7 +28706,7 @@
       </w:rPr>
     </w:lvl>
   </w:abstractNum>
-  <w:abstractNum w:abstractNumId="18" w15:restartNumberingAfterBreak="0">
+  <w:abstractNum w:abstractNumId="18">
     <w:nsid w:val="517F3683"/>
     <w:multiLevelType w:val="multilevel"/>
     <w:tmpl w:val="D84C6E8A"/>
@@ -28061,7 +28855,7 @@
       </w:rPr>
     </w:lvl>
   </w:abstractNum>
-  <w:abstractNum w:abstractNumId="19" w15:restartNumberingAfterBreak="0">
+  <w:abstractNum w:abstractNumId="19">
     <w:nsid w:val="587B3FD0"/>
     <w:multiLevelType w:val="hybridMultilevel"/>
     <w:tmpl w:val="9DA4195A"/>
@@ -28174,7 +28968,7 @@
       </w:rPr>
     </w:lvl>
   </w:abstractNum>
-  <w:abstractNum w:abstractNumId="20" w15:restartNumberingAfterBreak="0">
+  <w:abstractNum w:abstractNumId="20">
     <w:nsid w:val="59794337"/>
     <w:multiLevelType w:val="multilevel"/>
     <w:tmpl w:val="9450532E"/>
@@ -28323,7 +29117,7 @@
       </w:rPr>
     </w:lvl>
   </w:abstractNum>
-  <w:abstractNum w:abstractNumId="21" w15:restartNumberingAfterBreak="0">
+  <w:abstractNum w:abstractNumId="21">
     <w:nsid w:val="5D2D4BAD"/>
     <w:multiLevelType w:val="multilevel"/>
     <w:tmpl w:val="F22AD5CC"/>
@@ -28412,7 +29206,7 @@
       </w:pPr>
     </w:lvl>
   </w:abstractNum>
-  <w:abstractNum w:abstractNumId="22" w15:restartNumberingAfterBreak="0">
+  <w:abstractNum w:abstractNumId="22">
     <w:nsid w:val="60795372"/>
     <w:multiLevelType w:val="multilevel"/>
     <w:tmpl w:val="202238E8"/>
@@ -28561,7 +29355,7 @@
       </w:rPr>
     </w:lvl>
   </w:abstractNum>
-  <w:abstractNum w:abstractNumId="23" w15:restartNumberingAfterBreak="0">
+  <w:abstractNum w:abstractNumId="23">
     <w:nsid w:val="609A4B79"/>
     <w:multiLevelType w:val="hybridMultilevel"/>
     <w:tmpl w:val="5352EFB8"/>
@@ -28647,7 +29441,7 @@
       </w:pPr>
     </w:lvl>
   </w:abstractNum>
-  <w:abstractNum w:abstractNumId="24" w15:restartNumberingAfterBreak="0">
+  <w:abstractNum w:abstractNumId="24">
     <w:nsid w:val="6413020C"/>
     <w:multiLevelType w:val="multilevel"/>
     <w:tmpl w:val="60F03818"/>
@@ -28736,7 +29530,7 @@
       </w:pPr>
     </w:lvl>
   </w:abstractNum>
-  <w:abstractNum w:abstractNumId="25" w15:restartNumberingAfterBreak="0">
+  <w:abstractNum w:abstractNumId="25">
     <w:nsid w:val="67D76899"/>
     <w:multiLevelType w:val="multilevel"/>
     <w:tmpl w:val="0570FEF0"/>
@@ -28825,7 +29619,96 @@
       </w:pPr>
     </w:lvl>
   </w:abstractNum>
-  <w:abstractNum w:abstractNumId="26" w15:restartNumberingAfterBreak="0">
+  <w:abstractNum w:abstractNumId="26">
+    <w:nsid w:val="6E9A5235"/>
+    <w:multiLevelType w:val="hybridMultilevel"/>
+    <w:tmpl w:val="DC2E74B0"/>
+    <w:lvl w:ilvl="0" w:tplc="052A6774">
+      <w:start w:val="1"/>
+      <w:numFmt w:val="decimal"/>
+      <w:lvlText w:val="%1."/>
+      <w:lvlJc w:val="left"/>
+      <w:pPr>
+        <w:ind w:left="360" w:hanging="360"/>
+      </w:pPr>
+      <w:rPr>
+        <w:b w:val="0"/>
+      </w:rPr>
+    </w:lvl>
+    <w:lvl w:ilvl="1" w:tplc="0C0A0019" w:tentative="1">
+      <w:start w:val="1"/>
+      <w:numFmt w:val="lowerLetter"/>
+      <w:lvlText w:val="%2."/>
+      <w:lvlJc w:val="left"/>
+      <w:pPr>
+        <w:ind w:left="1080" w:hanging="360"/>
+      </w:pPr>
+    </w:lvl>
+    <w:lvl w:ilvl="2" w:tplc="0C0A001B" w:tentative="1">
+      <w:start w:val="1"/>
+      <w:numFmt w:val="lowerRoman"/>
+      <w:lvlText w:val="%3."/>
+      <w:lvlJc w:val="right"/>
+      <w:pPr>
+        <w:ind w:left="1800" w:hanging="180"/>
+      </w:pPr>
+    </w:lvl>
+    <w:lvl w:ilvl="3" w:tplc="0C0A000F" w:tentative="1">
+      <w:start w:val="1"/>
+      <w:numFmt w:val="decimal"/>
+      <w:lvlText w:val="%4."/>
+      <w:lvlJc w:val="left"/>
+      <w:pPr>
+        <w:ind w:left="2520" w:hanging="360"/>
+      </w:pPr>
+    </w:lvl>
+    <w:lvl w:ilvl="4" w:tplc="0C0A0019" w:tentative="1">
+      <w:start w:val="1"/>
+      <w:numFmt w:val="lowerLetter"/>
+      <w:lvlText w:val="%5."/>
+      <w:lvlJc w:val="left"/>
+      <w:pPr>
+        <w:ind w:left="3240" w:hanging="360"/>
+      </w:pPr>
+    </w:lvl>
+    <w:lvl w:ilvl="5" w:tplc="0C0A001B" w:tentative="1">
+      <w:start w:val="1"/>
+      <w:numFmt w:val="lowerRoman"/>
+      <w:lvlText w:val="%6."/>
+      <w:lvlJc w:val="right"/>
+      <w:pPr>
+        <w:ind w:left="3960" w:hanging="180"/>
+      </w:pPr>
+    </w:lvl>
+    <w:lvl w:ilvl="6" w:tplc="0C0A000F" w:tentative="1">
+      <w:start w:val="1"/>
+      <w:numFmt w:val="decimal"/>
+      <w:lvlText w:val="%7."/>
+      <w:lvlJc w:val="left"/>
+      <w:pPr>
+        <w:ind w:left="4680" w:hanging="360"/>
+      </w:pPr>
+    </w:lvl>
+    <w:lvl w:ilvl="7" w:tplc="0C0A0019" w:tentative="1">
+      <w:start w:val="1"/>
+      <w:numFmt w:val="lowerLetter"/>
+      <w:lvlText w:val="%8."/>
+      <w:lvlJc w:val="left"/>
+      <w:pPr>
+        <w:ind w:left="5400" w:hanging="360"/>
+      </w:pPr>
+    </w:lvl>
+    <w:lvl w:ilvl="8" w:tplc="0C0A001B" w:tentative="1">
+      <w:start w:val="1"/>
+      <w:numFmt w:val="lowerRoman"/>
+      <w:lvlText w:val="%9."/>
+      <w:lvlJc w:val="right"/>
+      <w:pPr>
+        <w:ind w:left="6120" w:hanging="180"/>
+      </w:pPr>
+    </w:lvl>
+  </w:abstractNum>
+  <w:abstractNum w:abstractNumId="27">
     <w:nsid w:val="70F07837"/>
     <w:multiLevelType w:val="hybridMultilevel"/>
     <w:tmpl w:val="E7A89A92"/>
@@ -28915,7 +29798,7 @@
       </w:pPr>
     </w:lvl>
   </w:abstractNum>
-  <w:abstractNum w:abstractNumId="27" w15:restartNumberingAfterBreak="0">
+  <w:abstractNum w:abstractNumId="28">
     <w:nsid w:val="767F3B00"/>
     <w:multiLevelType w:val="hybridMultilevel"/>
     <w:tmpl w:val="80A491DA"/>
@@ -29028,7 +29911,7 @@
       </w:rPr>
     </w:lvl>
   </w:abstractNum>
-  <w:abstractNum w:abstractNumId="28" w15:restartNumberingAfterBreak="0">
+  <w:abstractNum w:abstractNumId="29">
     <w:nsid w:val="7D1E2897"/>
     <w:multiLevelType w:val="hybridMultilevel"/>
     <w:tmpl w:val="CD3048FE"/>
@@ -29141,7 +30024,7 @@
       </w:rPr>
     </w:lvl>
   </w:abstractNum>
-  <w:abstractNum w:abstractNumId="29" w15:restartNumberingAfterBreak="0">
+  <w:abstractNum w:abstractNumId="30">
     <w:nsid w:val="7EFC5F8C"/>
     <w:multiLevelType w:val="hybridMultilevel"/>
     <w:tmpl w:val="87D8D3F0"/>
@@ -29255,7 +30138,7 @@
     </w:lvl>
   </w:abstractNum>
   <w:num w:numId="1">
-    <w:abstractNumId w:val="26"/>
+    <w:abstractNumId w:val="27"/>
   </w:num>
   <w:num w:numId="2">
     <w:abstractNumId w:val="19"/>
@@ -29264,7 +30147,7 @@
     <w:abstractNumId w:val="5"/>
   </w:num>
   <w:num w:numId="4">
-    <w:abstractNumId w:val="29"/>
+    <w:abstractNumId w:val="30"/>
   </w:num>
   <w:num w:numId="5">
     <w:abstractNumId w:val="7"/>
@@ -29276,7 +30159,7 @@
     <w:abstractNumId w:val="15"/>
   </w:num>
   <w:num w:numId="8">
-    <w:abstractNumId w:val="27"/>
+    <w:abstractNumId w:val="28"/>
   </w:num>
   <w:num w:numId="9">
     <w:abstractNumId w:val="9"/>
@@ -29294,7 +30177,7 @@
     <w:abstractNumId w:val="25"/>
   </w:num>
   <w:num w:numId="14">
-    <w:abstractNumId w:val="28"/>
+    <w:abstractNumId w:val="29"/>
   </w:num>
   <w:num w:numId="15">
     <w:abstractNumId w:val="22"/>
@@ -29344,12 +30227,15 @@
   <w:num w:numId="30">
     <w:abstractNumId w:val="23"/>
   </w:num>
+  <w:num w:numId="31">
+    <w:abstractNumId w:val="26"/>
+  </w:num>
   <w:numIdMacAtCleanup w:val="30"/>
 </w:numbering>
 </file>
 
 <file path=word/people.xml><?xml version="1.0" encoding="utf-8"?>
-<w15:people xmlns:wpc="http://schemas.microsoft.com/office/word/2010/wordprocessingCanvas" xmlns:cx="http://schemas.microsoft.com/office/drawing/2014/chartex" xmlns:cx1="http://schemas.microsoft.com/office/drawing/2015/9/8/chartex" xmlns:cx2="http://schemas.microsoft.com/office/drawing/2015/10/21/chartex" xmlns:cx3="http://schemas.microsoft.com/office/drawing/2016/5/9/chartex" xmlns:cx4="http://schemas.microsoft.com/office/drawing/2016/5/10/chartex" xmlns:cx5="http://schemas.microsoft.com/office/drawing/2016/5/11/chartex" xmlns:cx6="http://schemas.microsoft.com/office/drawing/2016/5/12/chartex" xmlns:cx7="http://schemas.microsoft.com/office/drawing/2016/5/13/chartex" xmlns:cx8="http://schemas.microsoft.com/office/drawing/2016/5/14/chartex" xmlns:mc="http://schemas.openxmlformats.org/markup-compatibility/2006" xmlns:aink="http://schemas.microsoft.com/office/drawing/2016/ink" xmlns:am3d="http://schemas.microsoft.com/office/drawing/2017/model3d" xmlns:o="urn:schemas-microsoft-com:office:office" xmlns:r="http://schemas.openxmlformats.org/officeDocument/2006/relationships" xmlns:m="http://schemas.openxmlformats.org/officeDocument/2006/math" xmlns:v="urn:schemas-microsoft-com:vml" xmlns:wp14="http://schemas.microsoft.com/office/word/2010/wordprocessingDrawing" xmlns:wp="http://schemas.openxmlformats.org/drawingml/2006/wordprocessingDrawing" xmlns:w10="urn:schemas-microsoft-com:office:word" xmlns:w="http://schemas.openxmlformats.org/wordprocessingml/2006/main" xmlns:w14="http://schemas.microsoft.com/office/word/2010/wordml" xmlns:w15="http://schemas.microsoft.com/office/word/2012/wordml" xmlns:w16cid="http://schemas.microsoft.com/office/word/2016/wordml/cid" xmlns:w16se="http://schemas.microsoft.com/office/word/2015/wordml/symex" xmlns:wpg="http://schemas.microsoft.com/office/word/2010/wordprocessingGroup" xmlns:wpi="http://schemas.microsoft.com/office/word/2010/wordprocessingInk" xmlns:wne="http://schemas.microsoft.com/office/word/2006/wordml" xmlns:wps="http://schemas.microsoft.com/office/word/2010/wordprocessingShape" mc:Ignorable="w14 w15 w16se w16cid wp14">
+<w15:people xmlns:wpc="http://schemas.microsoft.com/office/word/2010/wordprocessingCanvas" xmlns:mc="http://schemas.openxmlformats.org/markup-compatibility/2006" xmlns:o="urn:schemas-microsoft-com:office:office" xmlns:r="http://schemas.openxmlformats.org/officeDocument/2006/relationships" xmlns:m="http://schemas.openxmlformats.org/officeDocument/2006/math" xmlns:v="urn:schemas-microsoft-com:vml" xmlns:wp14="http://schemas.microsoft.com/office/word/2010/wordprocessingDrawing" xmlns:wp="http://schemas.openxmlformats.org/drawingml/2006/wordprocessingDrawing" xmlns:w10="urn:schemas-microsoft-com:office:word" xmlns:w="http://schemas.openxmlformats.org/wordprocessingml/2006/main" xmlns:w14="http://schemas.microsoft.com/office/word/2010/wordml" xmlns:w15="http://schemas.microsoft.com/office/word/2012/wordml" xmlns:wpg="http://schemas.microsoft.com/office/word/2010/wordprocessingGroup" xmlns:wpi="http://schemas.microsoft.com/office/word/2010/wordprocessingInk" xmlns:wne="http://schemas.microsoft.com/office/word/2006/wordml" xmlns:wps="http://schemas.microsoft.com/office/word/2010/wordprocessingShape" mc:Ignorable="w14 w15 wp14">
   <w15:person w15:author="Alumno">
     <w15:presenceInfo w15:providerId="None" w15:userId="Alumno"/>
   </w15:person>
@@ -29357,7 +30243,7 @@
 </file>
 
 <file path=word/styles.xml><?xml version="1.0" encoding="utf-8"?>
-<w:styles xmlns:mc="http://schemas.openxmlformats.org/markup-compatibility/2006" xmlns:r="http://schemas.openxmlformats.org/officeDocument/2006/relationships" xmlns:w="http://schemas.openxmlformats.org/wordprocessingml/2006/main" xmlns:w14="http://schemas.microsoft.com/office/word/2010/wordml" xmlns:w15="http://schemas.microsoft.com/office/word/2012/wordml" xmlns:w16cid="http://schemas.microsoft.com/office/word/2016/wordml/cid" xmlns:w16se="http://schemas.microsoft.com/office/word/2015/wordml/symex" mc:Ignorable="w14 w15 w16se w16cid">
+<w:styles xmlns:mc="http://schemas.openxmlformats.org/markup-compatibility/2006" xmlns:r="http://schemas.openxmlformats.org/officeDocument/2006/relationships" xmlns:w="http://schemas.openxmlformats.org/wordprocessingml/2006/main" xmlns:w14="http://schemas.microsoft.com/office/word/2010/wordml" xmlns:w15="http://schemas.microsoft.com/office/word/2012/wordml" mc:Ignorable="w14 w15">
   <w:docDefaults>
     <w:rPrDefault>
       <w:rPr>
@@ -29373,7 +30259,7 @@
       </w:pPr>
     </w:pPrDefault>
   </w:docDefaults>
-  <w:latentStyles w:defLockedState="0" w:defUIPriority="99" w:defSemiHidden="0" w:defUnhideWhenUsed="0" w:defQFormat="0" w:count="375">
+  <w:latentStyles w:defLockedState="0" w:defUIPriority="99" w:defSemiHidden="0" w:defUnhideWhenUsed="0" w:defQFormat="0" w:count="371">
     <w:lsdException w:name="Normal" w:uiPriority="0" w:qFormat="1"/>
     <w:lsdException w:name="heading 1" w:uiPriority="9" w:qFormat="1"/>
     <w:lsdException w:name="heading 2" w:semiHidden="1" w:uiPriority="9" w:unhideWhenUsed="1" w:qFormat="1"/>
@@ -29745,10 +30631,6 @@
     <w:lsdException w:name="List Table 5 Dark Accent 6" w:uiPriority="50"/>
     <w:lsdException w:name="List Table 6 Colorful Accent 6" w:uiPriority="51"/>
     <w:lsdException w:name="List Table 7 Colorful Accent 6" w:uiPriority="52"/>
-    <w:lsdException w:name="Mention" w:semiHidden="1" w:unhideWhenUsed="1"/>
-    <w:lsdException w:name="Smart Hyperlink" w:semiHidden="1" w:unhideWhenUsed="1"/>
-    <w:lsdException w:name="Hashtag" w:semiHidden="1" w:unhideWhenUsed="1"/>
-    <w:lsdException w:name="Unresolved Mention" w:semiHidden="1" w:unhideWhenUsed="1"/>
   </w:latentStyles>
   <w:style w:type="paragraph" w:default="1" w:styleId="Normal">
     <w:name w:val="Normal"/>
@@ -29989,7 +30871,6 @@
   <w:style w:type="character" w:default="1" w:styleId="Fuentedeprrafopredeter">
     <w:name w:val="Default Paragraph Font"/>
     <w:uiPriority w:val="1"/>
-    <w:semiHidden/>
     <w:unhideWhenUsed/>
   </w:style>
   <w:style w:type="table" w:default="1" w:styleId="Tablanormal">
@@ -30153,7 +31034,7 @@
       <w:lang w:eastAsia="es-ES"/>
     </w:rPr>
   </w:style>
-  <w:style w:type="paragraph" w:styleId="TtuloTDC">
+  <w:style w:type="paragraph" w:styleId="TtulodeTDC">
     <w:name w:val="TOC Heading"/>
     <w:basedOn w:val="Ttulo1"/>
     <w:next w:val="Normal"/>
@@ -30363,7 +31244,7 @@
   </w:style>
   <w:style w:type="paragraph" w:customStyle="1" w:styleId="Estilo1">
     <w:name w:val="Estilo1"/>
-    <w:basedOn w:val="Ttulo"/>
+    <w:basedOn w:val="Puesto"/>
     <w:next w:val="Ttulo2"/>
     <w:link w:val="Estilo1Car"/>
     <w:qFormat/>
@@ -30461,6 +31342,7 @@
       <w:spacing w:after="0" w:line="240" w:lineRule="auto"/>
     </w:pPr>
     <w:tblPr>
+      <w:tblInd w:w="0" w:type="dxa"/>
       <w:tblBorders>
         <w:top w:val="single" w:sz="4" w:space="0" w:color="auto"/>
         <w:left w:val="single" w:sz="4" w:space="0" w:color="auto"/>
@@ -30469,6 +31351,12 @@
         <w:insideH w:val="single" w:sz="4" w:space="0" w:color="auto"/>
         <w:insideV w:val="single" w:sz="4" w:space="0" w:color="auto"/>
       </w:tblBorders>
+      <w:tblCellMar>
+        <w:top w:w="0" w:type="dxa"/>
+        <w:left w:w="108" w:type="dxa"/>
+        <w:bottom w:w="0" w:type="dxa"/>
+        <w:right w:w="108" w:type="dxa"/>
+      </w:tblCellMar>
     </w:tblPr>
   </w:style>
   <w:style w:type="paragraph" w:styleId="TDC3">
@@ -30663,11 +31551,11 @@
       <w:lang w:eastAsia="es-ES"/>
     </w:rPr>
   </w:style>
-  <w:style w:type="paragraph" w:styleId="Ttulo">
+  <w:style w:type="paragraph" w:styleId="Puesto">
     <w:name w:val="Title"/>
     <w:basedOn w:val="Normal"/>
     <w:next w:val="Normal"/>
-    <w:link w:val="TtuloCar"/>
+    <w:link w:val="PuestoCar"/>
     <w:uiPriority w:val="10"/>
     <w:qFormat/>
     <w:rsid w:val="009C3A35"/>
@@ -30682,10 +31570,10 @@
       <w:szCs w:val="56"/>
     </w:rPr>
   </w:style>
-  <w:style w:type="character" w:customStyle="1" w:styleId="TtuloCar">
-    <w:name w:val="Título Car"/>
+  <w:style w:type="character" w:customStyle="1" w:styleId="PuestoCar">
+    <w:name w:val="Puesto Car"/>
     <w:basedOn w:val="Fuentedeprrafopredeter"/>
-    <w:link w:val="Ttulo"/>
+    <w:link w:val="Puesto"/>
     <w:uiPriority w:val="10"/>
     <w:rsid w:val="009C3A35"/>
     <w:rPr>
@@ -30725,7 +31613,7 @@
       <w:shd w:val="clear" w:color="auto" w:fill="E6E6E6"/>
     </w:rPr>
   </w:style>
-  <w:style w:type="character" w:styleId="Mencinsinresolver">
+  <w:style w:type="character" w:customStyle="1" w:styleId="UnresolvedMention">
     <w:name w:val="Unresolved Mention"/>
     <w:basedOn w:val="Fuentedeprrafopredeter"/>
     <w:uiPriority w:val="99"/>
@@ -31041,7 +31929,7 @@
 </file>
 
 <file path=customXml/itemProps1.xml><?xml version="1.0" encoding="utf-8"?>
-<ds:datastoreItem xmlns:ds="http://schemas.openxmlformats.org/officeDocument/2006/customXml" ds:itemID="{1DA4D358-7A19-4EBD-B6C2-A03E159D2244}">
+<ds:datastoreItem xmlns:ds="http://schemas.openxmlformats.org/officeDocument/2006/customXml" ds:itemID="{BD9D47BE-691B-4AD5-9155-29BFF58DA8E1}">
   <ds:schemaRefs>
     <ds:schemaRef ds:uri="http://schemas.openxmlformats.org/officeDocument/2006/bibliography"/>
   </ds:schemaRefs>

</xml_diff>